<commit_message>
Added required=True on commmand line args
</commit_message>
<xml_diff>
--- a/example/output/example.docx
+++ b/example/output/example.docx
@@ -20,11 +20,11 @@
       <w:pPr>
         <w:pStyle w:val="Heading1"/>
       </w:pPr>
-      <w:bookmarkStart w:id="21" w:name="registers"/>
+      <w:bookmarkStart w:id="20" w:name="registers"/>
       <w:r>
         <w:t xml:space="preserve">Registers</w:t>
       </w:r>
-      <w:bookmarkEnd w:id="21"/>
+      <w:bookmarkEnd w:id="20"/>
     </w:p>
     <w:tbl>
       <w:tblPr>
@@ -418,11 +418,11 @@
       <w:pPr>
         <w:pStyle w:val="Heading1"/>
       </w:pPr>
-      <w:bookmarkStart w:id="22" w:name="reg0"/>
+      <w:bookmarkStart w:id="21" w:name="reg0"/>
       <w:r>
         <w:t xml:space="preserve">reg0</w:t>
       </w:r>
-      <w:bookmarkEnd w:id="22"/>
+      <w:bookmarkEnd w:id="21"/>
     </w:p>
     <w:p>
       <w:pPr>
@@ -762,11 +762,11 @@
       <w:pPr>
         <w:pStyle w:val="Heading1"/>
       </w:pPr>
-      <w:bookmarkStart w:id="23" w:name="reg1"/>
+      <w:bookmarkStart w:id="22" w:name="reg1"/>
       <w:r>
         <w:t xml:space="preserve">reg1</w:t>
       </w:r>
-      <w:bookmarkEnd w:id="23"/>
+      <w:bookmarkEnd w:id="22"/>
     </w:p>
     <w:p>
       <w:pPr>
@@ -980,11 +980,11 @@
       <w:pPr>
         <w:pStyle w:val="Heading1"/>
       </w:pPr>
-      <w:bookmarkStart w:id="24" w:name="reg2"/>
+      <w:bookmarkStart w:id="23" w:name="reg2"/>
       <w:r>
         <w:t xml:space="preserve">reg2</w:t>
       </w:r>
-      <w:bookmarkEnd w:id="24"/>
+      <w:bookmarkEnd w:id="23"/>
     </w:p>
     <w:p>
       <w:pPr>
@@ -1332,11 +1332,11 @@
       <w:pPr>
         <w:pStyle w:val="Heading1"/>
       </w:pPr>
-      <w:bookmarkStart w:id="25" w:name="reg3"/>
+      <w:bookmarkStart w:id="24" w:name="reg3"/>
       <w:r>
         <w:t xml:space="preserve">reg3</w:t>
       </w:r>
-      <w:bookmarkEnd w:id="25"/>
+      <w:bookmarkEnd w:id="24"/>
     </w:p>
     <w:p>
       <w:pPr>
@@ -1550,11 +1550,11 @@
       <w:pPr>
         <w:pStyle w:val="Heading1"/>
       </w:pPr>
-      <w:bookmarkStart w:id="26" w:name="reg4"/>
+      <w:bookmarkStart w:id="25" w:name="reg4"/>
       <w:r>
         <w:t xml:space="preserve">reg4</w:t>
       </w:r>
-      <w:bookmarkEnd w:id="26"/>
+      <w:bookmarkEnd w:id="25"/>
     </w:p>
     <w:p>
       <w:pPr>
@@ -1764,11 +1764,11 @@
       <w:pPr>
         <w:pStyle w:val="Heading1"/>
       </w:pPr>
-      <w:bookmarkStart w:id="27" w:name="reg5"/>
+      <w:bookmarkStart w:id="26" w:name="reg5"/>
       <w:r>
         <w:t xml:space="preserve">reg5</w:t>
       </w:r>
-      <w:bookmarkEnd w:id="27"/>
+      <w:bookmarkEnd w:id="26"/>
     </w:p>
     <w:p>
       <w:pPr>
@@ -1962,11 +1962,11 @@
       <w:pPr>
         <w:pStyle w:val="Heading1"/>
       </w:pPr>
-      <w:bookmarkStart w:id="28" w:name="reg6"/>
+      <w:bookmarkStart w:id="27" w:name="reg6"/>
       <w:r>
         <w:t xml:space="preserve">reg6</w:t>
       </w:r>
-      <w:bookmarkEnd w:id="28"/>
+      <w:bookmarkEnd w:id="27"/>
     </w:p>
     <w:p>
       <w:pPr>
@@ -2160,11 +2160,11 @@
       <w:pPr>
         <w:pStyle w:val="Heading1"/>
       </w:pPr>
-      <w:bookmarkStart w:id="29" w:name="reg7"/>
+      <w:bookmarkStart w:id="28" w:name="reg7"/>
       <w:r>
         <w:t xml:space="preserve">reg7</w:t>
       </w:r>
-      <w:bookmarkEnd w:id="29"/>
+      <w:bookmarkEnd w:id="28"/>
     </w:p>
     <w:p>
       <w:pPr>
@@ -2573,7 +2573,7 @@
 <file path=word/numbering.xml><?xml version="1.0" encoding="utf-8"?>
 <w:numbering xmlns:w="http://schemas.openxmlformats.org/wordprocessingml/2006/main">
   <w:abstractNum w:abstractNumId="990">
-    <w:nsid w:val="bdc0b6dc"/>
+    <w:nsid w:val="170cd2de"/>
     <w:multiLevelType w:val="multilevel"/>
     <w:lvl w:ilvl="0">
       <w:numFmt w:val="bullet"/>
@@ -2675,6 +2675,112 @@
       </w:pPr>
     </w:lvl>
   </w:abstractNum>
+  <w:abstractNum w:abstractNumId="990">
+    <w:nsid w:val="2c1ae401"/>
+    <w:multiLevelType w:val="multilevel"/>
+    <w:lvl w:ilvl="0">
+      <w:numFmt w:val="bullet"/>
+      <w:lvlText w:val=" "/>
+      <w:lvlJc w:val="left"/>
+      <w:pPr>
+        <w:tabs>
+          <w:tab w:val="num" w:pos="0"/>
+        </w:tabs>
+        <w:ind w:left="480" w:hanging="480"/>
+      </w:pPr>
+    </w:lvl>
+    <w:lvl w:ilvl="1">
+      <w:numFmt w:val="bullet"/>
+      <w:lvlText w:val=" "/>
+      <w:lvlJc w:val="left"/>
+      <w:pPr>
+        <w:tabs>
+          <w:tab w:val="num" w:pos="720"/>
+        </w:tabs>
+        <w:ind w:left="1200" w:hanging="480"/>
+      </w:pPr>
+    </w:lvl>
+    <w:lvl w:ilvl="2">
+      <w:numFmt w:val="bullet"/>
+      <w:lvlText w:val=" "/>
+      <w:lvlJc w:val="left"/>
+      <w:pPr>
+        <w:tabs>
+          <w:tab w:val="num" w:pos="1440"/>
+        </w:tabs>
+        <w:ind w:left="1920" w:hanging="480"/>
+      </w:pPr>
+    </w:lvl>
+    <w:lvl w:ilvl="3">
+      <w:numFmt w:val="bullet"/>
+      <w:lvlText w:val=" "/>
+      <w:lvlJc w:val="left"/>
+      <w:pPr>
+        <w:tabs>
+          <w:tab w:val="num" w:pos="2160"/>
+        </w:tabs>
+        <w:ind w:left="2640" w:hanging="480"/>
+      </w:pPr>
+    </w:lvl>
+    <w:lvl w:ilvl="4">
+      <w:numFmt w:val="bullet"/>
+      <w:lvlText w:val=" "/>
+      <w:lvlJc w:val="left"/>
+      <w:pPr>
+        <w:tabs>
+          <w:tab w:val="num" w:pos="2880"/>
+        </w:tabs>
+        <w:ind w:left="3360" w:hanging="480"/>
+      </w:pPr>
+    </w:lvl>
+    <w:lvl w:ilvl="5">
+      <w:numFmt w:val="bullet"/>
+      <w:lvlText w:val=" "/>
+      <w:lvlJc w:val="left"/>
+      <w:pPr>
+        <w:tabs>
+          <w:tab w:val="num" w:pos="3600"/>
+        </w:tabs>
+        <w:ind w:left="4080" w:hanging="480"/>
+      </w:pPr>
+    </w:lvl>
+    <w:lvl w:ilvl="6">
+      <w:numFmt w:val="bullet"/>
+      <w:lvlText w:val=" "/>
+      <w:lvlJc w:val="left"/>
+      <w:pPr>
+        <w:tabs>
+          <w:tab w:val="num" w:pos="4320"/>
+        </w:tabs>
+        <w:ind w:left="4800" w:hanging="480"/>
+      </w:pPr>
+    </w:lvl>
+    <w:lvl w:ilvl="7">
+      <w:numFmt w:val="bullet"/>
+      <w:lvlText w:val=" "/>
+      <w:lvlJc w:val="left"/>
+      <w:pPr>
+        <w:tabs>
+          <w:tab w:val="num" w:pos="5040"/>
+        </w:tabs>
+        <w:ind w:left="5520" w:hanging="480"/>
+      </w:pPr>
+    </w:lvl>
+    <w:lvl w:ilvl="8">
+      <w:numFmt w:val="bullet"/>
+      <w:lvlText w:val=" "/>
+      <w:lvlJc w:val="left"/>
+      <w:pPr>
+        <w:tabs>
+          <w:tab w:val="num" w:pos="5760"/>
+        </w:tabs>
+        <w:ind w:left="6240" w:hanging="480"/>
+      </w:pPr>
+    </w:lvl>
+  </w:abstractNum>
+  <w:num w:numId="1000">
+    <w:abstractNumId w:val="990"/>
+  </w:num>
   <w:num w:numId="1000">
     <w:abstractNumId w:val="990"/>
   </w:num>

</xml_diff>

<commit_message>
Some register and field naming was not correct.
Just some put and wast errors.
I added the generated and modified output files (e.g. docx, html, ..)
because they part of the git repo.
</commit_message>
<xml_diff>
--- a/example/output/example.docx
+++ b/example/output/example.docx
@@ -20,15 +20,15 @@
       <w:pPr>
         <w:pStyle w:val="Heading1"/>
       </w:pPr>
-      <w:bookmarkStart w:id="20" w:name="registers"/>
+      <w:bookmarkStart w:id="21" w:name="registers"/>
+      <w:bookmarkEnd w:id="21"/>
       <w:r>
         <w:t xml:space="preserve">Registers</w:t>
       </w:r>
-      <w:bookmarkEnd w:id="20"/>
     </w:p>
     <w:tbl>
       <w:tblPr>
-        <w:tblStyle w:val="Table"/>
+        <w:tblStyle w:val="TableNormal"/>
         <w:tblW w:type="pct" w:w="5000.0"/>
         <w:tblLook w:firstRow="1"/>
       </w:tblPr>
@@ -111,7 +111,7 @@
               <w:pStyle w:val="Compact"/>
               <w:jc w:val="left"/>
             </w:pPr>
-            <w:hyperlink w:anchor="reg0">
+            <w:hyperlink r:id="rId22">
               <w:r>
                 <w:rPr>
                   <w:rStyle w:val="Hyperlink"/>
@@ -151,7 +151,7 @@
               <w:pStyle w:val="Compact"/>
               <w:jc w:val="left"/>
             </w:pPr>
-            <w:hyperlink w:anchor="reg1">
+            <w:hyperlink r:id="rId22">
               <w:r>
                 <w:rPr>
                   <w:rStyle w:val="Hyperlink"/>
@@ -168,7 +168,7 @@
               <w:jc w:val="left"/>
             </w:pPr>
             <w:r>
-              <w:t xml:space="preserve">write something useful for reg0</w:t>
+              <w:t xml:space="preserve">write something useful for reg1</w:t>
             </w:r>
           </w:p>
         </w:tc>
@@ -191,7 +191,7 @@
               <w:pStyle w:val="Compact"/>
               <w:jc w:val="left"/>
             </w:pPr>
-            <w:hyperlink w:anchor="reg2">
+            <w:hyperlink r:id="rId22">
               <w:r>
                 <w:rPr>
                   <w:rStyle w:val="Hyperlink"/>
@@ -208,7 +208,7 @@
               <w:jc w:val="left"/>
             </w:pPr>
             <w:r>
-              <w:t xml:space="preserve">write something useful for reg0</w:t>
+              <w:t xml:space="preserve">write something useful for reg2</w:t>
             </w:r>
           </w:p>
         </w:tc>
@@ -231,7 +231,7 @@
               <w:pStyle w:val="Compact"/>
               <w:jc w:val="left"/>
             </w:pPr>
-            <w:hyperlink w:anchor="reg3">
+            <w:hyperlink r:id="rId22">
               <w:r>
                 <w:rPr>
                   <w:rStyle w:val="Hyperlink"/>
@@ -271,7 +271,7 @@
               <w:pStyle w:val="Compact"/>
               <w:jc w:val="left"/>
             </w:pPr>
-            <w:hyperlink w:anchor="reg4">
+            <w:hyperlink r:id="rId22">
               <w:r>
                 <w:rPr>
                   <w:rStyle w:val="Hyperlink"/>
@@ -311,7 +311,7 @@
               <w:pStyle w:val="Compact"/>
               <w:jc w:val="left"/>
             </w:pPr>
-            <w:hyperlink w:anchor="reg5">
+            <w:hyperlink r:id="rId22">
               <w:r>
                 <w:rPr>
                   <w:rStyle w:val="Hyperlink"/>
@@ -351,7 +351,7 @@
               <w:pStyle w:val="Compact"/>
               <w:jc w:val="left"/>
             </w:pPr>
-            <w:hyperlink w:anchor="reg6">
+            <w:hyperlink r:id="rId22">
               <w:r>
                 <w:rPr>
                   <w:rStyle w:val="Hyperlink"/>
@@ -391,7 +391,7 @@
               <w:pStyle w:val="Compact"/>
               <w:jc w:val="left"/>
             </w:pPr>
-            <w:hyperlink w:anchor="reg7">
+            <w:hyperlink r:id="rId22">
               <w:r>
                 <w:rPr>
                   <w:rStyle w:val="Hyperlink"/>
@@ -418,11 +418,11 @@
       <w:pPr>
         <w:pStyle w:val="Heading1"/>
       </w:pPr>
-      <w:bookmarkStart w:id="21" w:name="reg0"/>
+      <w:bookmarkStart w:id="23" w:name="reg0"/>
+      <w:bookmarkEnd w:id="23"/>
       <w:r>
         <w:t xml:space="preserve">reg0</w:t>
       </w:r>
-      <w:bookmarkEnd w:id="21"/>
     </w:p>
     <w:p>
       <w:pPr>
@@ -506,7 +506,7 @@
     </w:p>
     <w:tbl>
       <w:tblPr>
-        <w:tblStyle w:val="Table"/>
+        <w:tblStyle w:val="TableNormal"/>
         <w:tblW w:type="pct" w:w="4861.111111111111"/>
         <w:tblLook w:firstRow="1"/>
       </w:tblPr>
@@ -668,7 +668,7 @@
               <w:jc w:val="left"/>
             </w:pPr>
             <w:r>
-              <w:t xml:space="preserve">write something useful for field3</w:t>
+              <w:t xml:space="preserve">write something useful for field2</w:t>
             </w:r>
           </w:p>
         </w:tc>
@@ -762,11 +762,11 @@
       <w:pPr>
         <w:pStyle w:val="Heading1"/>
       </w:pPr>
-      <w:bookmarkStart w:id="22" w:name="reg1"/>
+      <w:bookmarkStart w:id="24" w:name="reg1"/>
+      <w:bookmarkEnd w:id="24"/>
       <w:r>
         <w:t xml:space="preserve">reg1</w:t>
       </w:r>
-      <w:bookmarkEnd w:id="22"/>
     </w:p>
     <w:p>
       <w:pPr>
@@ -845,12 +845,12 @@
         <w:pStyle w:val="Definition"/>
       </w:pPr>
       <w:r>
-        <w:t xml:space="preserve">write something useful for reg0</w:t>
+        <w:t xml:space="preserve">write something useful for reg1</w:t>
       </w:r>
     </w:p>
     <w:tbl>
       <w:tblPr>
-        <w:tblStyle w:val="Table"/>
+        <w:tblStyle w:val="TableNormal"/>
         <w:tblW w:type="pct" w:w="4791.666666666667"/>
         <w:tblLook w:firstRow="1"/>
       </w:tblPr>
@@ -980,11 +980,11 @@
       <w:pPr>
         <w:pStyle w:val="Heading1"/>
       </w:pPr>
-      <w:bookmarkStart w:id="23" w:name="reg2"/>
+      <w:bookmarkStart w:id="25" w:name="reg2"/>
+      <w:bookmarkEnd w:id="25"/>
       <w:r>
         <w:t xml:space="preserve">reg2</w:t>
       </w:r>
-      <w:bookmarkEnd w:id="23"/>
     </w:p>
     <w:p>
       <w:pPr>
@@ -1063,12 +1063,12 @@
         <w:pStyle w:val="Definition"/>
       </w:pPr>
       <w:r>
-        <w:t xml:space="preserve">write something useful for reg0</w:t>
+        <w:t xml:space="preserve">write something useful for reg2</w:t>
       </w:r>
     </w:p>
     <w:tbl>
       <w:tblPr>
-        <w:tblStyle w:val="Table"/>
+        <w:tblStyle w:val="TableNormal"/>
         <w:tblW w:type="pct" w:w="5000.0"/>
         <w:tblLook w:firstRow="1"/>
       </w:tblPr>
@@ -1332,11 +1332,11 @@
       <w:pPr>
         <w:pStyle w:val="Heading1"/>
       </w:pPr>
-      <w:bookmarkStart w:id="24" w:name="reg3"/>
+      <w:bookmarkStart w:id="26" w:name="reg3"/>
+      <w:bookmarkEnd w:id="26"/>
       <w:r>
         <w:t xml:space="preserve">reg3</w:t>
       </w:r>
-      <w:bookmarkEnd w:id="24"/>
     </w:p>
     <w:p>
       <w:pPr>
@@ -1420,7 +1420,7 @@
     </w:p>
     <w:tbl>
       <w:tblPr>
-        <w:tblStyle w:val="Table"/>
+        <w:tblStyle w:val="TableNormal"/>
         <w:tblW w:type="pct" w:w="4791.666666666667"/>
         <w:tblLook w:firstRow="1"/>
       </w:tblPr>
@@ -1550,11 +1550,11 @@
       <w:pPr>
         <w:pStyle w:val="Heading1"/>
       </w:pPr>
-      <w:bookmarkStart w:id="25" w:name="reg4"/>
+      <w:bookmarkStart w:id="27" w:name="reg4"/>
+      <w:bookmarkEnd w:id="27"/>
       <w:r>
         <w:t xml:space="preserve">reg4</w:t>
       </w:r>
-      <w:bookmarkEnd w:id="25"/>
     </w:p>
     <w:p>
       <w:pPr>
@@ -1638,7 +1638,7 @@
     </w:p>
     <w:tbl>
       <w:tblPr>
-        <w:tblStyle w:val="Table"/>
+        <w:tblStyle w:val="TableNormal"/>
         <w:tblW w:type="pct" w:w="3402.777777777778"/>
         <w:tblLook w:firstRow="1"/>
       </w:tblPr>
@@ -1764,11 +1764,11 @@
       <w:pPr>
         <w:pStyle w:val="Heading1"/>
       </w:pPr>
-      <w:bookmarkStart w:id="26" w:name="reg5"/>
+      <w:bookmarkStart w:id="28" w:name="reg5"/>
+      <w:bookmarkEnd w:id="28"/>
       <w:r>
         <w:t xml:space="preserve">reg5</w:t>
       </w:r>
-      <w:bookmarkEnd w:id="26"/>
     </w:p>
     <w:p>
       <w:pPr>
@@ -1836,7 +1836,7 @@
     </w:p>
     <w:tbl>
       <w:tblPr>
-        <w:tblStyle w:val="Table"/>
+        <w:tblStyle w:val="TableNormal"/>
         <w:tblW w:type="pct" w:w="3402.777777777778"/>
         <w:tblLook w:firstRow="1"/>
       </w:tblPr>
@@ -1962,11 +1962,11 @@
       <w:pPr>
         <w:pStyle w:val="Heading1"/>
       </w:pPr>
-      <w:bookmarkStart w:id="27" w:name="reg6"/>
+      <w:bookmarkStart w:id="29" w:name="reg6"/>
+      <w:bookmarkEnd w:id="29"/>
       <w:r>
         <w:t xml:space="preserve">reg6</w:t>
       </w:r>
-      <w:bookmarkEnd w:id="27"/>
     </w:p>
     <w:p>
       <w:pPr>
@@ -2034,7 +2034,7 @@
     </w:p>
     <w:tbl>
       <w:tblPr>
-        <w:tblStyle w:val="Table"/>
+        <w:tblStyle w:val="TableNormal"/>
         <w:tblW w:type="pct" w:w="3402.777777777778"/>
         <w:tblLook w:firstRow="1"/>
       </w:tblPr>
@@ -2160,11 +2160,11 @@
       <w:pPr>
         <w:pStyle w:val="Heading1"/>
       </w:pPr>
-      <w:bookmarkStart w:id="28" w:name="reg7"/>
+      <w:bookmarkStart w:id="30" w:name="reg7"/>
+      <w:bookmarkEnd w:id="30"/>
       <w:r>
         <w:t xml:space="preserve">reg7</w:t>
       </w:r>
-      <w:bookmarkEnd w:id="28"/>
     </w:p>
     <w:p>
       <w:pPr>
@@ -2248,15 +2248,15 @@
     </w:p>
     <w:tbl>
       <w:tblPr>
-        <w:tblStyle w:val="Table"/>
-        <w:tblW w:type="pct" w:w="4861.111111111111"/>
+        <w:tblStyle w:val="TableNormal"/>
+        <w:tblW w:type="pct" w:w="4930.555555555556"/>
         <w:tblLook w:firstRow="1"/>
       </w:tblPr>
       <w:tblGrid>
         <w:gridCol w:w="1100"/>
         <w:gridCol w:w="1650"/>
         <w:gridCol w:w="990"/>
-        <w:gridCol w:w="3960"/>
+        <w:gridCol w:w="4069"/>
       </w:tblGrid>
       <w:tr>
         <w:trPr>
@@ -2368,7 +2368,7 @@
               <w:jc w:val="left"/>
             </w:pPr>
             <w:r>
-              <w:t xml:space="preserve">write something useful for field3</w:t>
+              <w:t xml:space="preserve">write something useful for nibble2</w:t>
             </w:r>
           </w:p>
         </w:tc>
@@ -2452,7 +2452,7 @@
               <w:jc w:val="left"/>
             </w:pPr>
             <w:r>
-              <w:t xml:space="preserve">write something useful for field3</w:t>
+              <w:t xml:space="preserve">write something useful for nibble1</w:t>
             </w:r>
           </w:p>
         </w:tc>
@@ -2536,7 +2536,7 @@
               <w:jc w:val="left"/>
             </w:pPr>
             <w:r>
-              <w:t xml:space="preserve">write something useful for field0</w:t>
+              <w:t xml:space="preserve">write something useful for nibble0</w:t>
             </w:r>
           </w:p>
         </w:tc>
@@ -2547,10 +2547,6 @@
 </w:document>
 </file>
 
-<file path=word/comments.xml><?xml version="1.0" encoding="utf-8"?>
-<w:comments xmlns:w="http://schemas.openxmlformats.org/wordprocessingml/2006/main" xmlns:m="http://schemas.openxmlformats.org/officeDocument/2006/math" xmlns:r="http://schemas.openxmlformats.org/officeDocument/2006/relationships" xmlns:o="urn:schemas-microsoft-com:office:office" xmlns:v="urn:schemas-microsoft-com:vml" xmlns:w10="urn:schemas-microsoft-com:office:word" xmlns:a="http://schemas.openxmlformats.org/drawingml/2006/main" xmlns:pic="http://schemas.openxmlformats.org/drawingml/2006/picture" xmlns:wp="http://schemas.openxmlformats.org/drawingml/2006/wordprocessingDrawing"/>
-</file>
-
 <file path=word/footnotes.xml><?xml version="1.0" encoding="utf-8"?>
 <w:footnotes xmlns:w="http://schemas.openxmlformats.org/wordprocessingml/2006/main" xmlns:m="http://schemas.openxmlformats.org/officeDocument/2006/math" xmlns:r="http://schemas.openxmlformats.org/officeDocument/2006/relationships" xmlns:o="urn:schemas-microsoft-com:office:office" xmlns:v="urn:schemas-microsoft-com:vml" xmlns:w10="urn:schemas-microsoft-com:office:word" xmlns:a="http://schemas.openxmlformats.org/drawingml/2006/main" xmlns:pic="http://schemas.openxmlformats.org/drawingml/2006/picture" xmlns:wp="http://schemas.openxmlformats.org/drawingml/2006/wordprocessingDrawing">
   <w:footnote w:type="continuationSeparator" w:id="0">
@@ -2572,8 +2568,8 @@
 
 <file path=word/numbering.xml><?xml version="1.0" encoding="utf-8"?>
 <w:numbering xmlns:w="http://schemas.openxmlformats.org/wordprocessingml/2006/main">
-  <w:abstractNum w:abstractNumId="990">
-    <w:nsid w:val="170cd2de"/>
+  <w:abstractNum w:abstractNumId="0">
+    <w:nsid w:val="e17f69ba"/>
     <w:multiLevelType w:val="multilevel"/>
     <w:lvl w:ilvl="0">
       <w:numFmt w:val="bullet"/>
@@ -2652,31 +2648,9 @@
         <w:ind w:left="4800" w:hanging="480"/>
       </w:pPr>
     </w:lvl>
-    <w:lvl w:ilvl="7">
-      <w:numFmt w:val="bullet"/>
-      <w:lvlText w:val=" "/>
-      <w:lvlJc w:val="left"/>
-      <w:pPr>
-        <w:tabs>
-          <w:tab w:val="num" w:pos="5040"/>
-        </w:tabs>
-        <w:ind w:left="5520" w:hanging="480"/>
-      </w:pPr>
-    </w:lvl>
-    <w:lvl w:ilvl="8">
-      <w:numFmt w:val="bullet"/>
-      <w:lvlText w:val=" "/>
-      <w:lvlJc w:val="left"/>
-      <w:pPr>
-        <w:tabs>
-          <w:tab w:val="num" w:pos="5760"/>
-        </w:tabs>
-        <w:ind w:left="6240" w:hanging="480"/>
-      </w:pPr>
-    </w:lvl>
   </w:abstractNum>
   <w:abstractNum w:abstractNumId="990">
-    <w:nsid w:val="2c1ae401"/>
+    <w:nsid w:val="f82b21c9"/>
     <w:multiLevelType w:val="multilevel"/>
     <w:lvl w:ilvl="0">
       <w:numFmt w:val="bullet"/>
@@ -2755,31 +2729,9 @@
         <w:ind w:left="4800" w:hanging="480"/>
       </w:pPr>
     </w:lvl>
-    <w:lvl w:ilvl="7">
-      <w:numFmt w:val="bullet"/>
-      <w:lvlText w:val=" "/>
-      <w:lvlJc w:val="left"/>
-      <w:pPr>
-        <w:tabs>
-          <w:tab w:val="num" w:pos="5040"/>
-        </w:tabs>
-        <w:ind w:left="5520" w:hanging="480"/>
-      </w:pPr>
-    </w:lvl>
-    <w:lvl w:ilvl="8">
-      <w:numFmt w:val="bullet"/>
-      <w:lvlText w:val=" "/>
-      <w:lvlJc w:val="left"/>
-      <w:pPr>
-        <w:tabs>
-          <w:tab w:val="num" w:pos="5760"/>
-        </w:tabs>
-        <w:ind w:left="6240" w:hanging="480"/>
-      </w:pPr>
-    </w:lvl>
   </w:abstractNum>
-  <w:num w:numId="1000">
-    <w:abstractNumId w:val="990"/>
+  <w:num w:numId="1">
+    <w:abstractNumId w:val="0"/>
   </w:num>
   <w:num w:numId="1000">
     <w:abstractNumId w:val="990"/>
@@ -3040,66 +2992,6 @@
       <w:szCs w:val="24"/>
     </w:rPr>
   </w:style>
-  <w:style w:type="paragraph" w:styleId="Heading7">
-    <w:name w:val="Heading 7"/>
-    <w:basedOn w:val="Normal"/>
-    <w:next w:val="BodyText"/>
-    <w:uiPriority w:val="9"/>
-    <w:unhideWhenUsed/>
-    <w:qFormat/>
-    <w:pPr>
-      <w:keepNext/>
-      <w:keepLines/>
-      <w:spacing w:before="200" w:after="0"/>
-      <w:outlineLvl w:val="6"/>
-    </w:pPr>
-    <w:rPr>
-      <w:rFonts w:asciiTheme="majorHAnsi" w:eastAsiaTheme="majorEastAsia" w:hAnsiTheme="majorHAnsi" w:cstheme="majorBidi"/>
-      <w:color w:val="4F81BD" w:themeColor="accent1"/>
-      <w:sz w:val="24"/>
-      <w:szCs w:val="24"/>
-    </w:rPr>
-  </w:style>
-  <w:style w:type="paragraph" w:styleId="Heading8">
-    <w:name w:val="Heading 8"/>
-    <w:basedOn w:val="Normal"/>
-    <w:next w:val="BodyText"/>
-    <w:uiPriority w:val="9"/>
-    <w:unhideWhenUsed/>
-    <w:qFormat/>
-    <w:pPr>
-      <w:keepNext/>
-      <w:keepLines/>
-      <w:spacing w:before="200" w:after="0"/>
-      <w:outlineLvl w:val="7"/>
-    </w:pPr>
-    <w:rPr>
-      <w:rFonts w:asciiTheme="majorHAnsi" w:eastAsiaTheme="majorEastAsia" w:hAnsiTheme="majorHAnsi" w:cstheme="majorBidi"/>
-      <w:color w:val="4F81BD" w:themeColor="accent1"/>
-      <w:sz w:val="24"/>
-      <w:szCs w:val="24"/>
-    </w:rPr>
-  </w:style>
-  <w:style w:type="paragraph" w:styleId="Heading9">
-    <w:name w:val="Heading 9"/>
-    <w:basedOn w:val="Normal"/>
-    <w:next w:val="BodyText"/>
-    <w:uiPriority w:val="9"/>
-    <w:unhideWhenUsed/>
-    <w:qFormat/>
-    <w:pPr>
-      <w:keepNext/>
-      <w:keepLines/>
-      <w:spacing w:before="200" w:after="0"/>
-      <w:outlineLvl w:val="8"/>
-    </w:pPr>
-    <w:rPr>
-      <w:rFonts w:asciiTheme="majorHAnsi" w:eastAsiaTheme="majorEastAsia" w:hAnsiTheme="majorHAnsi" w:cstheme="majorBidi"/>
-      <w:color w:val="4F81BD" w:themeColor="accent1"/>
-      <w:sz w:val="24"/>
-      <w:szCs w:val="24"/>
-    </w:rPr>
-  </w:style>
   <w:style w:type="paragraph" w:styleId="BlockText">
     <w:name w:val="Block Text"/>
     <w:basedOn w:val="BodyText"/>
@@ -3131,9 +3023,8 @@
     <w:semiHidden/>
     <w:unhideWhenUsed/>
   </w:style>
-  <w:style w:type="table" w:default="1" w:styleId="Table">
-    <w:name w:val="Table"/>
-    <w:basedOn w:val="TableNormal"/>
+  <w:style w:type="table" w:default="1" w:styleId="TableNormal">
+    <w:name w:val="Normal Table"/>
     <w:semiHidden/>
     <w:unhideWhenUsed/>
     <w:qFormat/>
@@ -3190,8 +3081,8 @@
     <w:name w:val="Figure"/>
     <w:basedOn w:val="Normal"/>
   </w:style>
-  <w:style w:type="paragraph" w:customStyle="1" w:styleId="CaptionedFigure">
-    <w:name w:val="Captioned Figure"/>
+  <w:style w:type="paragraph" w:customStyle="1" w:styleId="FigureWithCaption">
+    <w:name w:val="Figure with Caption"/>
     <w:basedOn w:val="Figure"/>
     <w:pPr>
       <w:keepNext/>

</xml_diff>

<commit_message>
Updated the examples from docutils 0.14 to 0.16
This version is now on Ubuntu 20.04

Signed-off-by: Jan Vermaete <jan.vermaete@gmail.com>
</commit_message>
<xml_diff>
--- a/example/output/example.docx
+++ b/example/output/example.docx
@@ -20,15 +20,15 @@
       <w:pPr>
         <w:pStyle w:val="Heading1"/>
       </w:pPr>
-      <w:bookmarkStart w:id="21" w:name="registers"/>
-      <w:bookmarkEnd w:id="21"/>
+      <w:bookmarkStart w:id="20" w:name="registers"/>
       <w:r>
         <w:t xml:space="preserve">Registers</w:t>
       </w:r>
+      <w:bookmarkEnd w:id="20"/>
     </w:p>
     <w:tbl>
       <w:tblPr>
-        <w:tblStyle w:val="TableNormal"/>
+        <w:tblStyle w:val="Table"/>
         <w:tblW w:type="pct" w:w="5000.0"/>
         <w:tblLook w:firstRow="1"/>
       </w:tblPr>
@@ -111,7 +111,7 @@
               <w:pStyle w:val="Compact"/>
               <w:jc w:val="left"/>
             </w:pPr>
-            <w:hyperlink r:id="rId22">
+            <w:hyperlink w:anchor="reg0">
               <w:r>
                 <w:rPr>
                   <w:rStyle w:val="Hyperlink"/>
@@ -151,7 +151,7 @@
               <w:pStyle w:val="Compact"/>
               <w:jc w:val="left"/>
             </w:pPr>
-            <w:hyperlink r:id="rId22">
+            <w:hyperlink w:anchor="reg1">
               <w:r>
                 <w:rPr>
                   <w:rStyle w:val="Hyperlink"/>
@@ -191,7 +191,7 @@
               <w:pStyle w:val="Compact"/>
               <w:jc w:val="left"/>
             </w:pPr>
-            <w:hyperlink r:id="rId22">
+            <w:hyperlink w:anchor="reg2">
               <w:r>
                 <w:rPr>
                   <w:rStyle w:val="Hyperlink"/>
@@ -231,7 +231,7 @@
               <w:pStyle w:val="Compact"/>
               <w:jc w:val="left"/>
             </w:pPr>
-            <w:hyperlink r:id="rId22">
+            <w:hyperlink w:anchor="reg3">
               <w:r>
                 <w:rPr>
                   <w:rStyle w:val="Hyperlink"/>
@@ -271,7 +271,7 @@
               <w:pStyle w:val="Compact"/>
               <w:jc w:val="left"/>
             </w:pPr>
-            <w:hyperlink r:id="rId22">
+            <w:hyperlink w:anchor="reg4">
               <w:r>
                 <w:rPr>
                   <w:rStyle w:val="Hyperlink"/>
@@ -311,7 +311,7 @@
               <w:pStyle w:val="Compact"/>
               <w:jc w:val="left"/>
             </w:pPr>
-            <w:hyperlink r:id="rId22">
+            <w:hyperlink w:anchor="reg5">
               <w:r>
                 <w:rPr>
                   <w:rStyle w:val="Hyperlink"/>
@@ -351,7 +351,7 @@
               <w:pStyle w:val="Compact"/>
               <w:jc w:val="left"/>
             </w:pPr>
-            <w:hyperlink r:id="rId22">
+            <w:hyperlink w:anchor="reg6">
               <w:r>
                 <w:rPr>
                   <w:rStyle w:val="Hyperlink"/>
@@ -391,7 +391,7 @@
               <w:pStyle w:val="Compact"/>
               <w:jc w:val="left"/>
             </w:pPr>
-            <w:hyperlink r:id="rId22">
+            <w:hyperlink w:anchor="reg7">
               <w:r>
                 <w:rPr>
                   <w:rStyle w:val="Hyperlink"/>
@@ -418,11 +418,11 @@
       <w:pPr>
         <w:pStyle w:val="Heading1"/>
       </w:pPr>
-      <w:bookmarkStart w:id="23" w:name="reg0"/>
-      <w:bookmarkEnd w:id="23"/>
+      <w:bookmarkStart w:id="21" w:name="reg0"/>
       <w:r>
         <w:t xml:space="preserve">reg0</w:t>
       </w:r>
+      <w:bookmarkEnd w:id="21"/>
     </w:p>
     <w:p>
       <w:pPr>
@@ -506,7 +506,7 @@
     </w:p>
     <w:tbl>
       <w:tblPr>
-        <w:tblStyle w:val="TableNormal"/>
+        <w:tblStyle w:val="Table"/>
         <w:tblW w:type="pct" w:w="4861.111111111111"/>
         <w:tblLook w:firstRow="1"/>
       </w:tblPr>
@@ -613,11 +613,7 @@
           </w:p>
         </w:tc>
         <w:tc>
-          <w:p>
-            <w:pPr>
-              <w:pStyle w:val="Compact"/>
-            </w:pPr>
-          </w:p>
+          <w:p/>
         </w:tc>
         <w:tc>
           <w:p>
@@ -655,11 +651,7 @@
           </w:p>
         </w:tc>
         <w:tc>
-          <w:p>
-            <w:pPr>
-              <w:pStyle w:val="Compact"/>
-            </w:pPr>
-          </w:p>
+          <w:p/>
         </w:tc>
         <w:tc>
           <w:p>
@@ -697,11 +689,7 @@
           </w:p>
         </w:tc>
         <w:tc>
-          <w:p>
-            <w:pPr>
-              <w:pStyle w:val="Compact"/>
-            </w:pPr>
-          </w:p>
+          <w:p/>
         </w:tc>
         <w:tc>
           <w:p>
@@ -739,11 +727,7 @@
           </w:p>
         </w:tc>
         <w:tc>
-          <w:p>
-            <w:pPr>
-              <w:pStyle w:val="Compact"/>
-            </w:pPr>
-          </w:p>
+          <w:p/>
         </w:tc>
         <w:tc>
           <w:p>
@@ -762,11 +746,11 @@
       <w:pPr>
         <w:pStyle w:val="Heading1"/>
       </w:pPr>
-      <w:bookmarkStart w:id="24" w:name="reg1"/>
-      <w:bookmarkEnd w:id="24"/>
+      <w:bookmarkStart w:id="22" w:name="reg1"/>
       <w:r>
         <w:t xml:space="preserve">reg1</w:t>
       </w:r>
+      <w:bookmarkEnd w:id="22"/>
     </w:p>
     <w:p>
       <w:pPr>
@@ -850,7 +834,7 @@
     </w:p>
     <w:tbl>
       <w:tblPr>
-        <w:tblStyle w:val="TableNormal"/>
+        <w:tblStyle w:val="Table"/>
         <w:tblW w:type="pct" w:w="4791.666666666667"/>
         <w:tblLook w:firstRow="1"/>
       </w:tblPr>
@@ -957,11 +941,7 @@
           </w:p>
         </w:tc>
         <w:tc>
-          <w:p>
-            <w:pPr>
-              <w:pStyle w:val="Compact"/>
-            </w:pPr>
-          </w:p>
+          <w:p/>
         </w:tc>
         <w:tc>
           <w:p>
@@ -980,11 +960,11 @@
       <w:pPr>
         <w:pStyle w:val="Heading1"/>
       </w:pPr>
-      <w:bookmarkStart w:id="25" w:name="reg2"/>
-      <w:bookmarkEnd w:id="25"/>
+      <w:bookmarkStart w:id="23" w:name="reg2"/>
       <w:r>
         <w:t xml:space="preserve">reg2</w:t>
       </w:r>
+      <w:bookmarkEnd w:id="23"/>
     </w:p>
     <w:p>
       <w:pPr>
@@ -1068,7 +1048,7 @@
     </w:p>
     <w:tbl>
       <w:tblPr>
-        <w:tblStyle w:val="TableNormal"/>
+        <w:tblStyle w:val="Table"/>
         <w:tblW w:type="pct" w:w="5000.0"/>
         <w:tblLook w:firstRow="1"/>
       </w:tblPr>
@@ -1267,11 +1247,7 @@
           </w:p>
         </w:tc>
         <w:tc>
-          <w:p>
-            <w:pPr>
-              <w:pStyle w:val="Compact"/>
-            </w:pPr>
-          </w:p>
+          <w:p/>
         </w:tc>
         <w:tc>
           <w:p>
@@ -1309,11 +1285,7 @@
           </w:p>
         </w:tc>
         <w:tc>
-          <w:p>
-            <w:pPr>
-              <w:pStyle w:val="Compact"/>
-            </w:pPr>
-          </w:p>
+          <w:p/>
         </w:tc>
         <w:tc>
           <w:p>
@@ -1332,11 +1304,11 @@
       <w:pPr>
         <w:pStyle w:val="Heading1"/>
       </w:pPr>
-      <w:bookmarkStart w:id="26" w:name="reg3"/>
-      <w:bookmarkEnd w:id="26"/>
+      <w:bookmarkStart w:id="24" w:name="reg3"/>
       <w:r>
         <w:t xml:space="preserve">reg3</w:t>
       </w:r>
+      <w:bookmarkEnd w:id="24"/>
     </w:p>
     <w:p>
       <w:pPr>
@@ -1420,7 +1392,7 @@
     </w:p>
     <w:tbl>
       <w:tblPr>
-        <w:tblStyle w:val="TableNormal"/>
+        <w:tblStyle w:val="Table"/>
         <w:tblW w:type="pct" w:w="4791.666666666667"/>
         <w:tblLook w:firstRow="1"/>
       </w:tblPr>
@@ -1527,11 +1499,7 @@
           </w:p>
         </w:tc>
         <w:tc>
-          <w:p>
-            <w:pPr>
-              <w:pStyle w:val="Compact"/>
-            </w:pPr>
-          </w:p>
+          <w:p/>
         </w:tc>
         <w:tc>
           <w:p>
@@ -1550,11 +1518,11 @@
       <w:pPr>
         <w:pStyle w:val="Heading1"/>
       </w:pPr>
-      <w:bookmarkStart w:id="27" w:name="reg4"/>
-      <w:bookmarkEnd w:id="27"/>
+      <w:bookmarkStart w:id="25" w:name="reg4"/>
       <w:r>
         <w:t xml:space="preserve">reg4</w:t>
       </w:r>
+      <w:bookmarkEnd w:id="25"/>
     </w:p>
     <w:p>
       <w:pPr>
@@ -1638,7 +1606,7 @@
     </w:p>
     <w:tbl>
       <w:tblPr>
-        <w:tblStyle w:val="TableNormal"/>
+        <w:tblStyle w:val="Table"/>
         <w:tblW w:type="pct" w:w="3402.777777777778"/>
         <w:tblLook w:firstRow="1"/>
       </w:tblPr>
@@ -1745,18 +1713,10 @@
           </w:p>
         </w:tc>
         <w:tc>
-          <w:p>
-            <w:pPr>
-              <w:pStyle w:val="Compact"/>
-            </w:pPr>
-          </w:p>
-        </w:tc>
-        <w:tc>
-          <w:p>
-            <w:pPr>
-              <w:pStyle w:val="Compact"/>
-            </w:pPr>
-          </w:p>
+          <w:p/>
+        </w:tc>
+        <w:tc>
+          <w:p/>
         </w:tc>
       </w:tr>
     </w:tbl>
@@ -1764,11 +1724,11 @@
       <w:pPr>
         <w:pStyle w:val="Heading1"/>
       </w:pPr>
-      <w:bookmarkStart w:id="28" w:name="reg5"/>
-      <w:bookmarkEnd w:id="28"/>
+      <w:bookmarkStart w:id="26" w:name="reg5"/>
       <w:r>
         <w:t xml:space="preserve">reg5</w:t>
       </w:r>
+      <w:bookmarkEnd w:id="26"/>
     </w:p>
     <w:p>
       <w:pPr>
@@ -1836,7 +1796,7 @@
     </w:p>
     <w:tbl>
       <w:tblPr>
-        <w:tblStyle w:val="TableNormal"/>
+        <w:tblStyle w:val="Table"/>
         <w:tblW w:type="pct" w:w="3402.777777777778"/>
         <w:tblLook w:firstRow="1"/>
       </w:tblPr>
@@ -1943,18 +1903,10 @@
           </w:p>
         </w:tc>
         <w:tc>
-          <w:p>
-            <w:pPr>
-              <w:pStyle w:val="Compact"/>
-            </w:pPr>
-          </w:p>
-        </w:tc>
-        <w:tc>
-          <w:p>
-            <w:pPr>
-              <w:pStyle w:val="Compact"/>
-            </w:pPr>
-          </w:p>
+          <w:p/>
+        </w:tc>
+        <w:tc>
+          <w:p/>
         </w:tc>
       </w:tr>
     </w:tbl>
@@ -1962,11 +1914,11 @@
       <w:pPr>
         <w:pStyle w:val="Heading1"/>
       </w:pPr>
-      <w:bookmarkStart w:id="29" w:name="reg6"/>
-      <w:bookmarkEnd w:id="29"/>
+      <w:bookmarkStart w:id="27" w:name="reg6"/>
       <w:r>
         <w:t xml:space="preserve">reg6</w:t>
       </w:r>
+      <w:bookmarkEnd w:id="27"/>
     </w:p>
     <w:p>
       <w:pPr>
@@ -2034,7 +1986,7 @@
     </w:p>
     <w:tbl>
       <w:tblPr>
-        <w:tblStyle w:val="TableNormal"/>
+        <w:tblStyle w:val="Table"/>
         <w:tblW w:type="pct" w:w="3402.777777777778"/>
         <w:tblLook w:firstRow="1"/>
       </w:tblPr>
@@ -2141,18 +2093,10 @@
           </w:p>
         </w:tc>
         <w:tc>
-          <w:p>
-            <w:pPr>
-              <w:pStyle w:val="Compact"/>
-            </w:pPr>
-          </w:p>
-        </w:tc>
-        <w:tc>
-          <w:p>
-            <w:pPr>
-              <w:pStyle w:val="Compact"/>
-            </w:pPr>
-          </w:p>
+          <w:p/>
+        </w:tc>
+        <w:tc>
+          <w:p/>
         </w:tc>
       </w:tr>
     </w:tbl>
@@ -2160,11 +2104,11 @@
       <w:pPr>
         <w:pStyle w:val="Heading1"/>
       </w:pPr>
-      <w:bookmarkStart w:id="30" w:name="reg7"/>
-      <w:bookmarkEnd w:id="30"/>
+      <w:bookmarkStart w:id="28" w:name="reg7"/>
       <w:r>
         <w:t xml:space="preserve">reg7</w:t>
       </w:r>
+      <w:bookmarkEnd w:id="28"/>
     </w:p>
     <w:p>
       <w:pPr>
@@ -2248,7 +2192,7 @@
     </w:p>
     <w:tbl>
       <w:tblPr>
-        <w:tblStyle w:val="TableNormal"/>
+        <w:tblStyle w:val="Table"/>
         <w:tblW w:type="pct" w:w="4930.555555555556"/>
         <w:tblLook w:firstRow="1"/>
       </w:tblPr>
@@ -2355,11 +2299,7 @@
           </w:p>
         </w:tc>
         <w:tc>
-          <w:p>
-            <w:pPr>
-              <w:pStyle w:val="Compact"/>
-            </w:pPr>
-          </w:p>
+          <w:p/>
         </w:tc>
         <w:tc>
           <w:p>
@@ -2397,11 +2337,7 @@
           </w:p>
         </w:tc>
         <w:tc>
-          <w:p>
-            <w:pPr>
-              <w:pStyle w:val="Compact"/>
-            </w:pPr>
-          </w:p>
+          <w:p/>
         </w:tc>
         <w:tc>
           <w:p>
@@ -2439,11 +2375,7 @@
           </w:p>
         </w:tc>
         <w:tc>
-          <w:p>
-            <w:pPr>
-              <w:pStyle w:val="Compact"/>
-            </w:pPr>
-          </w:p>
+          <w:p/>
         </w:tc>
         <w:tc>
           <w:p>
@@ -2481,11 +2413,7 @@
           </w:p>
         </w:tc>
         <w:tc>
-          <w:p>
-            <w:pPr>
-              <w:pStyle w:val="Compact"/>
-            </w:pPr>
-          </w:p>
+          <w:p/>
         </w:tc>
         <w:tc>
           <w:p>
@@ -2523,11 +2451,7 @@
           </w:p>
         </w:tc>
         <w:tc>
-          <w:p>
-            <w:pPr>
-              <w:pStyle w:val="Compact"/>
-            </w:pPr>
-          </w:p>
+          <w:p/>
         </w:tc>
         <w:tc>
           <w:p>
@@ -2547,6 +2471,10 @@
 </w:document>
 </file>
 
+<file path=word/comments.xml><?xml version="1.0" encoding="utf-8"?>
+<w:comments xmlns:w="http://schemas.openxmlformats.org/wordprocessingml/2006/main" xmlns:m="http://schemas.openxmlformats.org/officeDocument/2006/math" xmlns:r="http://schemas.openxmlformats.org/officeDocument/2006/relationships" xmlns:o="urn:schemas-microsoft-com:office:office" xmlns:v="urn:schemas-microsoft-com:vml" xmlns:w10="urn:schemas-microsoft-com:office:word" xmlns:a="http://schemas.openxmlformats.org/drawingml/2006/main" xmlns:pic="http://schemas.openxmlformats.org/drawingml/2006/picture" xmlns:wp="http://schemas.openxmlformats.org/drawingml/2006/wordprocessingDrawing"/>
+</file>
+
 <file path=word/footnotes.xml><?xml version="1.0" encoding="utf-8"?>
 <w:footnotes xmlns:w="http://schemas.openxmlformats.org/wordprocessingml/2006/main" xmlns:m="http://schemas.openxmlformats.org/officeDocument/2006/math" xmlns:r="http://schemas.openxmlformats.org/officeDocument/2006/relationships" xmlns:o="urn:schemas-microsoft-com:office:office" xmlns:v="urn:schemas-microsoft-com:vml" xmlns:w10="urn:schemas-microsoft-com:office:word" xmlns:a="http://schemas.openxmlformats.org/drawingml/2006/main" xmlns:pic="http://schemas.openxmlformats.org/drawingml/2006/picture" xmlns:wp="http://schemas.openxmlformats.org/drawingml/2006/wordprocessingDrawing">
   <w:footnote w:type="continuationSeparator" w:id="0">
@@ -2568,8 +2496,8 @@
 
 <file path=word/numbering.xml><?xml version="1.0" encoding="utf-8"?>
 <w:numbering xmlns:w="http://schemas.openxmlformats.org/wordprocessingml/2006/main">
-  <w:abstractNum w:abstractNumId="0">
-    <w:nsid w:val="e17f69ba"/>
+  <w:abstractNum w:abstractNumId="990">
+    <w:nsid w:val="170cd2de"/>
     <w:multiLevelType w:val="multilevel"/>
     <w:lvl w:ilvl="0">
       <w:numFmt w:val="bullet"/>
@@ -2648,9 +2576,31 @@
         <w:ind w:left="4800" w:hanging="480"/>
       </w:pPr>
     </w:lvl>
+    <w:lvl w:ilvl="7">
+      <w:numFmt w:val="bullet"/>
+      <w:lvlText w:val=" "/>
+      <w:lvlJc w:val="left"/>
+      <w:pPr>
+        <w:tabs>
+          <w:tab w:val="num" w:pos="5040"/>
+        </w:tabs>
+        <w:ind w:left="5520" w:hanging="480"/>
+      </w:pPr>
+    </w:lvl>
+    <w:lvl w:ilvl="8">
+      <w:numFmt w:val="bullet"/>
+      <w:lvlText w:val=" "/>
+      <w:lvlJc w:val="left"/>
+      <w:pPr>
+        <w:tabs>
+          <w:tab w:val="num" w:pos="5760"/>
+        </w:tabs>
+        <w:ind w:left="6240" w:hanging="480"/>
+      </w:pPr>
+    </w:lvl>
   </w:abstractNum>
   <w:abstractNum w:abstractNumId="990">
-    <w:nsid w:val="f82b21c9"/>
+    <w:nsid w:val="2c1ae401"/>
     <w:multiLevelType w:val="multilevel"/>
     <w:lvl w:ilvl="0">
       <w:numFmt w:val="bullet"/>
@@ -2729,9 +2679,31 @@
         <w:ind w:left="4800" w:hanging="480"/>
       </w:pPr>
     </w:lvl>
+    <w:lvl w:ilvl="7">
+      <w:numFmt w:val="bullet"/>
+      <w:lvlText w:val=" "/>
+      <w:lvlJc w:val="left"/>
+      <w:pPr>
+        <w:tabs>
+          <w:tab w:val="num" w:pos="5040"/>
+        </w:tabs>
+        <w:ind w:left="5520" w:hanging="480"/>
+      </w:pPr>
+    </w:lvl>
+    <w:lvl w:ilvl="8">
+      <w:numFmt w:val="bullet"/>
+      <w:lvlText w:val=" "/>
+      <w:lvlJc w:val="left"/>
+      <w:pPr>
+        <w:tabs>
+          <w:tab w:val="num" w:pos="5760"/>
+        </w:tabs>
+        <w:ind w:left="6240" w:hanging="480"/>
+      </w:pPr>
+    </w:lvl>
   </w:abstractNum>
-  <w:num w:numId="1">
-    <w:abstractNumId w:val="0"/>
+  <w:num w:numId="1000">
+    <w:abstractNumId w:val="990"/>
   </w:num>
   <w:num w:numId="1000">
     <w:abstractNumId w:val="990"/>
@@ -2992,6 +2964,66 @@
       <w:szCs w:val="24"/>
     </w:rPr>
   </w:style>
+  <w:style w:type="paragraph" w:styleId="Heading7">
+    <w:name w:val="Heading 7"/>
+    <w:basedOn w:val="Normal"/>
+    <w:next w:val="BodyText"/>
+    <w:uiPriority w:val="9"/>
+    <w:unhideWhenUsed/>
+    <w:qFormat/>
+    <w:pPr>
+      <w:keepNext/>
+      <w:keepLines/>
+      <w:spacing w:before="200" w:after="0"/>
+      <w:outlineLvl w:val="6"/>
+    </w:pPr>
+    <w:rPr>
+      <w:rFonts w:asciiTheme="majorHAnsi" w:eastAsiaTheme="majorEastAsia" w:hAnsiTheme="majorHAnsi" w:cstheme="majorBidi"/>
+      <w:color w:val="4F81BD" w:themeColor="accent1"/>
+      <w:sz w:val="24"/>
+      <w:szCs w:val="24"/>
+    </w:rPr>
+  </w:style>
+  <w:style w:type="paragraph" w:styleId="Heading8">
+    <w:name w:val="Heading 8"/>
+    <w:basedOn w:val="Normal"/>
+    <w:next w:val="BodyText"/>
+    <w:uiPriority w:val="9"/>
+    <w:unhideWhenUsed/>
+    <w:qFormat/>
+    <w:pPr>
+      <w:keepNext/>
+      <w:keepLines/>
+      <w:spacing w:before="200" w:after="0"/>
+      <w:outlineLvl w:val="7"/>
+    </w:pPr>
+    <w:rPr>
+      <w:rFonts w:asciiTheme="majorHAnsi" w:eastAsiaTheme="majorEastAsia" w:hAnsiTheme="majorHAnsi" w:cstheme="majorBidi"/>
+      <w:color w:val="4F81BD" w:themeColor="accent1"/>
+      <w:sz w:val="24"/>
+      <w:szCs w:val="24"/>
+    </w:rPr>
+  </w:style>
+  <w:style w:type="paragraph" w:styleId="Heading9">
+    <w:name w:val="Heading 9"/>
+    <w:basedOn w:val="Normal"/>
+    <w:next w:val="BodyText"/>
+    <w:uiPriority w:val="9"/>
+    <w:unhideWhenUsed/>
+    <w:qFormat/>
+    <w:pPr>
+      <w:keepNext/>
+      <w:keepLines/>
+      <w:spacing w:before="200" w:after="0"/>
+      <w:outlineLvl w:val="8"/>
+    </w:pPr>
+    <w:rPr>
+      <w:rFonts w:asciiTheme="majorHAnsi" w:eastAsiaTheme="majorEastAsia" w:hAnsiTheme="majorHAnsi" w:cstheme="majorBidi"/>
+      <w:color w:val="4F81BD" w:themeColor="accent1"/>
+      <w:sz w:val="24"/>
+      <w:szCs w:val="24"/>
+    </w:rPr>
+  </w:style>
   <w:style w:type="paragraph" w:styleId="BlockText">
     <w:name w:val="Block Text"/>
     <w:basedOn w:val="BodyText"/>
@@ -3023,8 +3055,9 @@
     <w:semiHidden/>
     <w:unhideWhenUsed/>
   </w:style>
-  <w:style w:type="table" w:default="1" w:styleId="TableNormal">
-    <w:name w:val="Normal Table"/>
+  <w:style w:type="table" w:default="1" w:styleId="Table">
+    <w:name w:val="Table"/>
+    <w:basedOn w:val="TableNormal"/>
     <w:semiHidden/>
     <w:unhideWhenUsed/>
     <w:qFormat/>
@@ -3081,8 +3114,8 @@
     <w:name w:val="Figure"/>
     <w:basedOn w:val="Normal"/>
   </w:style>
-  <w:style w:type="paragraph" w:customStyle="1" w:styleId="FigureWithCaption">
-    <w:name w:val="Figure with Caption"/>
+  <w:style w:type="paragraph" w:customStyle="1" w:styleId="CaptionedFigure">
+    <w:name w:val="Captioned Figure"/>
     <w:basedOn w:val="Figure"/>
     <w:pPr>
       <w:keepNext/>

</xml_diff>

<commit_message>
removed usage of rst2pdf
</commit_message>
<xml_diff>
--- a/example/output/example.docx
+++ b/example/output/example.docx
@@ -16,21 +16,20 @@
         <w:t xml:space="preserve">description</w:t>
       </w:r>
     </w:p>
+    <w:bookmarkStart w:id="20" w:name="registers"/>
     <w:p>
       <w:pPr>
         <w:pStyle w:val="Heading1"/>
       </w:pPr>
-      <w:bookmarkStart w:id="20" w:name="registers"/>
       <w:r>
         <w:t xml:space="preserve">Registers</w:t>
       </w:r>
-      <w:bookmarkEnd w:id="20"/>
     </w:p>
     <w:tbl>
       <w:tblPr>
         <w:tblStyle w:val="Table"/>
         <w:tblW w:type="pct" w:w="5000.0"/>
-        <w:tblLook w:firstRow="1"/>
+        <w:tblLook w:firstRow="1" w:lastRow="0" w:firstColumn="0" w:lastColumn="0" w:noHBand="0" w:noVBand="0"/>
       </w:tblPr>
       <w:tblGrid>
         <w:gridCol w:w="812"/>
@@ -414,15 +413,15 @@
         </w:tc>
       </w:tr>
     </w:tbl>
+    <w:bookmarkEnd w:id="20"/>
+    <w:bookmarkStart w:id="21" w:name="reg0"/>
     <w:p>
       <w:pPr>
         <w:pStyle w:val="Heading1"/>
       </w:pPr>
-      <w:bookmarkStart w:id="21" w:name="reg0"/>
       <w:r>
         <w:t xml:space="preserve">reg0</w:t>
       </w:r>
-      <w:bookmarkEnd w:id="21"/>
     </w:p>
     <w:p>
       <w:pPr>
@@ -508,7 +507,7 @@
       <w:tblPr>
         <w:tblStyle w:val="Table"/>
         <w:tblW w:type="pct" w:w="4861.111111111111"/>
-        <w:tblLook w:firstRow="1"/>
+        <w:tblLook w:firstRow="1" w:lastRow="0" w:firstColumn="0" w:lastColumn="0" w:noHBand="0" w:noVBand="0"/>
       </w:tblPr>
       <w:tblGrid>
         <w:gridCol w:w="1100"/>
@@ -742,15 +741,15 @@
         </w:tc>
       </w:tr>
     </w:tbl>
+    <w:bookmarkEnd w:id="21"/>
+    <w:bookmarkStart w:id="22" w:name="reg1"/>
     <w:p>
       <w:pPr>
         <w:pStyle w:val="Heading1"/>
       </w:pPr>
-      <w:bookmarkStart w:id="22" w:name="reg1"/>
       <w:r>
         <w:t xml:space="preserve">reg1</w:t>
       </w:r>
-      <w:bookmarkEnd w:id="22"/>
     </w:p>
     <w:p>
       <w:pPr>
@@ -836,7 +835,7 @@
       <w:tblPr>
         <w:tblStyle w:val="Table"/>
         <w:tblW w:type="pct" w:w="4791.666666666667"/>
-        <w:tblLook w:firstRow="1"/>
+        <w:tblLook w:firstRow="1" w:lastRow="0" w:firstColumn="0" w:lastColumn="0" w:noHBand="0" w:noVBand="0"/>
       </w:tblPr>
       <w:tblGrid>
         <w:gridCol w:w="990"/>
@@ -956,15 +955,15 @@
         </w:tc>
       </w:tr>
     </w:tbl>
+    <w:bookmarkEnd w:id="22"/>
+    <w:bookmarkStart w:id="23" w:name="reg2"/>
     <w:p>
       <w:pPr>
         <w:pStyle w:val="Heading1"/>
       </w:pPr>
-      <w:bookmarkStart w:id="23" w:name="reg2"/>
       <w:r>
         <w:t xml:space="preserve">reg2</w:t>
       </w:r>
-      <w:bookmarkEnd w:id="23"/>
     </w:p>
     <w:p>
       <w:pPr>
@@ -1050,7 +1049,7 @@
       <w:tblPr>
         <w:tblStyle w:val="Table"/>
         <w:tblW w:type="pct" w:w="5000.0"/>
-        <w:tblLook w:firstRow="1"/>
+        <w:tblLook w:firstRow="1" w:lastRow="0" w:firstColumn="0" w:lastColumn="0" w:noHBand="0" w:noVBand="0"/>
       </w:tblPr>
       <w:tblGrid>
         <w:gridCol w:w="758"/>
@@ -1300,15 +1299,15 @@
         </w:tc>
       </w:tr>
     </w:tbl>
+    <w:bookmarkEnd w:id="23"/>
+    <w:bookmarkStart w:id="24" w:name="reg3"/>
     <w:p>
       <w:pPr>
         <w:pStyle w:val="Heading1"/>
       </w:pPr>
-      <w:bookmarkStart w:id="24" w:name="reg3"/>
       <w:r>
         <w:t xml:space="preserve">reg3</w:t>
       </w:r>
-      <w:bookmarkEnd w:id="24"/>
     </w:p>
     <w:p>
       <w:pPr>
@@ -1394,7 +1393,7 @@
       <w:tblPr>
         <w:tblStyle w:val="Table"/>
         <w:tblW w:type="pct" w:w="4791.666666666667"/>
-        <w:tblLook w:firstRow="1"/>
+        <w:tblLook w:firstRow="1" w:lastRow="0" w:firstColumn="0" w:lastColumn="0" w:noHBand="0" w:noVBand="0"/>
       </w:tblPr>
       <w:tblGrid>
         <w:gridCol w:w="990"/>
@@ -1514,15 +1513,15 @@
         </w:tc>
       </w:tr>
     </w:tbl>
+    <w:bookmarkEnd w:id="24"/>
+    <w:bookmarkStart w:id="25" w:name="reg4"/>
     <w:p>
       <w:pPr>
         <w:pStyle w:val="Heading1"/>
       </w:pPr>
-      <w:bookmarkStart w:id="25" w:name="reg4"/>
       <w:r>
         <w:t xml:space="preserve">reg4</w:t>
       </w:r>
-      <w:bookmarkEnd w:id="25"/>
     </w:p>
     <w:p>
       <w:pPr>
@@ -1608,7 +1607,7 @@
       <w:tblPr>
         <w:tblStyle w:val="Table"/>
         <w:tblW w:type="pct" w:w="3402.777777777778"/>
-        <w:tblLook w:firstRow="1"/>
+        <w:tblLook w:firstRow="1" w:lastRow="0" w:firstColumn="0" w:lastColumn="0" w:noHBand="0" w:noVBand="0"/>
       </w:tblPr>
       <w:tblGrid>
         <w:gridCol w:w="990"/>
@@ -1720,15 +1719,15 @@
         </w:tc>
       </w:tr>
     </w:tbl>
+    <w:bookmarkEnd w:id="25"/>
+    <w:bookmarkStart w:id="26" w:name="reg5"/>
     <w:p>
       <w:pPr>
         <w:pStyle w:val="Heading1"/>
       </w:pPr>
-      <w:bookmarkStart w:id="26" w:name="reg5"/>
       <w:r>
         <w:t xml:space="preserve">reg5</w:t>
       </w:r>
-      <w:bookmarkEnd w:id="26"/>
     </w:p>
     <w:p>
       <w:pPr>
@@ -1798,7 +1797,7 @@
       <w:tblPr>
         <w:tblStyle w:val="Table"/>
         <w:tblW w:type="pct" w:w="3402.777777777778"/>
-        <w:tblLook w:firstRow="1"/>
+        <w:tblLook w:firstRow="1" w:lastRow="0" w:firstColumn="0" w:lastColumn="0" w:noHBand="0" w:noVBand="0"/>
       </w:tblPr>
       <w:tblGrid>
         <w:gridCol w:w="990"/>
@@ -1910,15 +1909,15 @@
         </w:tc>
       </w:tr>
     </w:tbl>
+    <w:bookmarkEnd w:id="26"/>
+    <w:bookmarkStart w:id="27" w:name="reg6"/>
     <w:p>
       <w:pPr>
         <w:pStyle w:val="Heading1"/>
       </w:pPr>
-      <w:bookmarkStart w:id="27" w:name="reg6"/>
       <w:r>
         <w:t xml:space="preserve">reg6</w:t>
       </w:r>
-      <w:bookmarkEnd w:id="27"/>
     </w:p>
     <w:p>
       <w:pPr>
@@ -1988,7 +1987,7 @@
       <w:tblPr>
         <w:tblStyle w:val="Table"/>
         <w:tblW w:type="pct" w:w="3402.777777777778"/>
-        <w:tblLook w:firstRow="1"/>
+        <w:tblLook w:firstRow="1" w:lastRow="0" w:firstColumn="0" w:lastColumn="0" w:noHBand="0" w:noVBand="0"/>
       </w:tblPr>
       <w:tblGrid>
         <w:gridCol w:w="990"/>
@@ -2100,15 +2099,15 @@
         </w:tc>
       </w:tr>
     </w:tbl>
+    <w:bookmarkEnd w:id="27"/>
+    <w:bookmarkStart w:id="28" w:name="reg7"/>
     <w:p>
       <w:pPr>
         <w:pStyle w:val="Heading1"/>
       </w:pPr>
-      <w:bookmarkStart w:id="28" w:name="reg7"/>
       <w:r>
         <w:t xml:space="preserve">reg7</w:t>
       </w:r>
-      <w:bookmarkEnd w:id="28"/>
     </w:p>
     <w:p>
       <w:pPr>
@@ -2194,7 +2193,7 @@
       <w:tblPr>
         <w:tblStyle w:val="Table"/>
         <w:tblW w:type="pct" w:w="4930.555555555556"/>
-        <w:tblLook w:firstRow="1"/>
+        <w:tblLook w:firstRow="1" w:lastRow="0" w:firstColumn="0" w:lastColumn="0" w:noHBand="0" w:noVBand="0"/>
       </w:tblPr>
       <w:tblGrid>
         <w:gridCol w:w="1100"/>
@@ -2466,6 +2465,7 @@
         </w:tc>
       </w:tr>
     </w:tbl>
+    <w:bookmarkEnd w:id="28"/>
     <w:sectPr/>
   </w:body>
 </w:document>
@@ -2497,109 +2497,6 @@
 <file path=word/numbering.xml><?xml version="1.0" encoding="utf-8"?>
 <w:numbering xmlns:w="http://schemas.openxmlformats.org/wordprocessingml/2006/main">
   <w:abstractNum w:abstractNumId="990">
-    <w:nsid w:val="170cd2de"/>
-    <w:multiLevelType w:val="multilevel"/>
-    <w:lvl w:ilvl="0">
-      <w:numFmt w:val="bullet"/>
-      <w:lvlText w:val=" "/>
-      <w:lvlJc w:val="left"/>
-      <w:pPr>
-        <w:tabs>
-          <w:tab w:val="num" w:pos="0"/>
-        </w:tabs>
-        <w:ind w:left="480" w:hanging="480"/>
-      </w:pPr>
-    </w:lvl>
-    <w:lvl w:ilvl="1">
-      <w:numFmt w:val="bullet"/>
-      <w:lvlText w:val=" "/>
-      <w:lvlJc w:val="left"/>
-      <w:pPr>
-        <w:tabs>
-          <w:tab w:val="num" w:pos="720"/>
-        </w:tabs>
-        <w:ind w:left="1200" w:hanging="480"/>
-      </w:pPr>
-    </w:lvl>
-    <w:lvl w:ilvl="2">
-      <w:numFmt w:val="bullet"/>
-      <w:lvlText w:val=" "/>
-      <w:lvlJc w:val="left"/>
-      <w:pPr>
-        <w:tabs>
-          <w:tab w:val="num" w:pos="1440"/>
-        </w:tabs>
-        <w:ind w:left="1920" w:hanging="480"/>
-      </w:pPr>
-    </w:lvl>
-    <w:lvl w:ilvl="3">
-      <w:numFmt w:val="bullet"/>
-      <w:lvlText w:val=" "/>
-      <w:lvlJc w:val="left"/>
-      <w:pPr>
-        <w:tabs>
-          <w:tab w:val="num" w:pos="2160"/>
-        </w:tabs>
-        <w:ind w:left="2640" w:hanging="480"/>
-      </w:pPr>
-    </w:lvl>
-    <w:lvl w:ilvl="4">
-      <w:numFmt w:val="bullet"/>
-      <w:lvlText w:val=" "/>
-      <w:lvlJc w:val="left"/>
-      <w:pPr>
-        <w:tabs>
-          <w:tab w:val="num" w:pos="2880"/>
-        </w:tabs>
-        <w:ind w:left="3360" w:hanging="480"/>
-      </w:pPr>
-    </w:lvl>
-    <w:lvl w:ilvl="5">
-      <w:numFmt w:val="bullet"/>
-      <w:lvlText w:val=" "/>
-      <w:lvlJc w:val="left"/>
-      <w:pPr>
-        <w:tabs>
-          <w:tab w:val="num" w:pos="3600"/>
-        </w:tabs>
-        <w:ind w:left="4080" w:hanging="480"/>
-      </w:pPr>
-    </w:lvl>
-    <w:lvl w:ilvl="6">
-      <w:numFmt w:val="bullet"/>
-      <w:lvlText w:val=" "/>
-      <w:lvlJc w:val="left"/>
-      <w:pPr>
-        <w:tabs>
-          <w:tab w:val="num" w:pos="4320"/>
-        </w:tabs>
-        <w:ind w:left="4800" w:hanging="480"/>
-      </w:pPr>
-    </w:lvl>
-    <w:lvl w:ilvl="7">
-      <w:numFmt w:val="bullet"/>
-      <w:lvlText w:val=" "/>
-      <w:lvlJc w:val="left"/>
-      <w:pPr>
-        <w:tabs>
-          <w:tab w:val="num" w:pos="5040"/>
-        </w:tabs>
-        <w:ind w:left="5520" w:hanging="480"/>
-      </w:pPr>
-    </w:lvl>
-    <w:lvl w:ilvl="8">
-      <w:numFmt w:val="bullet"/>
-      <w:lvlText w:val=" "/>
-      <w:lvlJc w:val="left"/>
-      <w:pPr>
-        <w:tabs>
-          <w:tab w:val="num" w:pos="5760"/>
-        </w:tabs>
-        <w:ind w:left="6240" w:hanging="480"/>
-      </w:pPr>
-    </w:lvl>
-  </w:abstractNum>
-  <w:abstractNum w:abstractNumId="990">
     <w:nsid w:val="2c1ae401"/>
     <w:multiLevelType w:val="multilevel"/>
     <w:lvl w:ilvl="0">
@@ -2702,9 +2599,6 @@
       </w:pPr>
     </w:lvl>
   </w:abstractNum>
-  <w:num w:numId="1000">
-    <w:abstractNumId w:val="990"/>
-  </w:num>
   <w:num w:numId="1000">
     <w:abstractNumId w:val="990"/>
   </w:num>
@@ -2851,7 +2745,7 @@
       <w:rFonts w:asciiTheme="majorHAnsi" w:eastAsiaTheme="majorEastAsia" w:hAnsiTheme="majorHAnsi" w:cstheme="majorBidi"/>
       <w:b/>
       <w:bCs/>
-      <w:color w:val="345A8A" w:themeColor="accent1" w:themeShade="B5"/>
+      <w:color w:val="4F81BD" w:themeColor="accent1"/>
       <w:sz w:val="32"/>
       <w:szCs w:val="32"/>
     </w:rPr>
@@ -2874,8 +2768,8 @@
       <w:b/>
       <w:bCs/>
       <w:color w:val="4F81BD" w:themeColor="accent1"/>
-      <w:sz w:val="32"/>
-      <w:szCs w:val="32"/>
+      <w:sz w:val="28"/>
+      <w:szCs w:val="28"/>
     </w:rPr>
   </w:style>
   <w:style w:type="paragraph" w:styleId="Heading3">
@@ -2896,8 +2790,8 @@
       <w:b/>
       <w:bCs/>
       <w:color w:val="4F81BD" w:themeColor="accent1"/>
-      <w:sz w:val="28"/>
-      <w:szCs w:val="28"/>
+      <w:sz w:val="24"/>
+      <w:szCs w:val="24"/>
     </w:rPr>
   </w:style>
   <w:style w:type="paragraph" w:styleId="Heading4">
@@ -2915,7 +2809,7 @@
     </w:pPr>
     <w:rPr>
       <w:rFonts w:asciiTheme="majorHAnsi" w:eastAsiaTheme="majorEastAsia" w:hAnsiTheme="majorHAnsi" w:cstheme="majorBidi"/>
-      <w:b/>
+      <w:i/>
       <w:bCs/>
       <w:color w:val="4F81BD" w:themeColor="accent1"/>
       <w:sz w:val="24"/>
@@ -2937,7 +2831,6 @@
     </w:pPr>
     <w:rPr>
       <w:rFonts w:asciiTheme="majorHAnsi" w:eastAsiaTheme="majorEastAsia" w:hAnsiTheme="majorHAnsi" w:cstheme="majorBidi"/>
-      <w:i/>
       <w:iCs/>
       <w:color w:val="4F81BD" w:themeColor="accent1"/>
       <w:sz w:val="24"/>
@@ -3033,14 +2926,8 @@
     <w:qFormat/>
     <w:pPr>
       <w:spacing w:before="100" w:after="100"/>
-      <w:ind w:firstLine="0"/>
+      <w:ind w:firstLine="0" w:left="480" w:right="480"/>
     </w:pPr>
-    <w:rPr>
-      <w:rFonts w:asciiTheme="majorHAnsi" w:eastAsiaTheme="majorEastAsia" w:hAnsiTheme="majorHAnsi" w:cstheme="majorBidi"/>
-      <w:bCs/>
-      <w:sz w:val="20"/>
-      <w:szCs w:val="20"/>
-    </w:rPr>
   </w:style>
   <w:style w:type="paragraph" w:styleId="FootnoteText">
     <w:name w:val="Footnote Text"/>
@@ -3133,6 +3020,10 @@
       <w:rFonts w:ascii="Consolas" w:hAnsi="Consolas"/>
       <w:sz w:val="22"/>
     </w:rPr>
+  </w:style>
+  <w:style w:type="character" w:customStyle="1" w:styleId="SectionNumber">
+    <w:name w:val="Section Number"/>
+    <w:basedOn w:val="BodyTextChar"/>
   </w:style>
   <w:style w:type="character" w:styleId="FootnoteReference">
     <w:name w:val="Footnote Reference"/>

</xml_diff>

<commit_message>
Adding the reset value of the register field in the documentation.
When there is a reset value of the register, add it to the
RestructuredText and Markdown documentation.
The value is in hex and adjusted to the lenght of the field.

Signed-off-by: Jan Vermaete <jan.vermaete@gmail.com>
</commit_message>
<xml_diff>
--- a/example/output/example.docx
+++ b/example/output/example.docx
@@ -16,20 +16,21 @@
         <w:t xml:space="preserve">description</w:t>
       </w:r>
     </w:p>
-    <w:bookmarkStart w:id="20" w:name="registers"/>
     <w:p>
       <w:pPr>
         <w:pStyle w:val="Heading1"/>
       </w:pPr>
+      <w:bookmarkStart w:id="20" w:name="registers"/>
       <w:r>
         <w:t xml:space="preserve">Registers</w:t>
       </w:r>
+      <w:bookmarkEnd w:id="20"/>
     </w:p>
     <w:tbl>
       <w:tblPr>
         <w:tblStyle w:val="Table"/>
         <w:tblW w:type="pct" w:w="5000.0"/>
-        <w:tblLook w:firstRow="1" w:lastRow="0" w:firstColumn="0" w:lastColumn="0" w:noHBand="0" w:noVBand="0"/>
+        <w:tblLook w:firstRow="1"/>
       </w:tblPr>
       <w:tblGrid>
         <w:gridCol w:w="812"/>
@@ -413,15 +414,15 @@
         </w:tc>
       </w:tr>
     </w:tbl>
-    <w:bookmarkEnd w:id="20"/>
-    <w:bookmarkStart w:id="21" w:name="reg0"/>
     <w:p>
       <w:pPr>
         <w:pStyle w:val="Heading1"/>
       </w:pPr>
+      <w:bookmarkStart w:id="21" w:name="reg0"/>
       <w:r>
         <w:t xml:space="preserve">reg0</w:t>
       </w:r>
+      <w:bookmarkEnd w:id="21"/>
     </w:p>
     <w:p>
       <w:pPr>
@@ -506,14 +507,15 @@
     <w:tbl>
       <w:tblPr>
         <w:tblStyle w:val="Table"/>
-        <w:tblW w:type="pct" w:w="4861.111111111111"/>
-        <w:tblLook w:firstRow="1" w:lastRow="0" w:firstColumn="0" w:lastColumn="0" w:noHBand="0" w:noVBand="0"/>
+        <w:tblW w:type="pct" w:w="5000.0"/>
+        <w:tblLook w:firstRow="1"/>
       </w:tblPr>
       <w:tblGrid>
-        <w:gridCol w:w="1100"/>
-        <w:gridCol w:w="1650"/>
         <w:gridCol w:w="990"/>
-        <w:gridCol w:w="3960"/>
+        <w:gridCol w:w="1485"/>
+        <w:gridCol w:w="891"/>
+        <w:gridCol w:w="990"/>
+        <w:gridCol w:w="3564"/>
       </w:tblGrid>
       <w:tr>
         <w:trPr>
@@ -583,270 +585,10 @@
               <w:jc w:val="left"/>
             </w:pPr>
             <w:r>
-              <w:t xml:space="preserve">Description</w:t>
-            </w:r>
-          </w:p>
-        </w:tc>
-      </w:tr>
-      <w:tr>
-        <w:tc>
-          <w:p>
-            <w:pPr>
-              <w:pStyle w:val="Compact"/>
-              <w:jc w:val="left"/>
-            </w:pPr>
-            <w:r>
-              <w:t xml:space="preserve">[31:24]</w:t>
-            </w:r>
-          </w:p>
-        </w:tc>
-        <w:tc>
-          <w:p>
-            <w:pPr>
-              <w:pStyle w:val="Compact"/>
-              <w:jc w:val="left"/>
-            </w:pPr>
-            <w:r>
-              <w:t xml:space="preserve">byte3</w:t>
-            </w:r>
-          </w:p>
-        </w:tc>
-        <w:tc>
-          <w:p/>
-        </w:tc>
-        <w:tc>
-          <w:p>
-            <w:pPr>
-              <w:pStyle w:val="Compact"/>
-              <w:jc w:val="left"/>
-            </w:pPr>
-            <w:r>
-              <w:t xml:space="preserve">write something useful for field3</w:t>
-            </w:r>
-          </w:p>
-        </w:tc>
-      </w:tr>
-      <w:tr>
-        <w:tc>
-          <w:p>
-            <w:pPr>
-              <w:pStyle w:val="Compact"/>
-              <w:jc w:val="left"/>
-            </w:pPr>
-            <w:r>
-              <w:t xml:space="preserve">[23:16]</w:t>
-            </w:r>
-          </w:p>
-        </w:tc>
-        <w:tc>
-          <w:p>
-            <w:pPr>
-              <w:pStyle w:val="Compact"/>
-              <w:jc w:val="left"/>
-            </w:pPr>
-            <w:r>
-              <w:t xml:space="preserve">byte2</w:t>
-            </w:r>
-          </w:p>
-        </w:tc>
-        <w:tc>
-          <w:p/>
-        </w:tc>
-        <w:tc>
-          <w:p>
-            <w:pPr>
-              <w:pStyle w:val="Compact"/>
-              <w:jc w:val="left"/>
-            </w:pPr>
-            <w:r>
-              <w:t xml:space="preserve">write something useful for field2</w:t>
-            </w:r>
-          </w:p>
-        </w:tc>
-      </w:tr>
-      <w:tr>
-        <w:tc>
-          <w:p>
-            <w:pPr>
-              <w:pStyle w:val="Compact"/>
-              <w:jc w:val="left"/>
-            </w:pPr>
-            <w:r>
-              <w:t xml:space="preserve">[15:8]</w:t>
-            </w:r>
-          </w:p>
-        </w:tc>
-        <w:tc>
-          <w:p>
-            <w:pPr>
-              <w:pStyle w:val="Compact"/>
-              <w:jc w:val="left"/>
-            </w:pPr>
-            <w:r>
-              <w:t xml:space="preserve">byte1</w:t>
-            </w:r>
-          </w:p>
-        </w:tc>
-        <w:tc>
-          <w:p/>
-        </w:tc>
-        <w:tc>
-          <w:p>
-            <w:pPr>
-              <w:pStyle w:val="Compact"/>
-              <w:jc w:val="left"/>
-            </w:pPr>
-            <w:r>
-              <w:t xml:space="preserve">write something useful for field1</w:t>
-            </w:r>
-          </w:p>
-        </w:tc>
-      </w:tr>
-      <w:tr>
-        <w:tc>
-          <w:p>
-            <w:pPr>
-              <w:pStyle w:val="Compact"/>
-              <w:jc w:val="left"/>
-            </w:pPr>
-            <w:r>
-              <w:t xml:space="preserve">[7:0]</w:t>
-            </w:r>
-          </w:p>
-        </w:tc>
-        <w:tc>
-          <w:p>
-            <w:pPr>
-              <w:pStyle w:val="Compact"/>
-              <w:jc w:val="left"/>
-            </w:pPr>
-            <w:r>
-              <w:t xml:space="preserve">byte0</w:t>
-            </w:r>
-          </w:p>
-        </w:tc>
-        <w:tc>
-          <w:p/>
-        </w:tc>
-        <w:tc>
-          <w:p>
-            <w:pPr>
-              <w:pStyle w:val="Compact"/>
-              <w:jc w:val="left"/>
-            </w:pPr>
-            <w:r>
-              <w:t xml:space="preserve">write something useful for field0</w:t>
-            </w:r>
-          </w:p>
-        </w:tc>
-      </w:tr>
-    </w:tbl>
-    <w:bookmarkEnd w:id="21"/>
-    <w:bookmarkStart w:id="22" w:name="reg1"/>
-    <w:p>
-      <w:pPr>
-        <w:pStyle w:val="Heading1"/>
-      </w:pPr>
-      <w:r>
-        <w:t xml:space="preserve">reg1</w:t>
-      </w:r>
-    </w:p>
-    <w:p>
-      <w:pPr>
-        <w:pStyle w:val="DefinitionTerm"/>
-      </w:pPr>
-      <w:r>
-        <w:t xml:space="preserve">Name</w:t>
-      </w:r>
-    </w:p>
-    <w:p>
-      <w:pPr>
-        <w:pStyle w:val="Definition"/>
-      </w:pPr>
-      <w:r>
-        <w:t xml:space="preserve">reg1</w:t>
-      </w:r>
-    </w:p>
-    <w:p>
-      <w:pPr>
-        <w:pStyle w:val="DefinitionTerm"/>
-      </w:pPr>
-      <w:r>
-        <w:t xml:space="preserve">Address</w:t>
-      </w:r>
-    </w:p>
-    <w:p>
-      <w:pPr>
-        <w:pStyle w:val="Definition"/>
-      </w:pPr>
-      <w:r>
-        <w:t xml:space="preserve">0x1</w:t>
-      </w:r>
-    </w:p>
-    <w:p>
-      <w:pPr>
-        <w:pStyle w:val="DefinitionTerm"/>
-      </w:pPr>
-      <w:r>
-        <w:t xml:space="preserve">Reset Value</w:t>
-      </w:r>
-    </w:p>
-    <w:p>
-      <w:pPr>
-        <w:pStyle w:val="Definition"/>
-      </w:pPr>
-      <w:r>
-        <w:t xml:space="preserve">0x00000001</w:t>
-      </w:r>
-    </w:p>
-    <w:p>
-      <w:pPr>
-        <w:pStyle w:val="DefinitionTerm"/>
-      </w:pPr>
-      <w:r>
-        <w:t xml:space="preserve">Access</w:t>
-      </w:r>
-    </w:p>
-    <w:p>
-      <w:pPr>
-        <w:pStyle w:val="Definition"/>
-      </w:pPr>
-      <w:r>
-        <w:t xml:space="preserve">read-write</w:t>
-      </w:r>
-    </w:p>
-    <w:p>
-      <w:pPr>
-        <w:pStyle w:val="DefinitionTerm"/>
-      </w:pPr>
-      <w:r>
-        <w:t xml:space="preserve">Description</w:t>
-      </w:r>
-    </w:p>
-    <w:p>
-      <w:pPr>
-        <w:pStyle w:val="Definition"/>
-      </w:pPr>
-      <w:r>
-        <w:t xml:space="preserve">write something useful for reg1</w:t>
-      </w:r>
-    </w:p>
-    <w:tbl>
-      <w:tblPr>
-        <w:tblStyle w:val="Table"/>
-        <w:tblW w:type="pct" w:w="4791.666666666667"/>
-        <w:tblLook w:firstRow="1" w:lastRow="0" w:firstColumn="0" w:lastColumn="0" w:noHBand="0" w:noVBand="0"/>
-      </w:tblPr>
-      <w:tblGrid>
-        <w:gridCol w:w="990"/>
-        <w:gridCol w:w="1650"/>
-        <w:gridCol w:w="990"/>
-        <w:gridCol w:w="3960"/>
-      </w:tblGrid>
-      <w:tr>
-        <w:trPr>
-          <w:cnfStyle w:firstRow="1"/>
-        </w:trPr>
+              <w:t xml:space="preserve">Reset</w:t>
+            </w:r>
+          </w:p>
+        </w:tc>
         <w:tc>
           <w:tcPr>
             <w:tcBorders>
@@ -860,10 +602,315 @@
               <w:jc w:val="left"/>
             </w:pPr>
             <w:r>
-              <w:t xml:space="preserve">Bits</w:t>
-            </w:r>
-          </w:p>
-        </w:tc>
+              <w:t xml:space="preserve">Description</w:t>
+            </w:r>
+          </w:p>
+        </w:tc>
+      </w:tr>
+      <w:tr>
+        <w:tc>
+          <w:p>
+            <w:pPr>
+              <w:pStyle w:val="Compact"/>
+              <w:jc w:val="left"/>
+            </w:pPr>
+            <w:r>
+              <w:t xml:space="preserve">[31:24]</w:t>
+            </w:r>
+          </w:p>
+        </w:tc>
+        <w:tc>
+          <w:p>
+            <w:pPr>
+              <w:pStyle w:val="Compact"/>
+              <w:jc w:val="left"/>
+            </w:pPr>
+            <w:r>
+              <w:t xml:space="preserve">byte3</w:t>
+            </w:r>
+          </w:p>
+        </w:tc>
+        <w:tc>
+          <w:p/>
+        </w:tc>
+        <w:tc>
+          <w:p>
+            <w:pPr>
+              <w:pStyle w:val="Compact"/>
+              <w:jc w:val="left"/>
+            </w:pPr>
+            <w:r>
+              <w:t xml:space="preserve">0x00</w:t>
+            </w:r>
+          </w:p>
+        </w:tc>
+        <w:tc>
+          <w:p>
+            <w:pPr>
+              <w:pStyle w:val="Compact"/>
+              <w:jc w:val="left"/>
+            </w:pPr>
+            <w:r>
+              <w:t xml:space="preserve">write something useful for field3</w:t>
+            </w:r>
+          </w:p>
+        </w:tc>
+      </w:tr>
+      <w:tr>
+        <w:tc>
+          <w:p>
+            <w:pPr>
+              <w:pStyle w:val="Compact"/>
+              <w:jc w:val="left"/>
+            </w:pPr>
+            <w:r>
+              <w:t xml:space="preserve">[23:16]</w:t>
+            </w:r>
+          </w:p>
+        </w:tc>
+        <w:tc>
+          <w:p>
+            <w:pPr>
+              <w:pStyle w:val="Compact"/>
+              <w:jc w:val="left"/>
+            </w:pPr>
+            <w:r>
+              <w:t xml:space="preserve">byte2</w:t>
+            </w:r>
+          </w:p>
+        </w:tc>
+        <w:tc>
+          <w:p/>
+        </w:tc>
+        <w:tc>
+          <w:p>
+            <w:pPr>
+              <w:pStyle w:val="Compact"/>
+              <w:jc w:val="left"/>
+            </w:pPr>
+            <w:r>
+              <w:t xml:space="preserve">0x00</w:t>
+            </w:r>
+          </w:p>
+        </w:tc>
+        <w:tc>
+          <w:p>
+            <w:pPr>
+              <w:pStyle w:val="Compact"/>
+              <w:jc w:val="left"/>
+            </w:pPr>
+            <w:r>
+              <w:t xml:space="preserve">write something useful for field2</w:t>
+            </w:r>
+          </w:p>
+        </w:tc>
+      </w:tr>
+      <w:tr>
+        <w:tc>
+          <w:p>
+            <w:pPr>
+              <w:pStyle w:val="Compact"/>
+              <w:jc w:val="left"/>
+            </w:pPr>
+            <w:r>
+              <w:t xml:space="preserve">[15:8]</w:t>
+            </w:r>
+          </w:p>
+        </w:tc>
+        <w:tc>
+          <w:p>
+            <w:pPr>
+              <w:pStyle w:val="Compact"/>
+              <w:jc w:val="left"/>
+            </w:pPr>
+            <w:r>
+              <w:t xml:space="preserve">byte1</w:t>
+            </w:r>
+          </w:p>
+        </w:tc>
+        <w:tc>
+          <w:p/>
+        </w:tc>
+        <w:tc>
+          <w:p>
+            <w:pPr>
+              <w:pStyle w:val="Compact"/>
+              <w:jc w:val="left"/>
+            </w:pPr>
+            <w:r>
+              <w:t xml:space="preserve">0x00</w:t>
+            </w:r>
+          </w:p>
+        </w:tc>
+        <w:tc>
+          <w:p>
+            <w:pPr>
+              <w:pStyle w:val="Compact"/>
+              <w:jc w:val="left"/>
+            </w:pPr>
+            <w:r>
+              <w:t xml:space="preserve">write something useful for field1</w:t>
+            </w:r>
+          </w:p>
+        </w:tc>
+      </w:tr>
+      <w:tr>
+        <w:tc>
+          <w:p>
+            <w:pPr>
+              <w:pStyle w:val="Compact"/>
+              <w:jc w:val="left"/>
+            </w:pPr>
+            <w:r>
+              <w:t xml:space="preserve">[7:0]</w:t>
+            </w:r>
+          </w:p>
+        </w:tc>
+        <w:tc>
+          <w:p>
+            <w:pPr>
+              <w:pStyle w:val="Compact"/>
+              <w:jc w:val="left"/>
+            </w:pPr>
+            <w:r>
+              <w:t xml:space="preserve">byte0</w:t>
+            </w:r>
+          </w:p>
+        </w:tc>
+        <w:tc>
+          <w:p/>
+        </w:tc>
+        <w:tc>
+          <w:p>
+            <w:pPr>
+              <w:pStyle w:val="Compact"/>
+              <w:jc w:val="left"/>
+            </w:pPr>
+            <w:r>
+              <w:t xml:space="preserve">0x00</w:t>
+            </w:r>
+          </w:p>
+        </w:tc>
+        <w:tc>
+          <w:p>
+            <w:pPr>
+              <w:pStyle w:val="Compact"/>
+              <w:jc w:val="left"/>
+            </w:pPr>
+            <w:r>
+              <w:t xml:space="preserve">write something useful for field0</w:t>
+            </w:r>
+          </w:p>
+        </w:tc>
+      </w:tr>
+    </w:tbl>
+    <w:p>
+      <w:pPr>
+        <w:pStyle w:val="Heading1"/>
+      </w:pPr>
+      <w:bookmarkStart w:id="22" w:name="reg1"/>
+      <w:r>
+        <w:t xml:space="preserve">reg1</w:t>
+      </w:r>
+      <w:bookmarkEnd w:id="22"/>
+    </w:p>
+    <w:p>
+      <w:pPr>
+        <w:pStyle w:val="DefinitionTerm"/>
+      </w:pPr>
+      <w:r>
+        <w:t xml:space="preserve">Name</w:t>
+      </w:r>
+    </w:p>
+    <w:p>
+      <w:pPr>
+        <w:pStyle w:val="Definition"/>
+      </w:pPr>
+      <w:r>
+        <w:t xml:space="preserve">reg1</w:t>
+      </w:r>
+    </w:p>
+    <w:p>
+      <w:pPr>
+        <w:pStyle w:val="DefinitionTerm"/>
+      </w:pPr>
+      <w:r>
+        <w:t xml:space="preserve">Address</w:t>
+      </w:r>
+    </w:p>
+    <w:p>
+      <w:pPr>
+        <w:pStyle w:val="Definition"/>
+      </w:pPr>
+      <w:r>
+        <w:t xml:space="preserve">0x1</w:t>
+      </w:r>
+    </w:p>
+    <w:p>
+      <w:pPr>
+        <w:pStyle w:val="DefinitionTerm"/>
+      </w:pPr>
+      <w:r>
+        <w:t xml:space="preserve">Reset Value</w:t>
+      </w:r>
+    </w:p>
+    <w:p>
+      <w:pPr>
+        <w:pStyle w:val="Definition"/>
+      </w:pPr>
+      <w:r>
+        <w:t xml:space="preserve">0x00000001</w:t>
+      </w:r>
+    </w:p>
+    <w:p>
+      <w:pPr>
+        <w:pStyle w:val="DefinitionTerm"/>
+      </w:pPr>
+      <w:r>
+        <w:t xml:space="preserve">Access</w:t>
+      </w:r>
+    </w:p>
+    <w:p>
+      <w:pPr>
+        <w:pStyle w:val="Definition"/>
+      </w:pPr>
+      <w:r>
+        <w:t xml:space="preserve">read-write</w:t>
+      </w:r>
+    </w:p>
+    <w:p>
+      <w:pPr>
+        <w:pStyle w:val="DefinitionTerm"/>
+      </w:pPr>
+      <w:r>
+        <w:t xml:space="preserve">Description</w:t>
+      </w:r>
+    </w:p>
+    <w:p>
+      <w:pPr>
+        <w:pStyle w:val="Definition"/>
+      </w:pPr>
+      <w:r>
+        <w:t xml:space="preserve">write something useful for reg1</w:t>
+      </w:r>
+    </w:p>
+    <w:tbl>
+      <w:tblPr>
+        <w:tblStyle w:val="Table"/>
+        <w:tblW w:type="pct" w:w="5000.0"/>
+        <w:tblLook w:firstRow="1"/>
+      </w:tblPr>
+      <w:tblGrid>
+        <w:gridCol w:w="869"/>
+        <w:gridCol w:w="1448"/>
+        <w:gridCol w:w="869"/>
+        <w:gridCol w:w="1255"/>
+        <w:gridCol w:w="3477"/>
+      </w:tblGrid>
+      <w:tr>
+        <w:trPr>
+          <w:cnfStyle w:firstRow="1"/>
+        </w:trPr>
         <w:tc>
           <w:tcPr>
             <w:tcBorders>
@@ -877,7 +924,7 @@
               <w:jc w:val="left"/>
             </w:pPr>
             <w:r>
-              <w:t xml:space="preserve">Field name</w:t>
+              <w:t xml:space="preserve">Bits</w:t>
             </w:r>
           </w:p>
         </w:tc>
@@ -894,7 +941,7 @@
               <w:jc w:val="left"/>
             </w:pPr>
             <w:r>
-              <w:t xml:space="preserve">Type</w:t>
+              <w:t xml:space="preserve">Field name</w:t>
             </w:r>
           </w:p>
         </w:tc>
@@ -911,156 +958,10 @@
               <w:jc w:val="left"/>
             </w:pPr>
             <w:r>
-              <w:t xml:space="preserve">Description</w:t>
-            </w:r>
-          </w:p>
-        </w:tc>
-      </w:tr>
-      <w:tr>
-        <w:tc>
-          <w:p>
-            <w:pPr>
-              <w:pStyle w:val="Compact"/>
-              <w:jc w:val="left"/>
-            </w:pPr>
-            <w:r>
-              <w:t xml:space="preserve">[31:0]</w:t>
-            </w:r>
-          </w:p>
-        </w:tc>
-        <w:tc>
-          <w:p>
-            <w:pPr>
-              <w:pStyle w:val="Compact"/>
-              <w:jc w:val="left"/>
-            </w:pPr>
-            <w:r>
-              <w:t xml:space="preserve">field0</w:t>
-            </w:r>
-          </w:p>
-        </w:tc>
-        <w:tc>
-          <w:p/>
-        </w:tc>
-        <w:tc>
-          <w:p>
-            <w:pPr>
-              <w:pStyle w:val="Compact"/>
-              <w:jc w:val="left"/>
-            </w:pPr>
-            <w:r>
-              <w:t xml:space="preserve">write something useful for field0</w:t>
-            </w:r>
-          </w:p>
-        </w:tc>
-      </w:tr>
-    </w:tbl>
-    <w:bookmarkEnd w:id="22"/>
-    <w:bookmarkStart w:id="23" w:name="reg2"/>
-    <w:p>
-      <w:pPr>
-        <w:pStyle w:val="Heading1"/>
-      </w:pPr>
-      <w:r>
-        <w:t xml:space="preserve">reg2</w:t>
-      </w:r>
-    </w:p>
-    <w:p>
-      <w:pPr>
-        <w:pStyle w:val="DefinitionTerm"/>
-      </w:pPr>
-      <w:r>
-        <w:t xml:space="preserve">Name</w:t>
-      </w:r>
-    </w:p>
-    <w:p>
-      <w:pPr>
-        <w:pStyle w:val="Definition"/>
-      </w:pPr>
-      <w:r>
-        <w:t xml:space="preserve">reg2</w:t>
-      </w:r>
-    </w:p>
-    <w:p>
-      <w:pPr>
-        <w:pStyle w:val="DefinitionTerm"/>
-      </w:pPr>
-      <w:r>
-        <w:t xml:space="preserve">Address</w:t>
-      </w:r>
-    </w:p>
-    <w:p>
-      <w:pPr>
-        <w:pStyle w:val="Definition"/>
-      </w:pPr>
-      <w:r>
-        <w:t xml:space="preserve">0x2</w:t>
-      </w:r>
-    </w:p>
-    <w:p>
-      <w:pPr>
-        <w:pStyle w:val="DefinitionTerm"/>
-      </w:pPr>
-      <w:r>
-        <w:t xml:space="preserve">Reset Value</w:t>
-      </w:r>
-    </w:p>
-    <w:p>
-      <w:pPr>
-        <w:pStyle w:val="Definition"/>
-      </w:pPr>
-      <w:r>
-        <w:t xml:space="preserve">0x00000001</w:t>
-      </w:r>
-    </w:p>
-    <w:p>
-      <w:pPr>
-        <w:pStyle w:val="DefinitionTerm"/>
-      </w:pPr>
-      <w:r>
-        <w:t xml:space="preserve">Access</w:t>
-      </w:r>
-    </w:p>
-    <w:p>
-      <w:pPr>
-        <w:pStyle w:val="Definition"/>
-      </w:pPr>
-      <w:r>
-        <w:t xml:space="preserve">read-write</w:t>
-      </w:r>
-    </w:p>
-    <w:p>
-      <w:pPr>
-        <w:pStyle w:val="DefinitionTerm"/>
-      </w:pPr>
-      <w:r>
-        <w:t xml:space="preserve">Description</w:t>
-      </w:r>
-    </w:p>
-    <w:p>
-      <w:pPr>
-        <w:pStyle w:val="Definition"/>
-      </w:pPr>
-      <w:r>
-        <w:t xml:space="preserve">write something useful for reg2</w:t>
-      </w:r>
-    </w:p>
-    <w:tbl>
-      <w:tblPr>
-        <w:tblStyle w:val="Table"/>
-        <w:tblW w:type="pct" w:w="5000.0"/>
-        <w:tblLook w:firstRow="1" w:lastRow="0" w:firstColumn="0" w:lastColumn="0" w:noHBand="0" w:noVBand="0"/>
-      </w:tblPr>
-      <w:tblGrid>
-        <w:gridCol w:w="758"/>
-        <w:gridCol w:w="1263"/>
-        <w:gridCol w:w="2359"/>
-        <w:gridCol w:w="3538"/>
-      </w:tblGrid>
-      <w:tr>
-        <w:trPr>
-          <w:cnfStyle w:firstRow="1"/>
-        </w:trPr>
+              <w:t xml:space="preserve">Type</w:t>
+            </w:r>
+          </w:p>
+        </w:tc>
         <w:tc>
           <w:tcPr>
             <w:tcBorders>
@@ -1074,7 +975,7 @@
               <w:jc w:val="left"/>
             </w:pPr>
             <w:r>
-              <w:t xml:space="preserve">Bits</w:t>
+              <w:t xml:space="preserve">Reset</w:t>
             </w:r>
           </w:p>
         </w:tc>
@@ -1091,10 +992,168 @@
               <w:jc w:val="left"/>
             </w:pPr>
             <w:r>
-              <w:t xml:space="preserve">Field name</w:t>
-            </w:r>
-          </w:p>
-        </w:tc>
+              <w:t xml:space="preserve">Description</w:t>
+            </w:r>
+          </w:p>
+        </w:tc>
+      </w:tr>
+      <w:tr>
+        <w:tc>
+          <w:p>
+            <w:pPr>
+              <w:pStyle w:val="Compact"/>
+              <w:jc w:val="left"/>
+            </w:pPr>
+            <w:r>
+              <w:t xml:space="preserve">[31:0]</w:t>
+            </w:r>
+          </w:p>
+        </w:tc>
+        <w:tc>
+          <w:p>
+            <w:pPr>
+              <w:pStyle w:val="Compact"/>
+              <w:jc w:val="left"/>
+            </w:pPr>
+            <w:r>
+              <w:t xml:space="preserve">field0</w:t>
+            </w:r>
+          </w:p>
+        </w:tc>
+        <w:tc>
+          <w:p/>
+        </w:tc>
+        <w:tc>
+          <w:p>
+            <w:pPr>
+              <w:pStyle w:val="Compact"/>
+              <w:jc w:val="left"/>
+            </w:pPr>
+            <w:r>
+              <w:t xml:space="preserve">0x00000001</w:t>
+            </w:r>
+          </w:p>
+        </w:tc>
+        <w:tc>
+          <w:p>
+            <w:pPr>
+              <w:pStyle w:val="Compact"/>
+              <w:jc w:val="left"/>
+            </w:pPr>
+            <w:r>
+              <w:t xml:space="preserve">write something useful for field0</w:t>
+            </w:r>
+          </w:p>
+        </w:tc>
+      </w:tr>
+    </w:tbl>
+    <w:p>
+      <w:pPr>
+        <w:pStyle w:val="Heading1"/>
+      </w:pPr>
+      <w:bookmarkStart w:id="23" w:name="reg2"/>
+      <w:r>
+        <w:t xml:space="preserve">reg2</w:t>
+      </w:r>
+      <w:bookmarkEnd w:id="23"/>
+    </w:p>
+    <w:p>
+      <w:pPr>
+        <w:pStyle w:val="DefinitionTerm"/>
+      </w:pPr>
+      <w:r>
+        <w:t xml:space="preserve">Name</w:t>
+      </w:r>
+    </w:p>
+    <w:p>
+      <w:pPr>
+        <w:pStyle w:val="Definition"/>
+      </w:pPr>
+      <w:r>
+        <w:t xml:space="preserve">reg2</w:t>
+      </w:r>
+    </w:p>
+    <w:p>
+      <w:pPr>
+        <w:pStyle w:val="DefinitionTerm"/>
+      </w:pPr>
+      <w:r>
+        <w:t xml:space="preserve">Address</w:t>
+      </w:r>
+    </w:p>
+    <w:p>
+      <w:pPr>
+        <w:pStyle w:val="Definition"/>
+      </w:pPr>
+      <w:r>
+        <w:t xml:space="preserve">0x2</w:t>
+      </w:r>
+    </w:p>
+    <w:p>
+      <w:pPr>
+        <w:pStyle w:val="DefinitionTerm"/>
+      </w:pPr>
+      <w:r>
+        <w:t xml:space="preserve">Reset Value</w:t>
+      </w:r>
+    </w:p>
+    <w:p>
+      <w:pPr>
+        <w:pStyle w:val="Definition"/>
+      </w:pPr>
+      <w:r>
+        <w:t xml:space="preserve">0x00000001</w:t>
+      </w:r>
+    </w:p>
+    <w:p>
+      <w:pPr>
+        <w:pStyle w:val="DefinitionTerm"/>
+      </w:pPr>
+      <w:r>
+        <w:t xml:space="preserve">Access</w:t>
+      </w:r>
+    </w:p>
+    <w:p>
+      <w:pPr>
+        <w:pStyle w:val="Definition"/>
+      </w:pPr>
+      <w:r>
+        <w:t xml:space="preserve">read-write</w:t>
+      </w:r>
+    </w:p>
+    <w:p>
+      <w:pPr>
+        <w:pStyle w:val="DefinitionTerm"/>
+      </w:pPr>
+      <w:r>
+        <w:t xml:space="preserve">Description</w:t>
+      </w:r>
+    </w:p>
+    <w:p>
+      <w:pPr>
+        <w:pStyle w:val="Definition"/>
+      </w:pPr>
+      <w:r>
+        <w:t xml:space="preserve">write something useful for reg2</w:t>
+      </w:r>
+    </w:p>
+    <w:tbl>
+      <w:tblPr>
+        <w:tblStyle w:val="Table"/>
+        <w:tblW w:type="pct" w:w="5000.0"/>
+        <w:tblLook w:firstRow="1"/>
+      </w:tblPr>
+      <w:tblGrid>
+        <w:gridCol w:w="685"/>
+        <w:gridCol w:w="1142"/>
+        <w:gridCol w:w="2132"/>
+        <w:gridCol w:w="761"/>
+        <w:gridCol w:w="3198"/>
+      </w:tblGrid>
+      <w:tr>
+        <w:trPr>
+          <w:cnfStyle w:firstRow="1"/>
+        </w:trPr>
         <w:tc>
           <w:tcPr>
             <w:tcBorders>
@@ -1108,7 +1167,7 @@
               <w:jc w:val="left"/>
             </w:pPr>
             <w:r>
-              <w:t xml:space="preserve">Type</w:t>
+              <w:t xml:space="preserve">Bits</w:t>
             </w:r>
           </w:p>
         </w:tc>
@@ -1125,286 +1184,10 @@
               <w:jc w:val="left"/>
             </w:pPr>
             <w:r>
-              <w:t xml:space="preserve">Description</w:t>
-            </w:r>
-          </w:p>
-        </w:tc>
-      </w:tr>
-      <w:tr>
-        <w:tc>
-          <w:p>
-            <w:pPr>
-              <w:pStyle w:val="Compact"/>
-              <w:jc w:val="left"/>
-            </w:pPr>
-            <w:r>
-              <w:t xml:space="preserve">[5:4]</w:t>
-            </w:r>
-          </w:p>
-        </w:tc>
-        <w:tc>
-          <w:p>
-            <w:pPr>
-              <w:pStyle w:val="Compact"/>
-              <w:jc w:val="left"/>
-            </w:pPr>
-            <w:r>
-              <w:t xml:space="preserve">monkey2</w:t>
-            </w:r>
-          </w:p>
-        </w:tc>
-        <w:tc>
-          <w:p>
-            <w:pPr>
-              <w:pStyle w:val="Compact"/>
-              <w:jc w:val="left"/>
-            </w:pPr>
-            <w:r>
-              <w:t xml:space="preserve">chimp=0, gorilla=1, phb=2</w:t>
-            </w:r>
-          </w:p>
-        </w:tc>
-        <w:tc>
-          <w:p>
-            <w:pPr>
-              <w:pStyle w:val="Compact"/>
-              <w:jc w:val="left"/>
-            </w:pPr>
-            <w:r>
-              <w:t xml:space="preserve">which monkey</w:t>
-            </w:r>
-          </w:p>
-        </w:tc>
-      </w:tr>
-      <w:tr>
-        <w:tc>
-          <w:p>
-            <w:pPr>
-              <w:pStyle w:val="Compact"/>
-              <w:jc w:val="left"/>
-            </w:pPr>
-            <w:r>
-              <w:t xml:space="preserve">[3:2]</w:t>
-            </w:r>
-          </w:p>
-        </w:tc>
-        <w:tc>
-          <w:p>
-            <w:pPr>
-              <w:pStyle w:val="Compact"/>
-              <w:jc w:val="left"/>
-            </w:pPr>
-            <w:r>
-              <w:t xml:space="preserve">monkey</w:t>
-            </w:r>
-          </w:p>
-        </w:tc>
-        <w:tc>
-          <w:p>
-            <w:pPr>
-              <w:pStyle w:val="Compact"/>
-              <w:jc w:val="left"/>
-            </w:pPr>
-            <w:r>
-              <w:t xml:space="preserve">chimp=0, gorilla=1, phb=2</w:t>
-            </w:r>
-          </w:p>
-        </w:tc>
-        <w:tc>
-          <w:p>
-            <w:pPr>
-              <w:pStyle w:val="Compact"/>
-              <w:jc w:val="left"/>
-            </w:pPr>
-            <w:r>
-              <w:t xml:space="preserve">which monkey</w:t>
-            </w:r>
-          </w:p>
-        </w:tc>
-      </w:tr>
-      <w:tr>
-        <w:tc>
-          <w:p>
-            <w:pPr>
-              <w:pStyle w:val="Compact"/>
-              <w:jc w:val="left"/>
-            </w:pPr>
-            <w:r>
-              <w:t xml:space="preserve">[1:1]</w:t>
-            </w:r>
-          </w:p>
-        </w:tc>
-        <w:tc>
-          <w:p>
-            <w:pPr>
-              <w:pStyle w:val="Compact"/>
-              <w:jc w:val="left"/>
-            </w:pPr>
-            <w:r>
-              <w:t xml:space="preserve">power2</w:t>
-            </w:r>
-          </w:p>
-        </w:tc>
-        <w:tc>
-          <w:p/>
-        </w:tc>
-        <w:tc>
-          <w:p>
-            <w:pPr>
-              <w:pStyle w:val="Compact"/>
-              <w:jc w:val="left"/>
-            </w:pPr>
-            <w:r>
-              <w:t xml:space="preserve">write something useful for field power2</w:t>
-            </w:r>
-          </w:p>
-        </w:tc>
-      </w:tr>
-      <w:tr>
-        <w:tc>
-          <w:p>
-            <w:pPr>
-              <w:pStyle w:val="Compact"/>
-              <w:jc w:val="left"/>
-            </w:pPr>
-            <w:r>
-              <w:t xml:space="preserve">[0:0]</w:t>
-            </w:r>
-          </w:p>
-        </w:tc>
-        <w:tc>
-          <w:p>
-            <w:pPr>
-              <w:pStyle w:val="Compact"/>
-              <w:jc w:val="left"/>
-            </w:pPr>
-            <w:r>
-              <w:t xml:space="preserve">power</w:t>
-            </w:r>
-          </w:p>
-        </w:tc>
-        <w:tc>
-          <w:p/>
-        </w:tc>
-        <w:tc>
-          <w:p>
-            <w:pPr>
-              <w:pStyle w:val="Compact"/>
-              <w:jc w:val="left"/>
-            </w:pPr>
-            <w:r>
-              <w:t xml:space="preserve">write something useful for field power</w:t>
-            </w:r>
-          </w:p>
-        </w:tc>
-      </w:tr>
-    </w:tbl>
-    <w:bookmarkEnd w:id="23"/>
-    <w:bookmarkStart w:id="24" w:name="reg3"/>
-    <w:p>
-      <w:pPr>
-        <w:pStyle w:val="Heading1"/>
-      </w:pPr>
-      <w:r>
-        <w:t xml:space="preserve">reg3</w:t>
-      </w:r>
-    </w:p>
-    <w:p>
-      <w:pPr>
-        <w:pStyle w:val="DefinitionTerm"/>
-      </w:pPr>
-      <w:r>
-        <w:t xml:space="preserve">Name</w:t>
-      </w:r>
-    </w:p>
-    <w:p>
-      <w:pPr>
-        <w:pStyle w:val="Definition"/>
-      </w:pPr>
-      <w:r>
-        <w:t xml:space="preserve">reg3</w:t>
-      </w:r>
-    </w:p>
-    <w:p>
-      <w:pPr>
-        <w:pStyle w:val="DefinitionTerm"/>
-      </w:pPr>
-      <w:r>
-        <w:t xml:space="preserve">Address</w:t>
-      </w:r>
-    </w:p>
-    <w:p>
-      <w:pPr>
-        <w:pStyle w:val="Definition"/>
-      </w:pPr>
-      <w:r>
-        <w:t xml:space="preserve">0x3</w:t>
-      </w:r>
-    </w:p>
-    <w:p>
-      <w:pPr>
-        <w:pStyle w:val="DefinitionTerm"/>
-      </w:pPr>
-      <w:r>
-        <w:t xml:space="preserve">Reset Value</w:t>
-      </w:r>
-    </w:p>
-    <w:p>
-      <w:pPr>
-        <w:pStyle w:val="Definition"/>
-      </w:pPr>
-      <w:r>
-        <w:t xml:space="preserve">0x00000001</w:t>
-      </w:r>
-    </w:p>
-    <w:p>
-      <w:pPr>
-        <w:pStyle w:val="DefinitionTerm"/>
-      </w:pPr>
-      <w:r>
-        <w:t xml:space="preserve">Access</w:t>
-      </w:r>
-    </w:p>
-    <w:p>
-      <w:pPr>
-        <w:pStyle w:val="Definition"/>
-      </w:pPr>
-      <w:r>
-        <w:t xml:space="preserve">read-write</w:t>
-      </w:r>
-    </w:p>
-    <w:p>
-      <w:pPr>
-        <w:pStyle w:val="DefinitionTerm"/>
-      </w:pPr>
-      <w:r>
-        <w:t xml:space="preserve">Description</w:t>
-      </w:r>
-    </w:p>
-    <w:p>
-      <w:pPr>
-        <w:pStyle w:val="Definition"/>
-      </w:pPr>
-      <w:r>
-        <w:t xml:space="preserve">write something useful for reg3</w:t>
-      </w:r>
-    </w:p>
-    <w:tbl>
-      <w:tblPr>
-        <w:tblStyle w:val="Table"/>
-        <w:tblW w:type="pct" w:w="4791.666666666667"/>
-        <w:tblLook w:firstRow="1" w:lastRow="0" w:firstColumn="0" w:lastColumn="0" w:noHBand="0" w:noVBand="0"/>
-      </w:tblPr>
-      <w:tblGrid>
-        <w:gridCol w:w="990"/>
-        <w:gridCol w:w="1650"/>
-        <w:gridCol w:w="990"/>
-        <w:gridCol w:w="3960"/>
-      </w:tblGrid>
-      <w:tr>
-        <w:trPr>
-          <w:cnfStyle w:firstRow="1"/>
-        </w:trPr>
+              <w:t xml:space="preserve">Field name</w:t>
+            </w:r>
+          </w:p>
+        </w:tc>
         <w:tc>
           <w:tcPr>
             <w:tcBorders>
@@ -1418,7 +1201,7 @@
               <w:jc w:val="left"/>
             </w:pPr>
             <w:r>
-              <w:t xml:space="preserve">Bits</w:t>
+              <w:t xml:space="preserve">Type</w:t>
             </w:r>
           </w:p>
         </w:tc>
@@ -1435,7 +1218,7 @@
               <w:jc w:val="left"/>
             </w:pPr>
             <w:r>
-              <w:t xml:space="preserve">Field name</w:t>
+              <w:t xml:space="preserve">Reset</w:t>
             </w:r>
           </w:p>
         </w:tc>
@@ -1452,10 +1235,331 @@
               <w:jc w:val="left"/>
             </w:pPr>
             <w:r>
-              <w:t xml:space="preserve">Type</w:t>
-            </w:r>
-          </w:p>
-        </w:tc>
+              <w:t xml:space="preserve">Description</w:t>
+            </w:r>
+          </w:p>
+        </w:tc>
+      </w:tr>
+      <w:tr>
+        <w:tc>
+          <w:p>
+            <w:pPr>
+              <w:pStyle w:val="Compact"/>
+              <w:jc w:val="left"/>
+            </w:pPr>
+            <w:r>
+              <w:t xml:space="preserve">[5:4]</w:t>
+            </w:r>
+          </w:p>
+        </w:tc>
+        <w:tc>
+          <w:p>
+            <w:pPr>
+              <w:pStyle w:val="Compact"/>
+              <w:jc w:val="left"/>
+            </w:pPr>
+            <w:r>
+              <w:t xml:space="preserve">monkey2</w:t>
+            </w:r>
+          </w:p>
+        </w:tc>
+        <w:tc>
+          <w:p>
+            <w:pPr>
+              <w:pStyle w:val="Compact"/>
+              <w:jc w:val="left"/>
+            </w:pPr>
+            <w:r>
+              <w:t xml:space="preserve">chimp=0, gorilla=1, phb=2</w:t>
+            </w:r>
+          </w:p>
+        </w:tc>
+        <w:tc>
+          <w:p>
+            <w:pPr>
+              <w:pStyle w:val="Compact"/>
+              <w:jc w:val="left"/>
+            </w:pPr>
+            <w:r>
+              <w:t xml:space="preserve">0x0</w:t>
+            </w:r>
+          </w:p>
+        </w:tc>
+        <w:tc>
+          <w:p>
+            <w:pPr>
+              <w:pStyle w:val="Compact"/>
+              <w:jc w:val="left"/>
+            </w:pPr>
+            <w:r>
+              <w:t xml:space="preserve">which monkey</w:t>
+            </w:r>
+          </w:p>
+        </w:tc>
+      </w:tr>
+      <w:tr>
+        <w:tc>
+          <w:p>
+            <w:pPr>
+              <w:pStyle w:val="Compact"/>
+              <w:jc w:val="left"/>
+            </w:pPr>
+            <w:r>
+              <w:t xml:space="preserve">[3:2]</w:t>
+            </w:r>
+          </w:p>
+        </w:tc>
+        <w:tc>
+          <w:p>
+            <w:pPr>
+              <w:pStyle w:val="Compact"/>
+              <w:jc w:val="left"/>
+            </w:pPr>
+            <w:r>
+              <w:t xml:space="preserve">monkey</w:t>
+            </w:r>
+          </w:p>
+        </w:tc>
+        <w:tc>
+          <w:p>
+            <w:pPr>
+              <w:pStyle w:val="Compact"/>
+              <w:jc w:val="left"/>
+            </w:pPr>
+            <w:r>
+              <w:t xml:space="preserve">chimp=0, gorilla=1, phb=2</w:t>
+            </w:r>
+          </w:p>
+        </w:tc>
+        <w:tc>
+          <w:p>
+            <w:pPr>
+              <w:pStyle w:val="Compact"/>
+              <w:jc w:val="left"/>
+            </w:pPr>
+            <w:r>
+              <w:t xml:space="preserve">0x0</w:t>
+            </w:r>
+          </w:p>
+        </w:tc>
+        <w:tc>
+          <w:p>
+            <w:pPr>
+              <w:pStyle w:val="Compact"/>
+              <w:jc w:val="left"/>
+            </w:pPr>
+            <w:r>
+              <w:t xml:space="preserve">which monkey</w:t>
+            </w:r>
+          </w:p>
+        </w:tc>
+      </w:tr>
+      <w:tr>
+        <w:tc>
+          <w:p>
+            <w:pPr>
+              <w:pStyle w:val="Compact"/>
+              <w:jc w:val="left"/>
+            </w:pPr>
+            <w:r>
+              <w:t xml:space="preserve">[1:1]</w:t>
+            </w:r>
+          </w:p>
+        </w:tc>
+        <w:tc>
+          <w:p>
+            <w:pPr>
+              <w:pStyle w:val="Compact"/>
+              <w:jc w:val="left"/>
+            </w:pPr>
+            <w:r>
+              <w:t xml:space="preserve">power2</w:t>
+            </w:r>
+          </w:p>
+        </w:tc>
+        <w:tc>
+          <w:p/>
+        </w:tc>
+        <w:tc>
+          <w:p>
+            <w:pPr>
+              <w:pStyle w:val="Compact"/>
+              <w:jc w:val="left"/>
+            </w:pPr>
+            <w:r>
+              <w:t xml:space="preserve">0x0</w:t>
+            </w:r>
+          </w:p>
+        </w:tc>
+        <w:tc>
+          <w:p>
+            <w:pPr>
+              <w:pStyle w:val="Compact"/>
+              <w:jc w:val="left"/>
+            </w:pPr>
+            <w:r>
+              <w:t xml:space="preserve">write something useful for field power2</w:t>
+            </w:r>
+          </w:p>
+        </w:tc>
+      </w:tr>
+      <w:tr>
+        <w:tc>
+          <w:p>
+            <w:pPr>
+              <w:pStyle w:val="Compact"/>
+              <w:jc w:val="left"/>
+            </w:pPr>
+            <w:r>
+              <w:t xml:space="preserve">[0:0]</w:t>
+            </w:r>
+          </w:p>
+        </w:tc>
+        <w:tc>
+          <w:p>
+            <w:pPr>
+              <w:pStyle w:val="Compact"/>
+              <w:jc w:val="left"/>
+            </w:pPr>
+            <w:r>
+              <w:t xml:space="preserve">power</w:t>
+            </w:r>
+          </w:p>
+        </w:tc>
+        <w:tc>
+          <w:p/>
+        </w:tc>
+        <w:tc>
+          <w:p>
+            <w:pPr>
+              <w:pStyle w:val="Compact"/>
+              <w:jc w:val="left"/>
+            </w:pPr>
+            <w:r>
+              <w:t xml:space="preserve">0x1</w:t>
+            </w:r>
+          </w:p>
+        </w:tc>
+        <w:tc>
+          <w:p>
+            <w:pPr>
+              <w:pStyle w:val="Compact"/>
+              <w:jc w:val="left"/>
+            </w:pPr>
+            <w:r>
+              <w:t xml:space="preserve">write something useful for field power</w:t>
+            </w:r>
+          </w:p>
+        </w:tc>
+      </w:tr>
+    </w:tbl>
+    <w:p>
+      <w:pPr>
+        <w:pStyle w:val="Heading1"/>
+      </w:pPr>
+      <w:bookmarkStart w:id="24" w:name="reg3"/>
+      <w:r>
+        <w:t xml:space="preserve">reg3</w:t>
+      </w:r>
+      <w:bookmarkEnd w:id="24"/>
+    </w:p>
+    <w:p>
+      <w:pPr>
+        <w:pStyle w:val="DefinitionTerm"/>
+      </w:pPr>
+      <w:r>
+        <w:t xml:space="preserve">Name</w:t>
+      </w:r>
+    </w:p>
+    <w:p>
+      <w:pPr>
+        <w:pStyle w:val="Definition"/>
+      </w:pPr>
+      <w:r>
+        <w:t xml:space="preserve">reg3</w:t>
+      </w:r>
+    </w:p>
+    <w:p>
+      <w:pPr>
+        <w:pStyle w:val="DefinitionTerm"/>
+      </w:pPr>
+      <w:r>
+        <w:t xml:space="preserve">Address</w:t>
+      </w:r>
+    </w:p>
+    <w:p>
+      <w:pPr>
+        <w:pStyle w:val="Definition"/>
+      </w:pPr>
+      <w:r>
+        <w:t xml:space="preserve">0x3</w:t>
+      </w:r>
+    </w:p>
+    <w:p>
+      <w:pPr>
+        <w:pStyle w:val="DefinitionTerm"/>
+      </w:pPr>
+      <w:r>
+        <w:t xml:space="preserve">Reset Value</w:t>
+      </w:r>
+    </w:p>
+    <w:p>
+      <w:pPr>
+        <w:pStyle w:val="Definition"/>
+      </w:pPr>
+      <w:r>
+        <w:t xml:space="preserve">0x00000001</w:t>
+      </w:r>
+    </w:p>
+    <w:p>
+      <w:pPr>
+        <w:pStyle w:val="DefinitionTerm"/>
+      </w:pPr>
+      <w:r>
+        <w:t xml:space="preserve">Access</w:t>
+      </w:r>
+    </w:p>
+    <w:p>
+      <w:pPr>
+        <w:pStyle w:val="Definition"/>
+      </w:pPr>
+      <w:r>
+        <w:t xml:space="preserve">read-write</w:t>
+      </w:r>
+    </w:p>
+    <w:p>
+      <w:pPr>
+        <w:pStyle w:val="DefinitionTerm"/>
+      </w:pPr>
+      <w:r>
+        <w:t xml:space="preserve">Description</w:t>
+      </w:r>
+    </w:p>
+    <w:p>
+      <w:pPr>
+        <w:pStyle w:val="Definition"/>
+      </w:pPr>
+      <w:r>
+        <w:t xml:space="preserve">write something useful for reg3</w:t>
+      </w:r>
+    </w:p>
+    <w:tbl>
+      <w:tblPr>
+        <w:tblStyle w:val="Table"/>
+        <w:tblW w:type="pct" w:w="5000.0"/>
+        <w:tblLook w:firstRow="1"/>
+      </w:tblPr>
+      <w:tblGrid>
+        <w:gridCol w:w="869"/>
+        <w:gridCol w:w="1448"/>
+        <w:gridCol w:w="869"/>
+        <w:gridCol w:w="1255"/>
+        <w:gridCol w:w="3477"/>
+      </w:tblGrid>
+      <w:tr>
+        <w:trPr>
+          <w:cnfStyle w:firstRow="1"/>
+        </w:trPr>
         <w:tc>
           <w:tcPr>
             <w:tcBorders>
@@ -1469,6 +1573,74 @@
               <w:jc w:val="left"/>
             </w:pPr>
             <w:r>
+              <w:t xml:space="preserve">Bits</w:t>
+            </w:r>
+          </w:p>
+        </w:tc>
+        <w:tc>
+          <w:tcPr>
+            <w:tcBorders>
+              <w:bottom w:val="single"/>
+            </w:tcBorders>
+            <w:vAlign w:val="bottom"/>
+          </w:tcPr>
+          <w:p>
+            <w:pPr>
+              <w:pStyle w:val="Compact"/>
+              <w:jc w:val="left"/>
+            </w:pPr>
+            <w:r>
+              <w:t xml:space="preserve">Field name</w:t>
+            </w:r>
+          </w:p>
+        </w:tc>
+        <w:tc>
+          <w:tcPr>
+            <w:tcBorders>
+              <w:bottom w:val="single"/>
+            </w:tcBorders>
+            <w:vAlign w:val="bottom"/>
+          </w:tcPr>
+          <w:p>
+            <w:pPr>
+              <w:pStyle w:val="Compact"/>
+              <w:jc w:val="left"/>
+            </w:pPr>
+            <w:r>
+              <w:t xml:space="preserve">Type</w:t>
+            </w:r>
+          </w:p>
+        </w:tc>
+        <w:tc>
+          <w:tcPr>
+            <w:tcBorders>
+              <w:bottom w:val="single"/>
+            </w:tcBorders>
+            <w:vAlign w:val="bottom"/>
+          </w:tcPr>
+          <w:p>
+            <w:pPr>
+              <w:pStyle w:val="Compact"/>
+              <w:jc w:val="left"/>
+            </w:pPr>
+            <w:r>
+              <w:t xml:space="preserve">Reset</w:t>
+            </w:r>
+          </w:p>
+        </w:tc>
+        <w:tc>
+          <w:tcPr>
+            <w:tcBorders>
+              <w:bottom w:val="single"/>
+            </w:tcBorders>
+            <w:vAlign w:val="bottom"/>
+          </w:tcPr>
+          <w:p>
+            <w:pPr>
+              <w:pStyle w:val="Compact"/>
+              <w:jc w:val="left"/>
+            </w:pPr>
+            <w:r>
               <w:t xml:space="preserve">Description</w:t>
             </w:r>
           </w:p>
@@ -1507,21 +1679,32 @@
               <w:jc w:val="left"/>
             </w:pPr>
             <w:r>
+              <w:t xml:space="preserve">0x00000001</w:t>
+            </w:r>
+          </w:p>
+        </w:tc>
+        <w:tc>
+          <w:p>
+            <w:pPr>
+              <w:pStyle w:val="Compact"/>
+              <w:jc w:val="left"/>
+            </w:pPr>
+            <w:r>
               <w:t xml:space="preserve">write something useful for field0</w:t>
             </w:r>
           </w:p>
         </w:tc>
       </w:tr>
     </w:tbl>
-    <w:bookmarkEnd w:id="24"/>
-    <w:bookmarkStart w:id="25" w:name="reg4"/>
     <w:p>
       <w:pPr>
         <w:pStyle w:val="Heading1"/>
       </w:pPr>
+      <w:bookmarkStart w:id="25" w:name="reg4"/>
       <w:r>
         <w:t xml:space="preserve">reg4</w:t>
       </w:r>
+      <w:bookmarkEnd w:id="25"/>
     </w:p>
     <w:p>
       <w:pPr>
@@ -1601,13 +1784,232 @@
       </w:pPr>
       <w:r>
         <w:t xml:space="preserve">reg4 is a very useful register. It can take down the moon when configured correctly.</w:t>
+      </w:r>
+    </w:p>
+    <w:tbl>
+      <w:tblPr>
+        <w:tblStyle w:val="Table"/>
+        <w:tblW w:type="pct" w:w="4305.555555555556"/>
+        <w:tblLook w:firstRow="1"/>
+      </w:tblPr>
+      <w:tblGrid>
+        <w:gridCol w:w="990"/>
+        <w:gridCol w:w="1650"/>
+        <w:gridCol w:w="990"/>
+        <w:gridCol w:w="1430"/>
+        <w:gridCol w:w="1760"/>
+      </w:tblGrid>
+      <w:tr>
+        <w:trPr>
+          <w:cnfStyle w:firstRow="1"/>
+        </w:trPr>
+        <w:tc>
+          <w:tcPr>
+            <w:tcBorders>
+              <w:bottom w:val="single"/>
+            </w:tcBorders>
+            <w:vAlign w:val="bottom"/>
+          </w:tcPr>
+          <w:p>
+            <w:pPr>
+              <w:pStyle w:val="Compact"/>
+              <w:jc w:val="left"/>
+            </w:pPr>
+            <w:r>
+              <w:t xml:space="preserve">Bits</w:t>
+            </w:r>
+          </w:p>
+        </w:tc>
+        <w:tc>
+          <w:tcPr>
+            <w:tcBorders>
+              <w:bottom w:val="single"/>
+            </w:tcBorders>
+            <w:vAlign w:val="bottom"/>
+          </w:tcPr>
+          <w:p>
+            <w:pPr>
+              <w:pStyle w:val="Compact"/>
+              <w:jc w:val="left"/>
+            </w:pPr>
+            <w:r>
+              <w:t xml:space="preserve">Field name</w:t>
+            </w:r>
+          </w:p>
+        </w:tc>
+        <w:tc>
+          <w:tcPr>
+            <w:tcBorders>
+              <w:bottom w:val="single"/>
+            </w:tcBorders>
+            <w:vAlign w:val="bottom"/>
+          </w:tcPr>
+          <w:p>
+            <w:pPr>
+              <w:pStyle w:val="Compact"/>
+              <w:jc w:val="left"/>
+            </w:pPr>
+            <w:r>
+              <w:t xml:space="preserve">Type</w:t>
+            </w:r>
+          </w:p>
+        </w:tc>
+        <w:tc>
+          <w:tcPr>
+            <w:tcBorders>
+              <w:bottom w:val="single"/>
+            </w:tcBorders>
+            <w:vAlign w:val="bottom"/>
+          </w:tcPr>
+          <w:p>
+            <w:pPr>
+              <w:pStyle w:val="Compact"/>
+              <w:jc w:val="left"/>
+            </w:pPr>
+            <w:r>
+              <w:t xml:space="preserve">Reset</w:t>
+            </w:r>
+          </w:p>
+        </w:tc>
+        <w:tc>
+          <w:tcPr>
+            <w:tcBorders>
+              <w:bottom w:val="single"/>
+            </w:tcBorders>
+            <w:vAlign w:val="bottom"/>
+          </w:tcPr>
+          <w:p>
+            <w:pPr>
+              <w:pStyle w:val="Compact"/>
+              <w:jc w:val="left"/>
+            </w:pPr>
+            <w:r>
+              <w:t xml:space="preserve">Description</w:t>
+            </w:r>
+          </w:p>
+        </w:tc>
+      </w:tr>
+      <w:tr>
+        <w:tc>
+          <w:p>
+            <w:pPr>
+              <w:pStyle w:val="Compact"/>
+              <w:jc w:val="left"/>
+            </w:pPr>
+            <w:r>
+              <w:t xml:space="preserve">[31:0]</w:t>
+            </w:r>
+          </w:p>
+        </w:tc>
+        <w:tc>
+          <w:p>
+            <w:pPr>
+              <w:pStyle w:val="Compact"/>
+              <w:jc w:val="left"/>
+            </w:pPr>
+            <w:r>
+              <w:t xml:space="preserve">reg4</w:t>
+            </w:r>
+          </w:p>
+        </w:tc>
+        <w:tc>
+          <w:p/>
+        </w:tc>
+        <w:tc>
+          <w:p>
+            <w:pPr>
+              <w:pStyle w:val="Compact"/>
+              <w:jc w:val="left"/>
+            </w:pPr>
+            <w:r>
+              <w:t xml:space="preserve">0x0000000c</w:t>
+            </w:r>
+          </w:p>
+        </w:tc>
+        <w:tc>
+          <w:p/>
+        </w:tc>
+      </w:tr>
+    </w:tbl>
+    <w:p>
+      <w:pPr>
+        <w:pStyle w:val="Heading1"/>
+      </w:pPr>
+      <w:bookmarkStart w:id="26" w:name="reg5"/>
+      <w:r>
+        <w:t xml:space="preserve">reg5</w:t>
+      </w:r>
+      <w:bookmarkEnd w:id="26"/>
+    </w:p>
+    <w:p>
+      <w:pPr>
+        <w:pStyle w:val="DefinitionTerm"/>
+      </w:pPr>
+      <w:r>
+        <w:t xml:space="preserve">Name</w:t>
+      </w:r>
+    </w:p>
+    <w:p>
+      <w:pPr>
+        <w:pStyle w:val="Definition"/>
+      </w:pPr>
+      <w:r>
+        <w:t xml:space="preserve">reg5</w:t>
+      </w:r>
+    </w:p>
+    <w:p>
+      <w:pPr>
+        <w:pStyle w:val="DefinitionTerm"/>
+      </w:pPr>
+      <w:r>
+        <w:t xml:space="preserve">Address</w:t>
+      </w:r>
+    </w:p>
+    <w:p>
+      <w:pPr>
+        <w:pStyle w:val="Definition"/>
+      </w:pPr>
+      <w:r>
+        <w:t xml:space="preserve">0x5</w:t>
+      </w:r>
+    </w:p>
+    <w:p>
+      <w:pPr>
+        <w:pStyle w:val="DefinitionTerm"/>
+      </w:pPr>
+      <w:r>
+        <w:t xml:space="preserve">Access</w:t>
+      </w:r>
+    </w:p>
+    <w:p>
+      <w:pPr>
+        <w:pStyle w:val="Definition"/>
+      </w:pPr>
+      <w:r>
+        <w:t xml:space="preserve">read-write</w:t>
+      </w:r>
+    </w:p>
+    <w:p>
+      <w:pPr>
+        <w:pStyle w:val="DefinitionTerm"/>
+      </w:pPr>
+      <w:r>
+        <w:t xml:space="preserve">Description</w:t>
+      </w:r>
+    </w:p>
+    <w:p>
+      <w:pPr>
+        <w:pStyle w:val="Definition"/>
+      </w:pPr>
+      <w:r>
+        <w:t xml:space="preserve">reg5 is as useful as reg4 but without a reset value defined.</w:t>
       </w:r>
     </w:p>
     <w:tbl>
       <w:tblPr>
         <w:tblStyle w:val="Table"/>
         <w:tblW w:type="pct" w:w="3402.777777777778"/>
-        <w:tblLook w:firstRow="1" w:lastRow="0" w:firstColumn="0" w:lastColumn="0" w:noHBand="0" w:noVBand="0"/>
+        <w:tblLook w:firstRow="1"/>
       </w:tblPr>
       <w:tblGrid>
         <w:gridCol w:w="990"/>
@@ -1707,7 +2109,7 @@
               <w:jc w:val="left"/>
             </w:pPr>
             <w:r>
-              <w:t xml:space="preserve">reg4</w:t>
+              <w:t xml:space="preserve">reg5</w:t>
             </w:r>
           </w:p>
         </w:tc>
@@ -1719,15 +2121,15 @@
         </w:tc>
       </w:tr>
     </w:tbl>
-    <w:bookmarkEnd w:id="25"/>
-    <w:bookmarkStart w:id="26" w:name="reg5"/>
     <w:p>
       <w:pPr>
         <w:pStyle w:val="Heading1"/>
       </w:pPr>
-      <w:r>
-        <w:t xml:space="preserve">reg5</w:t>
-      </w:r>
+      <w:bookmarkStart w:id="27" w:name="reg6"/>
+      <w:r>
+        <w:t xml:space="preserve">reg6</w:t>
+      </w:r>
+      <w:bookmarkEnd w:id="27"/>
     </w:p>
     <w:p>
       <w:pPr>
@@ -1742,7 +2144,7 @@
         <w:pStyle w:val="Definition"/>
       </w:pPr>
       <w:r>
-        <w:t xml:space="preserve">reg5</w:t>
+        <w:t xml:space="preserve">reg6</w:t>
       </w:r>
     </w:p>
     <w:p>
@@ -1758,7 +2160,7 @@
         <w:pStyle w:val="Definition"/>
       </w:pPr>
       <w:r>
-        <w:t xml:space="preserve">0x5</w:t>
+        <w:t xml:space="preserve">0x6</w:t>
       </w:r>
     </w:p>
     <w:p>
@@ -1774,7 +2176,7 @@
         <w:pStyle w:val="Definition"/>
       </w:pPr>
       <w:r>
-        <w:t xml:space="preserve">read-write</w:t>
+        <w:t xml:space="preserve">read-only</w:t>
       </w:r>
     </w:p>
     <w:p>
@@ -1790,14 +2192,14 @@
         <w:pStyle w:val="Definition"/>
       </w:pPr>
       <w:r>
-        <w:t xml:space="preserve">reg5 is as useful as reg4 but without a reset value defined.</w:t>
+        <w:t xml:space="preserve">reg6 is a read only register.</w:t>
       </w:r>
     </w:p>
     <w:tbl>
       <w:tblPr>
         <w:tblStyle w:val="Table"/>
         <w:tblW w:type="pct" w:w="3402.777777777778"/>
-        <w:tblLook w:firstRow="1" w:lastRow="0" w:firstColumn="0" w:lastColumn="0" w:noHBand="0" w:noVBand="0"/>
+        <w:tblLook w:firstRow="1"/>
       </w:tblPr>
       <w:tblGrid>
         <w:gridCol w:w="990"/>
@@ -1897,7 +2299,7 @@
               <w:jc w:val="left"/>
             </w:pPr>
             <w:r>
-              <w:t xml:space="preserve">reg5</w:t>
+              <w:t xml:space="preserve">reg6</w:t>
             </w:r>
           </w:p>
         </w:tc>
@@ -1909,15 +2311,15 @@
         </w:tc>
       </w:tr>
     </w:tbl>
-    <w:bookmarkEnd w:id="26"/>
-    <w:bookmarkStart w:id="27" w:name="reg6"/>
     <w:p>
       <w:pPr>
         <w:pStyle w:val="Heading1"/>
       </w:pPr>
-      <w:r>
-        <w:t xml:space="preserve">reg6</w:t>
-      </w:r>
+      <w:bookmarkStart w:id="28" w:name="reg7"/>
+      <w:r>
+        <w:t xml:space="preserve">reg7</w:t>
+      </w:r>
+      <w:bookmarkEnd w:id="28"/>
     </w:p>
     <w:p>
       <w:pPr>
@@ -1932,7 +2334,7 @@
         <w:pStyle w:val="Definition"/>
       </w:pPr>
       <w:r>
-        <w:t xml:space="preserve">reg6</w:t>
+        <w:t xml:space="preserve">reg7</w:t>
       </w:r>
     </w:p>
     <w:p>
@@ -1948,7 +2350,7 @@
         <w:pStyle w:val="Definition"/>
       </w:pPr>
       <w:r>
-        <w:t xml:space="preserve">0x6</w:t>
+        <w:t xml:space="preserve">0x7</w:t>
       </w:r>
     </w:p>
     <w:p>
@@ -1956,6 +2358,22 @@
         <w:pStyle w:val="DefinitionTerm"/>
       </w:pPr>
       <w:r>
+        <w:t xml:space="preserve">Reset Value</w:t>
+      </w:r>
+    </w:p>
+    <w:p>
+      <w:pPr>
+        <w:pStyle w:val="Definition"/>
+      </w:pPr>
+      <w:r>
+        <w:t xml:space="preserve">0x00000000</w:t>
+      </w:r>
+    </w:p>
+    <w:p>
+      <w:pPr>
+        <w:pStyle w:val="DefinitionTerm"/>
+      </w:pPr>
+      <w:r>
         <w:t xml:space="preserve">Access</w:t>
       </w:r>
     </w:p>
@@ -1964,7 +2382,7 @@
         <w:pStyle w:val="Definition"/>
       </w:pPr>
       <w:r>
-        <w:t xml:space="preserve">read-only</w:t>
+        <w:t xml:space="preserve">read-write</w:t>
       </w:r>
     </w:p>
     <w:p>
@@ -1980,20 +2398,21 @@
         <w:pStyle w:val="Definition"/>
       </w:pPr>
       <w:r>
-        <w:t xml:space="preserve">reg6 is a read only register.</w:t>
+        <w:t xml:space="preserve">write something useful for reg7</w:t>
       </w:r>
     </w:p>
     <w:tbl>
       <w:tblPr>
         <w:tblStyle w:val="Table"/>
-        <w:tblW w:type="pct" w:w="3402.777777777778"/>
-        <w:tblLook w:firstRow="1" w:lastRow="0" w:firstColumn="0" w:lastColumn="0" w:noHBand="0" w:noVBand="0"/>
+        <w:tblW w:type="pct" w:w="5000.0"/>
+        <w:tblLook w:firstRow="1"/>
       </w:tblPr>
       <w:tblGrid>
-        <w:gridCol w:w="990"/>
-        <w:gridCol w:w="1650"/>
-        <w:gridCol w:w="990"/>
-        <w:gridCol w:w="1760"/>
+        <w:gridCol w:w="977"/>
+        <w:gridCol w:w="1466"/>
+        <w:gridCol w:w="880"/>
+        <w:gridCol w:w="977"/>
+        <w:gridCol w:w="3617"/>
       </w:tblGrid>
       <w:tr>
         <w:trPr>
@@ -2063,148 +2482,10 @@
               <w:jc w:val="left"/>
             </w:pPr>
             <w:r>
-              <w:t xml:space="preserve">Description</w:t>
-            </w:r>
-          </w:p>
-        </w:tc>
-      </w:tr>
-      <w:tr>
-        <w:tc>
-          <w:p>
-            <w:pPr>
-              <w:pStyle w:val="Compact"/>
-              <w:jc w:val="left"/>
-            </w:pPr>
-            <w:r>
-              <w:t xml:space="preserve">[31:0]</w:t>
-            </w:r>
-          </w:p>
-        </w:tc>
-        <w:tc>
-          <w:p>
-            <w:pPr>
-              <w:pStyle w:val="Compact"/>
-              <w:jc w:val="left"/>
-            </w:pPr>
-            <w:r>
-              <w:t xml:space="preserve">reg6</w:t>
-            </w:r>
-          </w:p>
-        </w:tc>
-        <w:tc>
-          <w:p/>
-        </w:tc>
-        <w:tc>
-          <w:p/>
-        </w:tc>
-      </w:tr>
-    </w:tbl>
-    <w:bookmarkEnd w:id="27"/>
-    <w:bookmarkStart w:id="28" w:name="reg7"/>
-    <w:p>
-      <w:pPr>
-        <w:pStyle w:val="Heading1"/>
-      </w:pPr>
-      <w:r>
-        <w:t xml:space="preserve">reg7</w:t>
-      </w:r>
-    </w:p>
-    <w:p>
-      <w:pPr>
-        <w:pStyle w:val="DefinitionTerm"/>
-      </w:pPr>
-      <w:r>
-        <w:t xml:space="preserve">Name</w:t>
-      </w:r>
-    </w:p>
-    <w:p>
-      <w:pPr>
-        <w:pStyle w:val="Definition"/>
-      </w:pPr>
-      <w:r>
-        <w:t xml:space="preserve">reg7</w:t>
-      </w:r>
-    </w:p>
-    <w:p>
-      <w:pPr>
-        <w:pStyle w:val="DefinitionTerm"/>
-      </w:pPr>
-      <w:r>
-        <w:t xml:space="preserve">Address</w:t>
-      </w:r>
-    </w:p>
-    <w:p>
-      <w:pPr>
-        <w:pStyle w:val="Definition"/>
-      </w:pPr>
-      <w:r>
-        <w:t xml:space="preserve">0x7</w:t>
-      </w:r>
-    </w:p>
-    <w:p>
-      <w:pPr>
-        <w:pStyle w:val="DefinitionTerm"/>
-      </w:pPr>
-      <w:r>
-        <w:t xml:space="preserve">Reset Value</w:t>
-      </w:r>
-    </w:p>
-    <w:p>
-      <w:pPr>
-        <w:pStyle w:val="Definition"/>
-      </w:pPr>
-      <w:r>
-        <w:t xml:space="preserve">0x00000000</w:t>
-      </w:r>
-    </w:p>
-    <w:p>
-      <w:pPr>
-        <w:pStyle w:val="DefinitionTerm"/>
-      </w:pPr>
-      <w:r>
-        <w:t xml:space="preserve">Access</w:t>
-      </w:r>
-    </w:p>
-    <w:p>
-      <w:pPr>
-        <w:pStyle w:val="Definition"/>
-      </w:pPr>
-      <w:r>
-        <w:t xml:space="preserve">read-write</w:t>
-      </w:r>
-    </w:p>
-    <w:p>
-      <w:pPr>
-        <w:pStyle w:val="DefinitionTerm"/>
-      </w:pPr>
-      <w:r>
-        <w:t xml:space="preserve">Description</w:t>
-      </w:r>
-    </w:p>
-    <w:p>
-      <w:pPr>
-        <w:pStyle w:val="Definition"/>
-      </w:pPr>
-      <w:r>
-        <w:t xml:space="preserve">write something useful for reg7</w:t>
-      </w:r>
-    </w:p>
-    <w:tbl>
-      <w:tblPr>
-        <w:tblStyle w:val="Table"/>
-        <w:tblW w:type="pct" w:w="4930.555555555556"/>
-        <w:tblLook w:firstRow="1" w:lastRow="0" w:firstColumn="0" w:lastColumn="0" w:noHBand="0" w:noVBand="0"/>
-      </w:tblPr>
-      <w:tblGrid>
-        <w:gridCol w:w="1100"/>
-        <w:gridCol w:w="1650"/>
-        <w:gridCol w:w="990"/>
-        <w:gridCol w:w="4069"/>
-      </w:tblGrid>
-      <w:tr>
-        <w:trPr>
-          <w:cnfStyle w:firstRow="1"/>
-        </w:trPr>
+              <w:t xml:space="preserve">Reset</w:t>
+            </w:r>
+          </w:p>
+        </w:tc>
         <w:tc>
           <w:tcPr>
             <w:tcBorders>
@@ -2218,57 +2499,6 @@
               <w:jc w:val="left"/>
             </w:pPr>
             <w:r>
-              <w:t xml:space="preserve">Bits</w:t>
-            </w:r>
-          </w:p>
-        </w:tc>
-        <w:tc>
-          <w:tcPr>
-            <w:tcBorders>
-              <w:bottom w:val="single"/>
-            </w:tcBorders>
-            <w:vAlign w:val="bottom"/>
-          </w:tcPr>
-          <w:p>
-            <w:pPr>
-              <w:pStyle w:val="Compact"/>
-              <w:jc w:val="left"/>
-            </w:pPr>
-            <w:r>
-              <w:t xml:space="preserve">Field name</w:t>
-            </w:r>
-          </w:p>
-        </w:tc>
-        <w:tc>
-          <w:tcPr>
-            <w:tcBorders>
-              <w:bottom w:val="single"/>
-            </w:tcBorders>
-            <w:vAlign w:val="bottom"/>
-          </w:tcPr>
-          <w:p>
-            <w:pPr>
-              <w:pStyle w:val="Compact"/>
-              <w:jc w:val="left"/>
-            </w:pPr>
-            <w:r>
-              <w:t xml:space="preserve">Type</w:t>
-            </w:r>
-          </w:p>
-        </w:tc>
-        <w:tc>
-          <w:tcPr>
-            <w:tcBorders>
-              <w:bottom w:val="single"/>
-            </w:tcBorders>
-            <w:vAlign w:val="bottom"/>
-          </w:tcPr>
-          <w:p>
-            <w:pPr>
-              <w:pStyle w:val="Compact"/>
-              <w:jc w:val="left"/>
-            </w:pPr>
-            <w:r>
               <w:t xml:space="preserve">Description</w:t>
             </w:r>
           </w:p>
@@ -2307,6 +2537,17 @@
               <w:jc w:val="left"/>
             </w:pPr>
             <w:r>
+              <w:t xml:space="preserve">0x0</w:t>
+            </w:r>
+          </w:p>
+        </w:tc>
+        <w:tc>
+          <w:p>
+            <w:pPr>
+              <w:pStyle w:val="Compact"/>
+              <w:jc w:val="left"/>
+            </w:pPr>
+            <w:r>
               <w:t xml:space="preserve">write something useful for nibble2</w:t>
             </w:r>
           </w:p>
@@ -2345,6 +2586,17 @@
               <w:jc w:val="left"/>
             </w:pPr>
             <w:r>
+              <w:t xml:space="preserve">0x0</w:t>
+            </w:r>
+          </w:p>
+        </w:tc>
+        <w:tc>
+          <w:p>
+            <w:pPr>
+              <w:pStyle w:val="Compact"/>
+              <w:jc w:val="left"/>
+            </w:pPr>
+            <w:r>
               <w:t xml:space="preserve">unused</w:t>
             </w:r>
           </w:p>
@@ -2383,6 +2635,17 @@
               <w:jc w:val="left"/>
             </w:pPr>
             <w:r>
+              <w:t xml:space="preserve">0x0</w:t>
+            </w:r>
+          </w:p>
+        </w:tc>
+        <w:tc>
+          <w:p>
+            <w:pPr>
+              <w:pStyle w:val="Compact"/>
+              <w:jc w:val="left"/>
+            </w:pPr>
+            <w:r>
               <w:t xml:space="preserve">write something useful for nibble1</w:t>
             </w:r>
           </w:p>
@@ -2421,6 +2684,17 @@
               <w:jc w:val="left"/>
             </w:pPr>
             <w:r>
+              <w:t xml:space="preserve">0x0</w:t>
+            </w:r>
+          </w:p>
+        </w:tc>
+        <w:tc>
+          <w:p>
+            <w:pPr>
+              <w:pStyle w:val="Compact"/>
+              <w:jc w:val="left"/>
+            </w:pPr>
+            <w:r>
               <w:t xml:space="preserve">unused</w:t>
             </w:r>
           </w:p>
@@ -2459,13 +2733,23 @@
               <w:jc w:val="left"/>
             </w:pPr>
             <w:r>
+              <w:t xml:space="preserve">0x0</w:t>
+            </w:r>
+          </w:p>
+        </w:tc>
+        <w:tc>
+          <w:p>
+            <w:pPr>
+              <w:pStyle w:val="Compact"/>
+              <w:jc w:val="left"/>
+            </w:pPr>
+            <w:r>
               <w:t xml:space="preserve">write something useful for nibble0</w:t>
             </w:r>
           </w:p>
         </w:tc>
       </w:tr>
     </w:tbl>
-    <w:bookmarkEnd w:id="28"/>
     <w:sectPr/>
   </w:body>
 </w:document>
@@ -2497,6 +2781,109 @@
 <file path=word/numbering.xml><?xml version="1.0" encoding="utf-8"?>
 <w:numbering xmlns:w="http://schemas.openxmlformats.org/wordprocessingml/2006/main">
   <w:abstractNum w:abstractNumId="990">
+    <w:nsid w:val="170cd2de"/>
+    <w:multiLevelType w:val="multilevel"/>
+    <w:lvl w:ilvl="0">
+      <w:numFmt w:val="bullet"/>
+      <w:lvlText w:val=" "/>
+      <w:lvlJc w:val="left"/>
+      <w:pPr>
+        <w:tabs>
+          <w:tab w:val="num" w:pos="0"/>
+        </w:tabs>
+        <w:ind w:left="480" w:hanging="480"/>
+      </w:pPr>
+    </w:lvl>
+    <w:lvl w:ilvl="1">
+      <w:numFmt w:val="bullet"/>
+      <w:lvlText w:val=" "/>
+      <w:lvlJc w:val="left"/>
+      <w:pPr>
+        <w:tabs>
+          <w:tab w:val="num" w:pos="720"/>
+        </w:tabs>
+        <w:ind w:left="1200" w:hanging="480"/>
+      </w:pPr>
+    </w:lvl>
+    <w:lvl w:ilvl="2">
+      <w:numFmt w:val="bullet"/>
+      <w:lvlText w:val=" "/>
+      <w:lvlJc w:val="left"/>
+      <w:pPr>
+        <w:tabs>
+          <w:tab w:val="num" w:pos="1440"/>
+        </w:tabs>
+        <w:ind w:left="1920" w:hanging="480"/>
+      </w:pPr>
+    </w:lvl>
+    <w:lvl w:ilvl="3">
+      <w:numFmt w:val="bullet"/>
+      <w:lvlText w:val=" "/>
+      <w:lvlJc w:val="left"/>
+      <w:pPr>
+        <w:tabs>
+          <w:tab w:val="num" w:pos="2160"/>
+        </w:tabs>
+        <w:ind w:left="2640" w:hanging="480"/>
+      </w:pPr>
+    </w:lvl>
+    <w:lvl w:ilvl="4">
+      <w:numFmt w:val="bullet"/>
+      <w:lvlText w:val=" "/>
+      <w:lvlJc w:val="left"/>
+      <w:pPr>
+        <w:tabs>
+          <w:tab w:val="num" w:pos="2880"/>
+        </w:tabs>
+        <w:ind w:left="3360" w:hanging="480"/>
+      </w:pPr>
+    </w:lvl>
+    <w:lvl w:ilvl="5">
+      <w:numFmt w:val="bullet"/>
+      <w:lvlText w:val=" "/>
+      <w:lvlJc w:val="left"/>
+      <w:pPr>
+        <w:tabs>
+          <w:tab w:val="num" w:pos="3600"/>
+        </w:tabs>
+        <w:ind w:left="4080" w:hanging="480"/>
+      </w:pPr>
+    </w:lvl>
+    <w:lvl w:ilvl="6">
+      <w:numFmt w:val="bullet"/>
+      <w:lvlText w:val=" "/>
+      <w:lvlJc w:val="left"/>
+      <w:pPr>
+        <w:tabs>
+          <w:tab w:val="num" w:pos="4320"/>
+        </w:tabs>
+        <w:ind w:left="4800" w:hanging="480"/>
+      </w:pPr>
+    </w:lvl>
+    <w:lvl w:ilvl="7">
+      <w:numFmt w:val="bullet"/>
+      <w:lvlText w:val=" "/>
+      <w:lvlJc w:val="left"/>
+      <w:pPr>
+        <w:tabs>
+          <w:tab w:val="num" w:pos="5040"/>
+        </w:tabs>
+        <w:ind w:left="5520" w:hanging="480"/>
+      </w:pPr>
+    </w:lvl>
+    <w:lvl w:ilvl="8">
+      <w:numFmt w:val="bullet"/>
+      <w:lvlText w:val=" "/>
+      <w:lvlJc w:val="left"/>
+      <w:pPr>
+        <w:tabs>
+          <w:tab w:val="num" w:pos="5760"/>
+        </w:tabs>
+        <w:ind w:left="6240" w:hanging="480"/>
+      </w:pPr>
+    </w:lvl>
+  </w:abstractNum>
+  <w:abstractNum w:abstractNumId="990">
     <w:nsid w:val="2c1ae401"/>
     <w:multiLevelType w:val="multilevel"/>
     <w:lvl w:ilvl="0">
@@ -2599,6 +2986,9 @@
       </w:pPr>
     </w:lvl>
   </w:abstractNum>
+  <w:num w:numId="1000">
+    <w:abstractNumId w:val="990"/>
+  </w:num>
   <w:num w:numId="1000">
     <w:abstractNumId w:val="990"/>
   </w:num>
@@ -2745,7 +3135,7 @@
       <w:rFonts w:asciiTheme="majorHAnsi" w:eastAsiaTheme="majorEastAsia" w:hAnsiTheme="majorHAnsi" w:cstheme="majorBidi"/>
       <w:b/>
       <w:bCs/>
-      <w:color w:val="4F81BD" w:themeColor="accent1"/>
+      <w:color w:val="345A8A" w:themeColor="accent1" w:themeShade="B5"/>
       <w:sz w:val="32"/>
       <w:szCs w:val="32"/>
     </w:rPr>
@@ -2768,8 +3158,8 @@
       <w:b/>
       <w:bCs/>
       <w:color w:val="4F81BD" w:themeColor="accent1"/>
-      <w:sz w:val="28"/>
-      <w:szCs w:val="28"/>
+      <w:sz w:val="32"/>
+      <w:szCs w:val="32"/>
     </w:rPr>
   </w:style>
   <w:style w:type="paragraph" w:styleId="Heading3">
@@ -2790,8 +3180,8 @@
       <w:b/>
       <w:bCs/>
       <w:color w:val="4F81BD" w:themeColor="accent1"/>
-      <w:sz w:val="24"/>
-      <w:szCs w:val="24"/>
+      <w:sz w:val="28"/>
+      <w:szCs w:val="28"/>
     </w:rPr>
   </w:style>
   <w:style w:type="paragraph" w:styleId="Heading4">
@@ -2809,7 +3199,7 @@
     </w:pPr>
     <w:rPr>
       <w:rFonts w:asciiTheme="majorHAnsi" w:eastAsiaTheme="majorEastAsia" w:hAnsiTheme="majorHAnsi" w:cstheme="majorBidi"/>
-      <w:i/>
+      <w:b/>
       <w:bCs/>
       <w:color w:val="4F81BD" w:themeColor="accent1"/>
       <w:sz w:val="24"/>
@@ -2831,6 +3221,7 @@
     </w:pPr>
     <w:rPr>
       <w:rFonts w:asciiTheme="majorHAnsi" w:eastAsiaTheme="majorEastAsia" w:hAnsiTheme="majorHAnsi" w:cstheme="majorBidi"/>
+      <w:i/>
       <w:iCs/>
       <w:color w:val="4F81BD" w:themeColor="accent1"/>
       <w:sz w:val="24"/>
@@ -2926,8 +3317,14 @@
     <w:qFormat/>
     <w:pPr>
       <w:spacing w:before="100" w:after="100"/>
-      <w:ind w:firstLine="0" w:left="480" w:right="480"/>
+      <w:ind w:firstLine="0"/>
     </w:pPr>
+    <w:rPr>
+      <w:rFonts w:asciiTheme="majorHAnsi" w:eastAsiaTheme="majorEastAsia" w:hAnsiTheme="majorHAnsi" w:cstheme="majorBidi"/>
+      <w:bCs/>
+      <w:sz w:val="20"/>
+      <w:szCs w:val="20"/>
+    </w:rPr>
   </w:style>
   <w:style w:type="paragraph" w:styleId="FootnoteText">
     <w:name w:val="Footnote Text"/>
@@ -3020,10 +3417,6 @@
       <w:rFonts w:ascii="Consolas" w:hAnsi="Consolas"/>
       <w:sz w:val="22"/>
     </w:rPr>
-  </w:style>
-  <w:style w:type="character" w:customStyle="1" w:styleId="SectionNumber">
-    <w:name w:val="Section Number"/>
-    <w:basedOn w:val="BodyTextChar"/>
   </w:style>
   <w:style w:type="character" w:styleId="FootnoteReference">
     <w:name w:val="Footnote Reference"/>

</xml_diff>

<commit_message>
Some work on the enumerations.
Added the enumeration description to the VHDL code as comment.

Moved the info of the enumerations in the generated documentation
from the table with the fields in a register to it's own table.
This allowed to add the description of the enumeration values.
And make it more readable when having long names for enums.

The generated RTL code is still functional the same.
Signed-off-by: Jan Vermaete <jan.vermaete@gmail.com>
</commit_message>
<xml_diff>
--- a/example/output/example.docx
+++ b/example/output/example.docx
@@ -507,15 +507,14 @@
     <w:tbl>
       <w:tblPr>
         <w:tblStyle w:val="Table"/>
-        <w:tblW w:type="pct" w:w="5000.0"/>
+        <w:tblW w:type="pct" w:w="4930.555555555556"/>
         <w:tblLook w:firstRow="1"/>
       </w:tblPr>
       <w:tblGrid>
-        <w:gridCol w:w="990"/>
-        <w:gridCol w:w="1485"/>
-        <w:gridCol w:w="891"/>
-        <w:gridCol w:w="990"/>
-        <w:gridCol w:w="3564"/>
+        <w:gridCol w:w="1100"/>
+        <w:gridCol w:w="1650"/>
+        <w:gridCol w:w="1100"/>
+        <w:gridCol w:w="3960"/>
       </w:tblGrid>
       <w:tr>
         <w:trPr>
@@ -568,7 +567,7 @@
               <w:jc w:val="left"/>
             </w:pPr>
             <w:r>
-              <w:t xml:space="preserve">Type</w:t>
+              <w:t xml:space="preserve">Reset</w:t>
             </w:r>
           </w:p>
         </w:tc>
@@ -585,23 +584,6 @@
               <w:jc w:val="left"/>
             </w:pPr>
             <w:r>
-              <w:t xml:space="preserve">Reset</w:t>
-            </w:r>
-          </w:p>
-        </w:tc>
-        <w:tc>
-          <w:tcPr>
-            <w:tcBorders>
-              <w:bottom w:val="single"/>
-            </w:tcBorders>
-            <w:vAlign w:val="bottom"/>
-          </w:tcPr>
-          <w:p>
-            <w:pPr>
-              <w:pStyle w:val="Compact"/>
-              <w:jc w:val="left"/>
-            </w:pPr>
-            <w:r>
               <w:t xml:space="preserve">Description</w:t>
             </w:r>
           </w:p>
@@ -631,9 +613,6 @@
           </w:p>
         </w:tc>
         <w:tc>
-          <w:p/>
-        </w:tc>
-        <w:tc>
           <w:p>
             <w:pPr>
               <w:pStyle w:val="Compact"/>
@@ -680,9 +659,6 @@
           </w:p>
         </w:tc>
         <w:tc>
-          <w:p/>
-        </w:tc>
-        <w:tc>
           <w:p>
             <w:pPr>
               <w:pStyle w:val="Compact"/>
@@ -729,9 +705,6 @@
           </w:p>
         </w:tc>
         <w:tc>
-          <w:p/>
-        </w:tc>
-        <w:tc>
           <w:p>
             <w:pPr>
               <w:pStyle w:val="Compact"/>
@@ -776,9 +749,6 @@
               <w:t xml:space="preserve">byte0</w:t>
             </w:r>
           </w:p>
-        </w:tc>
-        <w:tc>
-          <w:p/>
         </w:tc>
         <w:tc>
           <w:p>
@@ -901,11 +871,10 @@
         <w:tblLook w:firstRow="1"/>
       </w:tblPr>
       <w:tblGrid>
-        <w:gridCol w:w="869"/>
-        <w:gridCol w:w="1448"/>
-        <w:gridCol w:w="869"/>
-        <w:gridCol w:w="1255"/>
-        <w:gridCol w:w="3477"/>
+        <w:gridCol w:w="976"/>
+        <w:gridCol w:w="1627"/>
+        <w:gridCol w:w="1410"/>
+        <w:gridCol w:w="3905"/>
       </w:tblGrid>
       <w:tr>
         <w:trPr>
@@ -958,7 +927,7 @@
               <w:jc w:val="left"/>
             </w:pPr>
             <w:r>
-              <w:t xml:space="preserve">Type</w:t>
+              <w:t xml:space="preserve">Reset</w:t>
             </w:r>
           </w:p>
         </w:tc>
@@ -975,23 +944,6 @@
               <w:jc w:val="left"/>
             </w:pPr>
             <w:r>
-              <w:t xml:space="preserve">Reset</w:t>
-            </w:r>
-          </w:p>
-        </w:tc>
-        <w:tc>
-          <w:tcPr>
-            <w:tcBorders>
-              <w:bottom w:val="single"/>
-            </w:tcBorders>
-            <w:vAlign w:val="bottom"/>
-          </w:tcPr>
-          <w:p>
-            <w:pPr>
-              <w:pStyle w:val="Compact"/>
-              <w:jc w:val="left"/>
-            </w:pPr>
-            <w:r>
               <w:t xml:space="preserve">Description</w:t>
             </w:r>
           </w:p>
@@ -1019,9 +971,6 @@
               <w:t xml:space="preserve">field0</w:t>
             </w:r>
           </w:p>
-        </w:tc>
-        <w:tc>
-          <w:p/>
         </w:tc>
         <w:tc>
           <w:p>
@@ -1144,11 +1093,10 @@
         <w:tblLook w:firstRow="1"/>
       </w:tblPr>
       <w:tblGrid>
-        <w:gridCol w:w="685"/>
-        <w:gridCol w:w="1142"/>
-        <w:gridCol w:w="2132"/>
-        <w:gridCol w:w="761"/>
-        <w:gridCol w:w="3198"/>
+        <w:gridCol w:w="937"/>
+        <w:gridCol w:w="1563"/>
+        <w:gridCol w:w="1042"/>
+        <w:gridCol w:w="4376"/>
       </w:tblGrid>
       <w:tr>
         <w:trPr>
@@ -1201,7 +1149,7 @@
               <w:jc w:val="left"/>
             </w:pPr>
             <w:r>
-              <w:t xml:space="preserve">Type</w:t>
+              <w:t xml:space="preserve">Reset</w:t>
             </w:r>
           </w:p>
         </w:tc>
@@ -1218,10 +1166,221 @@
               <w:jc w:val="left"/>
             </w:pPr>
             <w:r>
-              <w:t xml:space="preserve">Reset</w:t>
-            </w:r>
-          </w:p>
-        </w:tc>
+              <w:t xml:space="preserve">Description</w:t>
+            </w:r>
+          </w:p>
+        </w:tc>
+      </w:tr>
+      <w:tr>
+        <w:tc>
+          <w:p>
+            <w:pPr>
+              <w:pStyle w:val="Compact"/>
+              <w:jc w:val="left"/>
+            </w:pPr>
+            <w:r>
+              <w:t xml:space="preserve">[5:4]</w:t>
+            </w:r>
+          </w:p>
+        </w:tc>
+        <w:tc>
+          <w:p>
+            <w:pPr>
+              <w:pStyle w:val="Compact"/>
+              <w:jc w:val="left"/>
+            </w:pPr>
+            <w:r>
+              <w:t xml:space="preserve">monkey2</w:t>
+            </w:r>
+          </w:p>
+        </w:tc>
+        <w:tc>
+          <w:p>
+            <w:pPr>
+              <w:pStyle w:val="Compact"/>
+              <w:jc w:val="left"/>
+            </w:pPr>
+            <w:r>
+              <w:t xml:space="preserve">0x0</w:t>
+            </w:r>
+          </w:p>
+        </w:tc>
+        <w:tc>
+          <w:p>
+            <w:pPr>
+              <w:pStyle w:val="Compact"/>
+              <w:jc w:val="left"/>
+            </w:pPr>
+            <w:r>
+              <w:t xml:space="preserve">which monkey</w:t>
+            </w:r>
+          </w:p>
+        </w:tc>
+      </w:tr>
+      <w:tr>
+        <w:tc>
+          <w:p>
+            <w:pPr>
+              <w:pStyle w:val="Compact"/>
+              <w:jc w:val="left"/>
+            </w:pPr>
+            <w:r>
+              <w:t xml:space="preserve">[3:2]</w:t>
+            </w:r>
+          </w:p>
+        </w:tc>
+        <w:tc>
+          <w:p>
+            <w:pPr>
+              <w:pStyle w:val="Compact"/>
+              <w:jc w:val="left"/>
+            </w:pPr>
+            <w:r>
+              <w:t xml:space="preserve">monkey</w:t>
+            </w:r>
+          </w:p>
+        </w:tc>
+        <w:tc>
+          <w:p>
+            <w:pPr>
+              <w:pStyle w:val="Compact"/>
+              <w:jc w:val="left"/>
+            </w:pPr>
+            <w:r>
+              <w:t xml:space="preserve">0x0</w:t>
+            </w:r>
+          </w:p>
+        </w:tc>
+        <w:tc>
+          <w:p>
+            <w:pPr>
+              <w:pStyle w:val="Compact"/>
+              <w:jc w:val="left"/>
+            </w:pPr>
+            <w:r>
+              <w:t xml:space="preserve">which monkey</w:t>
+            </w:r>
+          </w:p>
+        </w:tc>
+      </w:tr>
+      <w:tr>
+        <w:tc>
+          <w:p>
+            <w:pPr>
+              <w:pStyle w:val="Compact"/>
+              <w:jc w:val="left"/>
+            </w:pPr>
+            <w:r>
+              <w:t xml:space="preserve">[1:1]</w:t>
+            </w:r>
+          </w:p>
+        </w:tc>
+        <w:tc>
+          <w:p>
+            <w:pPr>
+              <w:pStyle w:val="Compact"/>
+              <w:jc w:val="left"/>
+            </w:pPr>
+            <w:r>
+              <w:t xml:space="preserve">power2</w:t>
+            </w:r>
+          </w:p>
+        </w:tc>
+        <w:tc>
+          <w:p>
+            <w:pPr>
+              <w:pStyle w:val="Compact"/>
+              <w:jc w:val="left"/>
+            </w:pPr>
+            <w:r>
+              <w:t xml:space="preserve">0x0</w:t>
+            </w:r>
+          </w:p>
+        </w:tc>
+        <w:tc>
+          <w:p>
+            <w:pPr>
+              <w:pStyle w:val="Compact"/>
+              <w:jc w:val="left"/>
+            </w:pPr>
+            <w:r>
+              <w:t xml:space="preserve">write something useful for field power2</w:t>
+            </w:r>
+          </w:p>
+        </w:tc>
+      </w:tr>
+      <w:tr>
+        <w:tc>
+          <w:p>
+            <w:pPr>
+              <w:pStyle w:val="Compact"/>
+              <w:jc w:val="left"/>
+            </w:pPr>
+            <w:r>
+              <w:t xml:space="preserve">[0:0]</w:t>
+            </w:r>
+          </w:p>
+        </w:tc>
+        <w:tc>
+          <w:p>
+            <w:pPr>
+              <w:pStyle w:val="Compact"/>
+              <w:jc w:val="left"/>
+            </w:pPr>
+            <w:r>
+              <w:t xml:space="preserve">power</w:t>
+            </w:r>
+          </w:p>
+        </w:tc>
+        <w:tc>
+          <w:p>
+            <w:pPr>
+              <w:pStyle w:val="Compact"/>
+              <w:jc w:val="left"/>
+            </w:pPr>
+            <w:r>
+              <w:t xml:space="preserve">0x1</w:t>
+            </w:r>
+          </w:p>
+        </w:tc>
+        <w:tc>
+          <w:p>
+            <w:pPr>
+              <w:pStyle w:val="Compact"/>
+              <w:jc w:val="left"/>
+            </w:pPr>
+            <w:r>
+              <w:t xml:space="preserve">write something useful for field power</w:t>
+            </w:r>
+          </w:p>
+        </w:tc>
+      </w:tr>
+    </w:tbl>
+    <w:p>
+      <w:pPr>
+        <w:pStyle w:val="Heading2"/>
+      </w:pPr>
+      <w:bookmarkStart w:id="24" w:name="monkey"/>
+      <w:r>
+        <w:t xml:space="preserve">monkey</w:t>
+      </w:r>
+      <w:bookmarkEnd w:id="24"/>
+    </w:p>
+    <w:tbl>
+      <w:tblPr>
+        <w:tblStyle w:val="Table"/>
+        <w:tblW w:type="pct" w:w="2847.222222222222"/>
+        <w:tblLook w:firstRow="1"/>
+      </w:tblPr>
+      <w:tblGrid>
+        <w:gridCol w:w="1100"/>
+        <w:gridCol w:w="1100"/>
+        <w:gridCol w:w="2310"/>
+      </w:tblGrid>
+      <w:tr>
+        <w:trPr>
+          <w:cnfStyle w:firstRow="1"/>
+        </w:trPr>
         <w:tc>
           <w:tcPr>
             <w:tcBorders>
@@ -1235,6 +1394,40 @@
               <w:jc w:val="left"/>
             </w:pPr>
             <w:r>
+              <w:t xml:space="preserve">Name</w:t>
+            </w:r>
+          </w:p>
+        </w:tc>
+        <w:tc>
+          <w:tcPr>
+            <w:tcBorders>
+              <w:bottom w:val="single"/>
+            </w:tcBorders>
+            <w:vAlign w:val="bottom"/>
+          </w:tcPr>
+          <w:p>
+            <w:pPr>
+              <w:pStyle w:val="Compact"/>
+              <w:jc w:val="left"/>
+            </w:pPr>
+            <w:r>
+              <w:t xml:space="preserve">Value</w:t>
+            </w:r>
+          </w:p>
+        </w:tc>
+        <w:tc>
+          <w:tcPr>
+            <w:tcBorders>
+              <w:bottom w:val="single"/>
+            </w:tcBorders>
+            <w:vAlign w:val="bottom"/>
+          </w:tcPr>
+          <w:p>
+            <w:pPr>
+              <w:pStyle w:val="Compact"/>
+              <w:jc w:val="left"/>
+            </w:pPr>
+            <w:r>
               <w:t xml:space="preserve">Description</w:t>
             </w:r>
           </w:p>
@@ -1248,29 +1441,7 @@
               <w:jc w:val="left"/>
             </w:pPr>
             <w:r>
-              <w:t xml:space="preserve">[5:4]</w:t>
-            </w:r>
-          </w:p>
-        </w:tc>
-        <w:tc>
-          <w:p>
-            <w:pPr>
-              <w:pStyle w:val="Compact"/>
-              <w:jc w:val="left"/>
-            </w:pPr>
-            <w:r>
-              <w:t xml:space="preserve">monkey2</w:t>
-            </w:r>
-          </w:p>
-        </w:tc>
-        <w:tc>
-          <w:p>
-            <w:pPr>
-              <w:pStyle w:val="Compact"/>
-              <w:jc w:val="left"/>
-            </w:pPr>
-            <w:r>
-              <w:t xml:space="preserve">chimp=0, gorilla=1, phb=2</w:t>
+              <w:t xml:space="preserve">chimp</w:t>
             </w:r>
           </w:p>
         </w:tc>
@@ -1292,42 +1463,160 @@
               <w:jc w:val="left"/>
             </w:pPr>
             <w:r>
-              <w:t xml:space="preserve">which monkey</w:t>
-            </w:r>
-          </w:p>
-        </w:tc>
-      </w:tr>
-      <w:tr>
-        <w:tc>
-          <w:p>
-            <w:pPr>
-              <w:pStyle w:val="Compact"/>
-              <w:jc w:val="left"/>
-            </w:pPr>
-            <w:r>
-              <w:t xml:space="preserve">[3:2]</w:t>
-            </w:r>
-          </w:p>
-        </w:tc>
-        <w:tc>
-          <w:p>
-            <w:pPr>
-              <w:pStyle w:val="Compact"/>
-              <w:jc w:val="left"/>
-            </w:pPr>
-            <w:r>
-              <w:t xml:space="preserve">monkey</w:t>
-            </w:r>
-          </w:p>
-        </w:tc>
-        <w:tc>
-          <w:p>
-            <w:pPr>
-              <w:pStyle w:val="Compact"/>
-              <w:jc w:val="left"/>
-            </w:pPr>
-            <w:r>
-              <w:t xml:space="preserve">chimp=0, gorilla=1, phb=2</w:t>
+              <w:t xml:space="preserve">a monkey</w:t>
+            </w:r>
+          </w:p>
+        </w:tc>
+      </w:tr>
+      <w:tr>
+        <w:tc>
+          <w:p>
+            <w:pPr>
+              <w:pStyle w:val="Compact"/>
+              <w:jc w:val="left"/>
+            </w:pPr>
+            <w:r>
+              <w:t xml:space="preserve">gorilla</w:t>
+            </w:r>
+          </w:p>
+        </w:tc>
+        <w:tc>
+          <w:p>
+            <w:pPr>
+              <w:pStyle w:val="Compact"/>
+              <w:jc w:val="left"/>
+            </w:pPr>
+            <w:r>
+              <w:t xml:space="preserve">0x1</w:t>
+            </w:r>
+          </w:p>
+        </w:tc>
+        <w:tc>
+          <w:p/>
+        </w:tc>
+      </w:tr>
+      <w:tr>
+        <w:tc>
+          <w:p>
+            <w:pPr>
+              <w:pStyle w:val="Compact"/>
+              <w:jc w:val="left"/>
+            </w:pPr>
+            <w:r>
+              <w:t xml:space="preserve">phb</w:t>
+            </w:r>
+          </w:p>
+        </w:tc>
+        <w:tc>
+          <w:p>
+            <w:pPr>
+              <w:pStyle w:val="Compact"/>
+              <w:jc w:val="left"/>
+            </w:pPr>
+            <w:r>
+              <w:t xml:space="preserve">0x2</w:t>
+            </w:r>
+          </w:p>
+        </w:tc>
+        <w:tc>
+          <w:p>
+            <w:pPr>
+              <w:pStyle w:val="Compact"/>
+              <w:jc w:val="left"/>
+            </w:pPr>
+            <w:r>
+              <w:t xml:space="preserve">and another monkey</w:t>
+            </w:r>
+          </w:p>
+        </w:tc>
+      </w:tr>
+    </w:tbl>
+    <w:p>
+      <w:pPr>
+        <w:pStyle w:val="Heading2"/>
+      </w:pPr>
+      <w:bookmarkStart w:id="25" w:name="monkey2"/>
+      <w:r>
+        <w:t xml:space="preserve">monkey2</w:t>
+      </w:r>
+      <w:bookmarkEnd w:id="25"/>
+    </w:p>
+    <w:tbl>
+      <w:tblPr>
+        <w:tblStyle w:val="Table"/>
+        <w:tblW w:type="pct" w:w="2500.0"/>
+        <w:tblLook w:firstRow="1"/>
+      </w:tblPr>
+      <w:tblGrid>
+        <w:gridCol w:w="1100"/>
+        <w:gridCol w:w="1100"/>
+        <w:gridCol w:w="1760"/>
+      </w:tblGrid>
+      <w:tr>
+        <w:trPr>
+          <w:cnfStyle w:firstRow="1"/>
+        </w:trPr>
+        <w:tc>
+          <w:tcPr>
+            <w:tcBorders>
+              <w:bottom w:val="single"/>
+            </w:tcBorders>
+            <w:vAlign w:val="bottom"/>
+          </w:tcPr>
+          <w:p>
+            <w:pPr>
+              <w:pStyle w:val="Compact"/>
+              <w:jc w:val="left"/>
+            </w:pPr>
+            <w:r>
+              <w:t xml:space="preserve">Name</w:t>
+            </w:r>
+          </w:p>
+        </w:tc>
+        <w:tc>
+          <w:tcPr>
+            <w:tcBorders>
+              <w:bottom w:val="single"/>
+            </w:tcBorders>
+            <w:vAlign w:val="bottom"/>
+          </w:tcPr>
+          <w:p>
+            <w:pPr>
+              <w:pStyle w:val="Compact"/>
+              <w:jc w:val="left"/>
+            </w:pPr>
+            <w:r>
+              <w:t xml:space="preserve">Value</w:t>
+            </w:r>
+          </w:p>
+        </w:tc>
+        <w:tc>
+          <w:tcPr>
+            <w:tcBorders>
+              <w:bottom w:val="single"/>
+            </w:tcBorders>
+            <w:vAlign w:val="bottom"/>
+          </w:tcPr>
+          <w:p>
+            <w:pPr>
+              <w:pStyle w:val="Compact"/>
+              <w:jc w:val="left"/>
+            </w:pPr>
+            <w:r>
+              <w:t xml:space="preserve">Description</w:t>
+            </w:r>
+          </w:p>
+        </w:tc>
+      </w:tr>
+      <w:tr>
+        <w:tc>
+          <w:p>
+            <w:pPr>
+              <w:pStyle w:val="Compact"/>
+              <w:jc w:val="left"/>
+            </w:pPr>
+            <w:r>
+              <w:t xml:space="preserve">chimp</w:t>
             </w:r>
           </w:p>
         </w:tc>
@@ -1343,113 +1632,61 @@
           </w:p>
         </w:tc>
         <w:tc>
-          <w:p>
-            <w:pPr>
-              <w:pStyle w:val="Compact"/>
-              <w:jc w:val="left"/>
-            </w:pPr>
-            <w:r>
-              <w:t xml:space="preserve">which monkey</w:t>
-            </w:r>
-          </w:p>
-        </w:tc>
-      </w:tr>
-      <w:tr>
-        <w:tc>
-          <w:p>
-            <w:pPr>
-              <w:pStyle w:val="Compact"/>
-              <w:jc w:val="left"/>
-            </w:pPr>
-            <w:r>
-              <w:t xml:space="preserve">[1:1]</w:t>
-            </w:r>
-          </w:p>
-        </w:tc>
-        <w:tc>
-          <w:p>
-            <w:pPr>
-              <w:pStyle w:val="Compact"/>
-              <w:jc w:val="left"/>
-            </w:pPr>
-            <w:r>
-              <w:t xml:space="preserve">power2</w:t>
-            </w:r>
-          </w:p>
-        </w:tc>
-        <w:tc>
           <w:p/>
         </w:tc>
-        <w:tc>
-          <w:p>
-            <w:pPr>
-              <w:pStyle w:val="Compact"/>
-              <w:jc w:val="left"/>
-            </w:pPr>
-            <w:r>
-              <w:t xml:space="preserve">0x0</w:t>
-            </w:r>
-          </w:p>
-        </w:tc>
-        <w:tc>
-          <w:p>
-            <w:pPr>
-              <w:pStyle w:val="Compact"/>
-              <w:jc w:val="left"/>
-            </w:pPr>
-            <w:r>
-              <w:t xml:space="preserve">write something useful for field power2</w:t>
-            </w:r>
-          </w:p>
-        </w:tc>
-      </w:tr>
-      <w:tr>
-        <w:tc>
-          <w:p>
-            <w:pPr>
-              <w:pStyle w:val="Compact"/>
-              <w:jc w:val="left"/>
-            </w:pPr>
-            <w:r>
-              <w:t xml:space="preserve">[0:0]</w:t>
-            </w:r>
-          </w:p>
-        </w:tc>
-        <w:tc>
-          <w:p>
-            <w:pPr>
-              <w:pStyle w:val="Compact"/>
-              <w:jc w:val="left"/>
-            </w:pPr>
-            <w:r>
-              <w:t xml:space="preserve">power</w:t>
+      </w:tr>
+      <w:tr>
+        <w:tc>
+          <w:p>
+            <w:pPr>
+              <w:pStyle w:val="Compact"/>
+              <w:jc w:val="left"/>
+            </w:pPr>
+            <w:r>
+              <w:t xml:space="preserve">gorilla</w:t>
+            </w:r>
+          </w:p>
+        </w:tc>
+        <w:tc>
+          <w:p>
+            <w:pPr>
+              <w:pStyle w:val="Compact"/>
+              <w:jc w:val="left"/>
+            </w:pPr>
+            <w:r>
+              <w:t xml:space="preserve">0x1</w:t>
             </w:r>
           </w:p>
         </w:tc>
         <w:tc>
           <w:p/>
         </w:tc>
-        <w:tc>
-          <w:p>
-            <w:pPr>
-              <w:pStyle w:val="Compact"/>
-              <w:jc w:val="left"/>
-            </w:pPr>
-            <w:r>
-              <w:t xml:space="preserve">0x1</w:t>
-            </w:r>
-          </w:p>
-        </w:tc>
-        <w:tc>
-          <w:p>
-            <w:pPr>
-              <w:pStyle w:val="Compact"/>
-              <w:jc w:val="left"/>
-            </w:pPr>
-            <w:r>
-              <w:t xml:space="preserve">write something useful for field power</w:t>
-            </w:r>
-          </w:p>
+      </w:tr>
+      <w:tr>
+        <w:tc>
+          <w:p>
+            <w:pPr>
+              <w:pStyle w:val="Compact"/>
+              <w:jc w:val="left"/>
+            </w:pPr>
+            <w:r>
+              <w:t xml:space="preserve">phb</w:t>
+            </w:r>
+          </w:p>
+        </w:tc>
+        <w:tc>
+          <w:p>
+            <w:pPr>
+              <w:pStyle w:val="Compact"/>
+              <w:jc w:val="left"/>
+            </w:pPr>
+            <w:r>
+              <w:t xml:space="preserve">0x2</w:t>
+            </w:r>
+          </w:p>
+        </w:tc>
+        <w:tc>
+          <w:p/>
         </w:tc>
       </w:tr>
     </w:tbl>
@@ -1457,11 +1694,11 @@
       <w:pPr>
         <w:pStyle w:val="Heading1"/>
       </w:pPr>
-      <w:bookmarkStart w:id="24" w:name="reg3"/>
+      <w:bookmarkStart w:id="26" w:name="reg3"/>
       <w:r>
         <w:t xml:space="preserve">reg3</w:t>
       </w:r>
-      <w:bookmarkEnd w:id="24"/>
+      <w:bookmarkEnd w:id="26"/>
     </w:p>
     <w:p>
       <w:pPr>
@@ -1550,11 +1787,10 @@
         <w:tblLook w:firstRow="1"/>
       </w:tblPr>
       <w:tblGrid>
-        <w:gridCol w:w="869"/>
-        <w:gridCol w:w="1448"/>
-        <w:gridCol w:w="869"/>
-        <w:gridCol w:w="1255"/>
-        <w:gridCol w:w="3477"/>
+        <w:gridCol w:w="976"/>
+        <w:gridCol w:w="1627"/>
+        <w:gridCol w:w="1410"/>
+        <w:gridCol w:w="3905"/>
       </w:tblGrid>
       <w:tr>
         <w:trPr>
@@ -1607,7 +1843,7 @@
               <w:jc w:val="left"/>
             </w:pPr>
             <w:r>
-              <w:t xml:space="preserve">Type</w:t>
+              <w:t xml:space="preserve">Reset</w:t>
             </w:r>
           </w:p>
         </w:tc>
@@ -1624,10 +1860,164 @@
               <w:jc w:val="left"/>
             </w:pPr>
             <w:r>
-              <w:t xml:space="preserve">Reset</w:t>
-            </w:r>
-          </w:p>
-        </w:tc>
+              <w:t xml:space="preserve">Description</w:t>
+            </w:r>
+          </w:p>
+        </w:tc>
+      </w:tr>
+      <w:tr>
+        <w:tc>
+          <w:p>
+            <w:pPr>
+              <w:pStyle w:val="Compact"/>
+              <w:jc w:val="left"/>
+            </w:pPr>
+            <w:r>
+              <w:t xml:space="preserve">[31:0]</w:t>
+            </w:r>
+          </w:p>
+        </w:tc>
+        <w:tc>
+          <w:p>
+            <w:pPr>
+              <w:pStyle w:val="Compact"/>
+              <w:jc w:val="left"/>
+            </w:pPr>
+            <w:r>
+              <w:t xml:space="preserve">field0</w:t>
+            </w:r>
+          </w:p>
+        </w:tc>
+        <w:tc>
+          <w:p>
+            <w:pPr>
+              <w:pStyle w:val="Compact"/>
+              <w:jc w:val="left"/>
+            </w:pPr>
+            <w:r>
+              <w:t xml:space="preserve">0x00000001</w:t>
+            </w:r>
+          </w:p>
+        </w:tc>
+        <w:tc>
+          <w:p>
+            <w:pPr>
+              <w:pStyle w:val="Compact"/>
+              <w:jc w:val="left"/>
+            </w:pPr>
+            <w:r>
+              <w:t xml:space="preserve">write something useful for field0</w:t>
+            </w:r>
+          </w:p>
+        </w:tc>
+      </w:tr>
+    </w:tbl>
+    <w:p>
+      <w:pPr>
+        <w:pStyle w:val="Heading1"/>
+      </w:pPr>
+      <w:bookmarkStart w:id="27" w:name="reg4"/>
+      <w:r>
+        <w:t xml:space="preserve">reg4</w:t>
+      </w:r>
+      <w:bookmarkEnd w:id="27"/>
+    </w:p>
+    <w:p>
+      <w:pPr>
+        <w:pStyle w:val="DefinitionTerm"/>
+      </w:pPr>
+      <w:r>
+        <w:t xml:space="preserve">Name</w:t>
+      </w:r>
+    </w:p>
+    <w:p>
+      <w:pPr>
+        <w:pStyle w:val="Definition"/>
+      </w:pPr>
+      <w:r>
+        <w:t xml:space="preserve">reg4</w:t>
+      </w:r>
+    </w:p>
+    <w:p>
+      <w:pPr>
+        <w:pStyle w:val="DefinitionTerm"/>
+      </w:pPr>
+      <w:r>
+        <w:t xml:space="preserve">Address</w:t>
+      </w:r>
+    </w:p>
+    <w:p>
+      <w:pPr>
+        <w:pStyle w:val="Definition"/>
+      </w:pPr>
+      <w:r>
+        <w:t xml:space="preserve">0x4</w:t>
+      </w:r>
+    </w:p>
+    <w:p>
+      <w:pPr>
+        <w:pStyle w:val="DefinitionTerm"/>
+      </w:pPr>
+      <w:r>
+        <w:t xml:space="preserve">Reset Value</w:t>
+      </w:r>
+    </w:p>
+    <w:p>
+      <w:pPr>
+        <w:pStyle w:val="Definition"/>
+      </w:pPr>
+      <w:r>
+        <w:t xml:space="preserve">0x0000000c</w:t>
+      </w:r>
+    </w:p>
+    <w:p>
+      <w:pPr>
+        <w:pStyle w:val="DefinitionTerm"/>
+      </w:pPr>
+      <w:r>
+        <w:t xml:space="preserve">Access</w:t>
+      </w:r>
+    </w:p>
+    <w:p>
+      <w:pPr>
+        <w:pStyle w:val="Definition"/>
+      </w:pPr>
+      <w:r>
+        <w:t xml:space="preserve">read-write</w:t>
+      </w:r>
+    </w:p>
+    <w:p>
+      <w:pPr>
+        <w:pStyle w:val="DefinitionTerm"/>
+      </w:pPr>
+      <w:r>
+        <w:t xml:space="preserve">Description</w:t>
+      </w:r>
+    </w:p>
+    <w:p>
+      <w:pPr>
+        <w:pStyle w:val="Definition"/>
+      </w:pPr>
+      <w:r>
+        <w:t xml:space="preserve">reg4 is a very useful register. It can take down the moon when configured correctly.</w:t>
+      </w:r>
+    </w:p>
+    <w:tbl>
+      <w:tblPr>
+        <w:tblStyle w:val="Table"/>
+        <w:tblW w:type="pct" w:w="3680.5555555555557"/>
+        <w:tblLook w:firstRow="1"/>
+      </w:tblPr>
+      <w:tblGrid>
+        <w:gridCol w:w="990"/>
+        <w:gridCol w:w="1650"/>
+        <w:gridCol w:w="1430"/>
+        <w:gridCol w:w="1760"/>
+      </w:tblGrid>
+      <w:tr>
+        <w:trPr>
+          <w:cnfStyle w:firstRow="1"/>
+        </w:trPr>
         <w:tc>
           <w:tcPr>
             <w:tcBorders>
@@ -1641,168 +2031,10 @@
               <w:jc w:val="left"/>
             </w:pPr>
             <w:r>
-              <w:t xml:space="preserve">Description</w:t>
-            </w:r>
-          </w:p>
-        </w:tc>
-      </w:tr>
-      <w:tr>
-        <w:tc>
-          <w:p>
-            <w:pPr>
-              <w:pStyle w:val="Compact"/>
-              <w:jc w:val="left"/>
-            </w:pPr>
-            <w:r>
-              <w:t xml:space="preserve">[31:0]</w:t>
-            </w:r>
-          </w:p>
-        </w:tc>
-        <w:tc>
-          <w:p>
-            <w:pPr>
-              <w:pStyle w:val="Compact"/>
-              <w:jc w:val="left"/>
-            </w:pPr>
-            <w:r>
-              <w:t xml:space="preserve">field0</w:t>
-            </w:r>
-          </w:p>
-        </w:tc>
-        <w:tc>
-          <w:p/>
-        </w:tc>
-        <w:tc>
-          <w:p>
-            <w:pPr>
-              <w:pStyle w:val="Compact"/>
-              <w:jc w:val="left"/>
-            </w:pPr>
-            <w:r>
-              <w:t xml:space="preserve">0x00000001</w:t>
-            </w:r>
-          </w:p>
-        </w:tc>
-        <w:tc>
-          <w:p>
-            <w:pPr>
-              <w:pStyle w:val="Compact"/>
-              <w:jc w:val="left"/>
-            </w:pPr>
-            <w:r>
-              <w:t xml:space="preserve">write something useful for field0</w:t>
-            </w:r>
-          </w:p>
-        </w:tc>
-      </w:tr>
-    </w:tbl>
-    <w:p>
-      <w:pPr>
-        <w:pStyle w:val="Heading1"/>
-      </w:pPr>
-      <w:bookmarkStart w:id="25" w:name="reg4"/>
-      <w:r>
-        <w:t xml:space="preserve">reg4</w:t>
-      </w:r>
-      <w:bookmarkEnd w:id="25"/>
-    </w:p>
-    <w:p>
-      <w:pPr>
-        <w:pStyle w:val="DefinitionTerm"/>
-      </w:pPr>
-      <w:r>
-        <w:t xml:space="preserve">Name</w:t>
-      </w:r>
-    </w:p>
-    <w:p>
-      <w:pPr>
-        <w:pStyle w:val="Definition"/>
-      </w:pPr>
-      <w:r>
-        <w:t xml:space="preserve">reg4</w:t>
-      </w:r>
-    </w:p>
-    <w:p>
-      <w:pPr>
-        <w:pStyle w:val="DefinitionTerm"/>
-      </w:pPr>
-      <w:r>
-        <w:t xml:space="preserve">Address</w:t>
-      </w:r>
-    </w:p>
-    <w:p>
-      <w:pPr>
-        <w:pStyle w:val="Definition"/>
-      </w:pPr>
-      <w:r>
-        <w:t xml:space="preserve">0x4</w:t>
-      </w:r>
-    </w:p>
-    <w:p>
-      <w:pPr>
-        <w:pStyle w:val="DefinitionTerm"/>
-      </w:pPr>
-      <w:r>
-        <w:t xml:space="preserve">Reset Value</w:t>
-      </w:r>
-    </w:p>
-    <w:p>
-      <w:pPr>
-        <w:pStyle w:val="Definition"/>
-      </w:pPr>
-      <w:r>
-        <w:t xml:space="preserve">0x0000000c</w:t>
-      </w:r>
-    </w:p>
-    <w:p>
-      <w:pPr>
-        <w:pStyle w:val="DefinitionTerm"/>
-      </w:pPr>
-      <w:r>
-        <w:t xml:space="preserve">Access</w:t>
-      </w:r>
-    </w:p>
-    <w:p>
-      <w:pPr>
-        <w:pStyle w:val="Definition"/>
-      </w:pPr>
-      <w:r>
-        <w:t xml:space="preserve">read-write</w:t>
-      </w:r>
-    </w:p>
-    <w:p>
-      <w:pPr>
-        <w:pStyle w:val="DefinitionTerm"/>
-      </w:pPr>
-      <w:r>
-        <w:t xml:space="preserve">Description</w:t>
-      </w:r>
-    </w:p>
-    <w:p>
-      <w:pPr>
-        <w:pStyle w:val="Definition"/>
-      </w:pPr>
-      <w:r>
-        <w:t xml:space="preserve">reg4 is a very useful register. It can take down the moon when configured correctly.</w:t>
-      </w:r>
-    </w:p>
-    <w:tbl>
-      <w:tblPr>
-        <w:tblStyle w:val="Table"/>
-        <w:tblW w:type="pct" w:w="4305.555555555556"/>
-        <w:tblLook w:firstRow="1"/>
-      </w:tblPr>
-      <w:tblGrid>
-        <w:gridCol w:w="990"/>
-        <w:gridCol w:w="1650"/>
-        <w:gridCol w:w="990"/>
-        <w:gridCol w:w="1430"/>
-        <w:gridCol w:w="1760"/>
-      </w:tblGrid>
-      <w:tr>
-        <w:trPr>
-          <w:cnfStyle w:firstRow="1"/>
-        </w:trPr>
+              <w:t xml:space="preserve">Bits</w:t>
+            </w:r>
+          </w:p>
+        </w:tc>
         <w:tc>
           <w:tcPr>
             <w:tcBorders>
@@ -1816,7 +2048,7 @@
               <w:jc w:val="left"/>
             </w:pPr>
             <w:r>
-              <w:t xml:space="preserve">Bits</w:t>
+              <w:t xml:space="preserve">Field name</w:t>
             </w:r>
           </w:p>
         </w:tc>
@@ -1833,7 +2065,7 @@
               <w:jc w:val="left"/>
             </w:pPr>
             <w:r>
-              <w:t xml:space="preserve">Field name</w:t>
+              <w:t xml:space="preserve">Reset</w:t>
             </w:r>
           </w:p>
         </w:tc>
@@ -1850,10 +2082,139 @@
               <w:jc w:val="left"/>
             </w:pPr>
             <w:r>
-              <w:t xml:space="preserve">Type</w:t>
-            </w:r>
-          </w:p>
-        </w:tc>
+              <w:t xml:space="preserve">Description</w:t>
+            </w:r>
+          </w:p>
+        </w:tc>
+      </w:tr>
+      <w:tr>
+        <w:tc>
+          <w:p>
+            <w:pPr>
+              <w:pStyle w:val="Compact"/>
+              <w:jc w:val="left"/>
+            </w:pPr>
+            <w:r>
+              <w:t xml:space="preserve">[31:0]</w:t>
+            </w:r>
+          </w:p>
+        </w:tc>
+        <w:tc>
+          <w:p>
+            <w:pPr>
+              <w:pStyle w:val="Compact"/>
+              <w:jc w:val="left"/>
+            </w:pPr>
+            <w:r>
+              <w:t xml:space="preserve">reg4</w:t>
+            </w:r>
+          </w:p>
+        </w:tc>
+        <w:tc>
+          <w:p>
+            <w:pPr>
+              <w:pStyle w:val="Compact"/>
+              <w:jc w:val="left"/>
+            </w:pPr>
+            <w:r>
+              <w:t xml:space="preserve">0x0000000c</w:t>
+            </w:r>
+          </w:p>
+        </w:tc>
+        <w:tc>
+          <w:p/>
+        </w:tc>
+      </w:tr>
+    </w:tbl>
+    <w:p>
+      <w:pPr>
+        <w:pStyle w:val="Heading1"/>
+      </w:pPr>
+      <w:bookmarkStart w:id="28" w:name="reg5"/>
+      <w:r>
+        <w:t xml:space="preserve">reg5</w:t>
+      </w:r>
+      <w:bookmarkEnd w:id="28"/>
+    </w:p>
+    <w:p>
+      <w:pPr>
+        <w:pStyle w:val="DefinitionTerm"/>
+      </w:pPr>
+      <w:r>
+        <w:t xml:space="preserve">Name</w:t>
+      </w:r>
+    </w:p>
+    <w:p>
+      <w:pPr>
+        <w:pStyle w:val="Definition"/>
+      </w:pPr>
+      <w:r>
+        <w:t xml:space="preserve">reg5</w:t>
+      </w:r>
+    </w:p>
+    <w:p>
+      <w:pPr>
+        <w:pStyle w:val="DefinitionTerm"/>
+      </w:pPr>
+      <w:r>
+        <w:t xml:space="preserve">Address</w:t>
+      </w:r>
+    </w:p>
+    <w:p>
+      <w:pPr>
+        <w:pStyle w:val="Definition"/>
+      </w:pPr>
+      <w:r>
+        <w:t xml:space="preserve">0x5</w:t>
+      </w:r>
+    </w:p>
+    <w:p>
+      <w:pPr>
+        <w:pStyle w:val="DefinitionTerm"/>
+      </w:pPr>
+      <w:r>
+        <w:t xml:space="preserve">Access</w:t>
+      </w:r>
+    </w:p>
+    <w:p>
+      <w:pPr>
+        <w:pStyle w:val="Definition"/>
+      </w:pPr>
+      <w:r>
+        <w:t xml:space="preserve">read-write</w:t>
+      </w:r>
+    </w:p>
+    <w:p>
+      <w:pPr>
+        <w:pStyle w:val="DefinitionTerm"/>
+      </w:pPr>
+      <w:r>
+        <w:t xml:space="preserve">Description</w:t>
+      </w:r>
+    </w:p>
+    <w:p>
+      <w:pPr>
+        <w:pStyle w:val="Definition"/>
+      </w:pPr>
+      <w:r>
+        <w:t xml:space="preserve">reg5 is as useful as reg4 but without a reset value defined.</w:t>
+      </w:r>
+    </w:p>
+    <w:tbl>
+      <w:tblPr>
+        <w:tblStyle w:val="Table"/>
+        <w:tblW w:type="pct" w:w="2777.777777777778"/>
+        <w:tblLook w:firstRow="1"/>
+      </w:tblPr>
+      <w:tblGrid>
+        <w:gridCol w:w="990"/>
+        <w:gridCol w:w="1650"/>
+        <w:gridCol w:w="1760"/>
+      </w:tblGrid>
+      <w:tr>
+        <w:trPr>
+          <w:cnfStyle w:firstRow="1"/>
+        </w:trPr>
         <w:tc>
           <w:tcPr>
             <w:tcBorders>
@@ -1867,7 +2228,7 @@
               <w:jc w:val="left"/>
             </w:pPr>
             <w:r>
-              <w:t xml:space="preserve">Reset</w:t>
+              <w:t xml:space="preserve">Bits</w:t>
             </w:r>
           </w:p>
         </w:tc>
@@ -1884,143 +2245,10 @@
               <w:jc w:val="left"/>
             </w:pPr>
             <w:r>
-              <w:t xml:space="preserve">Description</w:t>
-            </w:r>
-          </w:p>
-        </w:tc>
-      </w:tr>
-      <w:tr>
-        <w:tc>
-          <w:p>
-            <w:pPr>
-              <w:pStyle w:val="Compact"/>
-              <w:jc w:val="left"/>
-            </w:pPr>
-            <w:r>
-              <w:t xml:space="preserve">[31:0]</w:t>
-            </w:r>
-          </w:p>
-        </w:tc>
-        <w:tc>
-          <w:p>
-            <w:pPr>
-              <w:pStyle w:val="Compact"/>
-              <w:jc w:val="left"/>
-            </w:pPr>
-            <w:r>
-              <w:t xml:space="preserve">reg4</w:t>
-            </w:r>
-          </w:p>
-        </w:tc>
-        <w:tc>
-          <w:p/>
-        </w:tc>
-        <w:tc>
-          <w:p>
-            <w:pPr>
-              <w:pStyle w:val="Compact"/>
-              <w:jc w:val="left"/>
-            </w:pPr>
-            <w:r>
-              <w:t xml:space="preserve">0x0000000c</w:t>
-            </w:r>
-          </w:p>
-        </w:tc>
-        <w:tc>
-          <w:p/>
-        </w:tc>
-      </w:tr>
-    </w:tbl>
-    <w:p>
-      <w:pPr>
-        <w:pStyle w:val="Heading1"/>
-      </w:pPr>
-      <w:bookmarkStart w:id="26" w:name="reg5"/>
-      <w:r>
-        <w:t xml:space="preserve">reg5</w:t>
-      </w:r>
-      <w:bookmarkEnd w:id="26"/>
-    </w:p>
-    <w:p>
-      <w:pPr>
-        <w:pStyle w:val="DefinitionTerm"/>
-      </w:pPr>
-      <w:r>
-        <w:t xml:space="preserve">Name</w:t>
-      </w:r>
-    </w:p>
-    <w:p>
-      <w:pPr>
-        <w:pStyle w:val="Definition"/>
-      </w:pPr>
-      <w:r>
-        <w:t xml:space="preserve">reg5</w:t>
-      </w:r>
-    </w:p>
-    <w:p>
-      <w:pPr>
-        <w:pStyle w:val="DefinitionTerm"/>
-      </w:pPr>
-      <w:r>
-        <w:t xml:space="preserve">Address</w:t>
-      </w:r>
-    </w:p>
-    <w:p>
-      <w:pPr>
-        <w:pStyle w:val="Definition"/>
-      </w:pPr>
-      <w:r>
-        <w:t xml:space="preserve">0x5</w:t>
-      </w:r>
-    </w:p>
-    <w:p>
-      <w:pPr>
-        <w:pStyle w:val="DefinitionTerm"/>
-      </w:pPr>
-      <w:r>
-        <w:t xml:space="preserve">Access</w:t>
-      </w:r>
-    </w:p>
-    <w:p>
-      <w:pPr>
-        <w:pStyle w:val="Definition"/>
-      </w:pPr>
-      <w:r>
-        <w:t xml:space="preserve">read-write</w:t>
-      </w:r>
-    </w:p>
-    <w:p>
-      <w:pPr>
-        <w:pStyle w:val="DefinitionTerm"/>
-      </w:pPr>
-      <w:r>
-        <w:t xml:space="preserve">Description</w:t>
-      </w:r>
-    </w:p>
-    <w:p>
-      <w:pPr>
-        <w:pStyle w:val="Definition"/>
-      </w:pPr>
-      <w:r>
-        <w:t xml:space="preserve">reg5 is as useful as reg4 but without a reset value defined.</w:t>
-      </w:r>
-    </w:p>
-    <w:tbl>
-      <w:tblPr>
-        <w:tblStyle w:val="Table"/>
-        <w:tblW w:type="pct" w:w="3402.777777777778"/>
-        <w:tblLook w:firstRow="1"/>
-      </w:tblPr>
-      <w:tblGrid>
-        <w:gridCol w:w="990"/>
-        <w:gridCol w:w="1650"/>
-        <w:gridCol w:w="990"/>
-        <w:gridCol w:w="1760"/>
-      </w:tblGrid>
-      <w:tr>
-        <w:trPr>
-          <w:cnfStyle w:firstRow="1"/>
-        </w:trPr>
+              <w:t xml:space="preserve">Field name</w:t>
+            </w:r>
+          </w:p>
+        </w:tc>
         <w:tc>
           <w:tcPr>
             <w:tcBorders>
@@ -2034,10 +2262,128 @@
               <w:jc w:val="left"/>
             </w:pPr>
             <w:r>
-              <w:t xml:space="preserve">Bits</w:t>
-            </w:r>
-          </w:p>
-        </w:tc>
+              <w:t xml:space="preserve">Description</w:t>
+            </w:r>
+          </w:p>
+        </w:tc>
+      </w:tr>
+      <w:tr>
+        <w:tc>
+          <w:p>
+            <w:pPr>
+              <w:pStyle w:val="Compact"/>
+              <w:jc w:val="left"/>
+            </w:pPr>
+            <w:r>
+              <w:t xml:space="preserve">[31:0]</w:t>
+            </w:r>
+          </w:p>
+        </w:tc>
+        <w:tc>
+          <w:p>
+            <w:pPr>
+              <w:pStyle w:val="Compact"/>
+              <w:jc w:val="left"/>
+            </w:pPr>
+            <w:r>
+              <w:t xml:space="preserve">reg5</w:t>
+            </w:r>
+          </w:p>
+        </w:tc>
+        <w:tc>
+          <w:p/>
+        </w:tc>
+      </w:tr>
+    </w:tbl>
+    <w:p>
+      <w:pPr>
+        <w:pStyle w:val="Heading1"/>
+      </w:pPr>
+      <w:bookmarkStart w:id="29" w:name="reg6"/>
+      <w:r>
+        <w:t xml:space="preserve">reg6</w:t>
+      </w:r>
+      <w:bookmarkEnd w:id="29"/>
+    </w:p>
+    <w:p>
+      <w:pPr>
+        <w:pStyle w:val="DefinitionTerm"/>
+      </w:pPr>
+      <w:r>
+        <w:t xml:space="preserve">Name</w:t>
+      </w:r>
+    </w:p>
+    <w:p>
+      <w:pPr>
+        <w:pStyle w:val="Definition"/>
+      </w:pPr>
+      <w:r>
+        <w:t xml:space="preserve">reg6</w:t>
+      </w:r>
+    </w:p>
+    <w:p>
+      <w:pPr>
+        <w:pStyle w:val="DefinitionTerm"/>
+      </w:pPr>
+      <w:r>
+        <w:t xml:space="preserve">Address</w:t>
+      </w:r>
+    </w:p>
+    <w:p>
+      <w:pPr>
+        <w:pStyle w:val="Definition"/>
+      </w:pPr>
+      <w:r>
+        <w:t xml:space="preserve">0x6</w:t>
+      </w:r>
+    </w:p>
+    <w:p>
+      <w:pPr>
+        <w:pStyle w:val="DefinitionTerm"/>
+      </w:pPr>
+      <w:r>
+        <w:t xml:space="preserve">Access</w:t>
+      </w:r>
+    </w:p>
+    <w:p>
+      <w:pPr>
+        <w:pStyle w:val="Definition"/>
+      </w:pPr>
+      <w:r>
+        <w:t xml:space="preserve">read-only</w:t>
+      </w:r>
+    </w:p>
+    <w:p>
+      <w:pPr>
+        <w:pStyle w:val="DefinitionTerm"/>
+      </w:pPr>
+      <w:r>
+        <w:t xml:space="preserve">Description</w:t>
+      </w:r>
+    </w:p>
+    <w:p>
+      <w:pPr>
+        <w:pStyle w:val="Definition"/>
+      </w:pPr>
+      <w:r>
+        <w:t xml:space="preserve">reg6 is a read only register.</w:t>
+      </w:r>
+    </w:p>
+    <w:tbl>
+      <w:tblPr>
+        <w:tblStyle w:val="Table"/>
+        <w:tblW w:type="pct" w:w="2777.777777777778"/>
+        <w:tblLook w:firstRow="1"/>
+      </w:tblPr>
+      <w:tblGrid>
+        <w:gridCol w:w="990"/>
+        <w:gridCol w:w="1650"/>
+        <w:gridCol w:w="1760"/>
+      </w:tblGrid>
+      <w:tr>
+        <w:trPr>
+          <w:cnfStyle w:firstRow="1"/>
+        </w:trPr>
         <w:tc>
           <w:tcPr>
             <w:tcBorders>
@@ -2051,7 +2397,7 @@
               <w:jc w:val="left"/>
             </w:pPr>
             <w:r>
-              <w:t xml:space="preserve">Field name</w:t>
+              <w:t xml:space="preserve">Bits</w:t>
             </w:r>
           </w:p>
         </w:tc>
@@ -2068,7 +2414,7 @@
               <w:jc w:val="left"/>
             </w:pPr>
             <w:r>
-              <w:t xml:space="preserve">Type</w:t>
+              <w:t xml:space="preserve">Field name</w:t>
             </w:r>
           </w:p>
         </w:tc>
@@ -2109,217 +2455,24 @@
               <w:jc w:val="left"/>
             </w:pPr>
             <w:r>
-              <w:t xml:space="preserve">reg5</w:t>
+              <w:t xml:space="preserve">reg6</w:t>
             </w:r>
           </w:p>
         </w:tc>
         <w:tc>
           <w:p/>
         </w:tc>
-        <w:tc>
-          <w:p/>
-        </w:tc>
       </w:tr>
     </w:tbl>
     <w:p>
       <w:pPr>
         <w:pStyle w:val="Heading1"/>
       </w:pPr>
-      <w:bookmarkStart w:id="27" w:name="reg6"/>
-      <w:r>
-        <w:t xml:space="preserve">reg6</w:t>
-      </w:r>
-      <w:bookmarkEnd w:id="27"/>
-    </w:p>
-    <w:p>
-      <w:pPr>
-        <w:pStyle w:val="DefinitionTerm"/>
-      </w:pPr>
-      <w:r>
-        <w:t xml:space="preserve">Name</w:t>
-      </w:r>
-    </w:p>
-    <w:p>
-      <w:pPr>
-        <w:pStyle w:val="Definition"/>
-      </w:pPr>
-      <w:r>
-        <w:t xml:space="preserve">reg6</w:t>
-      </w:r>
-    </w:p>
-    <w:p>
-      <w:pPr>
-        <w:pStyle w:val="DefinitionTerm"/>
-      </w:pPr>
-      <w:r>
-        <w:t xml:space="preserve">Address</w:t>
-      </w:r>
-    </w:p>
-    <w:p>
-      <w:pPr>
-        <w:pStyle w:val="Definition"/>
-      </w:pPr>
-      <w:r>
-        <w:t xml:space="preserve">0x6</w:t>
-      </w:r>
-    </w:p>
-    <w:p>
-      <w:pPr>
-        <w:pStyle w:val="DefinitionTerm"/>
-      </w:pPr>
-      <w:r>
-        <w:t xml:space="preserve">Access</w:t>
-      </w:r>
-    </w:p>
-    <w:p>
-      <w:pPr>
-        <w:pStyle w:val="Definition"/>
-      </w:pPr>
-      <w:r>
-        <w:t xml:space="preserve">read-only</w:t>
-      </w:r>
-    </w:p>
-    <w:p>
-      <w:pPr>
-        <w:pStyle w:val="DefinitionTerm"/>
-      </w:pPr>
-      <w:r>
-        <w:t xml:space="preserve">Description</w:t>
-      </w:r>
-    </w:p>
-    <w:p>
-      <w:pPr>
-        <w:pStyle w:val="Definition"/>
-      </w:pPr>
-      <w:r>
-        <w:t xml:space="preserve">reg6 is a read only register.</w:t>
-      </w:r>
-    </w:p>
-    <w:tbl>
-      <w:tblPr>
-        <w:tblStyle w:val="Table"/>
-        <w:tblW w:type="pct" w:w="3402.777777777778"/>
-        <w:tblLook w:firstRow="1"/>
-      </w:tblPr>
-      <w:tblGrid>
-        <w:gridCol w:w="990"/>
-        <w:gridCol w:w="1650"/>
-        <w:gridCol w:w="990"/>
-        <w:gridCol w:w="1760"/>
-      </w:tblGrid>
-      <w:tr>
-        <w:trPr>
-          <w:cnfStyle w:firstRow="1"/>
-        </w:trPr>
-        <w:tc>
-          <w:tcPr>
-            <w:tcBorders>
-              <w:bottom w:val="single"/>
-            </w:tcBorders>
-            <w:vAlign w:val="bottom"/>
-          </w:tcPr>
-          <w:p>
-            <w:pPr>
-              <w:pStyle w:val="Compact"/>
-              <w:jc w:val="left"/>
-            </w:pPr>
-            <w:r>
-              <w:t xml:space="preserve">Bits</w:t>
-            </w:r>
-          </w:p>
-        </w:tc>
-        <w:tc>
-          <w:tcPr>
-            <w:tcBorders>
-              <w:bottom w:val="single"/>
-            </w:tcBorders>
-            <w:vAlign w:val="bottom"/>
-          </w:tcPr>
-          <w:p>
-            <w:pPr>
-              <w:pStyle w:val="Compact"/>
-              <w:jc w:val="left"/>
-            </w:pPr>
-            <w:r>
-              <w:t xml:space="preserve">Field name</w:t>
-            </w:r>
-          </w:p>
-        </w:tc>
-        <w:tc>
-          <w:tcPr>
-            <w:tcBorders>
-              <w:bottom w:val="single"/>
-            </w:tcBorders>
-            <w:vAlign w:val="bottom"/>
-          </w:tcPr>
-          <w:p>
-            <w:pPr>
-              <w:pStyle w:val="Compact"/>
-              <w:jc w:val="left"/>
-            </w:pPr>
-            <w:r>
-              <w:t xml:space="preserve">Type</w:t>
-            </w:r>
-          </w:p>
-        </w:tc>
-        <w:tc>
-          <w:tcPr>
-            <w:tcBorders>
-              <w:bottom w:val="single"/>
-            </w:tcBorders>
-            <w:vAlign w:val="bottom"/>
-          </w:tcPr>
-          <w:p>
-            <w:pPr>
-              <w:pStyle w:val="Compact"/>
-              <w:jc w:val="left"/>
-            </w:pPr>
-            <w:r>
-              <w:t xml:space="preserve">Description</w:t>
-            </w:r>
-          </w:p>
-        </w:tc>
-      </w:tr>
-      <w:tr>
-        <w:tc>
-          <w:p>
-            <w:pPr>
-              <w:pStyle w:val="Compact"/>
-              <w:jc w:val="left"/>
-            </w:pPr>
-            <w:r>
-              <w:t xml:space="preserve">[31:0]</w:t>
-            </w:r>
-          </w:p>
-        </w:tc>
-        <w:tc>
-          <w:p>
-            <w:pPr>
-              <w:pStyle w:val="Compact"/>
-              <w:jc w:val="left"/>
-            </w:pPr>
-            <w:r>
-              <w:t xml:space="preserve">reg6</w:t>
-            </w:r>
-          </w:p>
-        </w:tc>
-        <w:tc>
-          <w:p/>
-        </w:tc>
-        <w:tc>
-          <w:p/>
-        </w:tc>
-      </w:tr>
-    </w:tbl>
-    <w:p>
-      <w:pPr>
-        <w:pStyle w:val="Heading1"/>
-      </w:pPr>
-      <w:bookmarkStart w:id="28" w:name="reg7"/>
+      <w:bookmarkStart w:id="30" w:name="reg7"/>
       <w:r>
         <w:t xml:space="preserve">reg7</w:t>
       </w:r>
-      <w:bookmarkEnd w:id="28"/>
+      <w:bookmarkEnd w:id="30"/>
     </w:p>
     <w:p>
       <w:pPr>
@@ -2408,11 +2561,10 @@
         <w:tblLook w:firstRow="1"/>
       </w:tblPr>
       <w:tblGrid>
-        <w:gridCol w:w="977"/>
-        <w:gridCol w:w="1466"/>
-        <w:gridCol w:w="880"/>
-        <w:gridCol w:w="977"/>
-        <w:gridCol w:w="3617"/>
+        <w:gridCol w:w="1100"/>
+        <w:gridCol w:w="1650"/>
+        <w:gridCol w:w="1100"/>
+        <w:gridCol w:w="4069"/>
       </w:tblGrid>
       <w:tr>
         <w:trPr>
@@ -2465,7 +2617,7 @@
               <w:jc w:val="left"/>
             </w:pPr>
             <w:r>
-              <w:t xml:space="preserve">Type</w:t>
+              <w:t xml:space="preserve">Reset</w:t>
             </w:r>
           </w:p>
         </w:tc>
@@ -2482,23 +2634,6 @@
               <w:jc w:val="left"/>
             </w:pPr>
             <w:r>
-              <w:t xml:space="preserve">Reset</w:t>
-            </w:r>
-          </w:p>
-        </w:tc>
-        <w:tc>
-          <w:tcPr>
-            <w:tcBorders>
-              <w:bottom w:val="single"/>
-            </w:tcBorders>
-            <w:vAlign w:val="bottom"/>
-          </w:tcPr>
-          <w:p>
-            <w:pPr>
-              <w:pStyle w:val="Compact"/>
-              <w:jc w:val="left"/>
-            </w:pPr>
-            <w:r>
               <w:t xml:space="preserve">Description</w:t>
             </w:r>
           </w:p>
@@ -2528,9 +2663,6 @@
           </w:p>
         </w:tc>
         <w:tc>
-          <w:p/>
-        </w:tc>
-        <w:tc>
           <w:p>
             <w:pPr>
               <w:pStyle w:val="Compact"/>
@@ -2577,9 +2709,6 @@
           </w:p>
         </w:tc>
         <w:tc>
-          <w:p/>
-        </w:tc>
-        <w:tc>
           <w:p>
             <w:pPr>
               <w:pStyle w:val="Compact"/>
@@ -2626,9 +2755,6 @@
           </w:p>
         </w:tc>
         <w:tc>
-          <w:p/>
-        </w:tc>
-        <w:tc>
           <w:p>
             <w:pPr>
               <w:pStyle w:val="Compact"/>
@@ -2675,9 +2801,6 @@
           </w:p>
         </w:tc>
         <w:tc>
-          <w:p/>
-        </w:tc>
-        <w:tc>
           <w:p>
             <w:pPr>
               <w:pStyle w:val="Compact"/>
@@ -2722,9 +2845,6 @@
               <w:t xml:space="preserve">nibble0</w:t>
             </w:r>
           </w:p>
-        </w:tc>
-        <w:tc>
-          <w:p/>
         </w:tc>
         <w:tc>
           <w:p>

</xml_diff>

<commit_message>
A register is allowed not to have a description in the IP-XACT std.
However, the python code was failing when there is no description.
To avoid having to catch at a lot of places in the Python code where
there is no variable reg.desc, I assign an empty string during the parsing
step if not description XML element is there.

I've modified the test input to have one without description.

Signed-off-by: Jan Vermaete <jan.vermaete@gmail.com>
</commit_message>
<xml_diff>
--- a/example/output/example.docx
+++ b/example/output/example.docx
@@ -162,15 +162,7 @@
           </w:p>
         </w:tc>
         <w:tc>
-          <w:p>
-            <w:pPr>
-              <w:pStyle w:val="Compact"/>
-              <w:jc w:val="left"/>
-            </w:pPr>
-            <w:r>
-              <w:t xml:space="preserve">write something useful for reg1</w:t>
-            </w:r>
-          </w:p>
+          <w:p/>
         </w:tc>
       </w:tr>
       <w:tr>
@@ -854,14 +846,6 @@
       </w:pPr>
       <w:r>
         <w:t xml:space="preserve">Description</w:t>
-      </w:r>
-    </w:p>
-    <w:p>
-      <w:pPr>
-        <w:pStyle w:val="Definition"/>
-      </w:pPr>
-      <w:r>
-        <w:t xml:space="preserve">write something useful for reg1</w:t>
       </w:r>
     </w:p>
     <w:tbl>

</xml_diff>

<commit_message>
Added a VHDL function to reset a specific register.
This based on the register address.
So, there are now two registers.  One to reset all
the registers.  And one to reset one specific register.

I'm using this function to make a kind of clear-on-write
register.

Signed-off-by: Jan Vermaete <jan.vermaete@gmail.com>
</commit_message>
<xml_diff>
--- a/example/output/example.docx
+++ b/example/output/example.docx
@@ -16,20 +16,21 @@
         <w:t xml:space="preserve">description</w:t>
       </w:r>
     </w:p>
-    <w:bookmarkStart w:id="20" w:name="registers"/>
     <w:p>
       <w:pPr>
         <w:pStyle w:val="Heading1"/>
       </w:pPr>
+      <w:bookmarkStart w:id="20" w:name="registers"/>
       <w:r>
         <w:t xml:space="preserve">Registers</w:t>
       </w:r>
+      <w:bookmarkEnd w:id="20"/>
     </w:p>
     <w:tbl>
       <w:tblPr>
         <w:tblStyle w:val="Table"/>
-        <w:tblW w:type="pct" w:w="5000"/>
-        <w:tblLook w:firstRow="1" w:lastRow="0" w:firstColumn="0" w:lastColumn="0" w:noHBand="0" w:noVBand="0" w:val="0020"/>
+        <w:tblW w:type="pct" w:w="5000.0"/>
+        <w:tblLook w:firstRow="1"/>
       </w:tblPr>
       <w:tblGrid>
         <w:gridCol w:w="812"/>
@@ -37,7 +38,16 @@
         <w:gridCol w:w="5889"/>
       </w:tblGrid>
       <w:tr>
-        <w:tc>
+        <w:trPr>
+          <w:cnfStyle w:firstRow="1"/>
+        </w:trPr>
+        <w:tc>
+          <w:tcPr>
+            <w:tcBorders>
+              <w:bottom w:val="single"/>
+            </w:tcBorders>
+            <w:vAlign w:val="bottom"/>
+          </w:tcPr>
           <w:p>
             <w:pPr>
               <w:pStyle w:val="Compact"/>
@@ -49,6 +59,12 @@
           </w:p>
         </w:tc>
         <w:tc>
+          <w:tcPr>
+            <w:tcBorders>
+              <w:bottom w:val="single"/>
+            </w:tcBorders>
+            <w:vAlign w:val="bottom"/>
+          </w:tcPr>
           <w:p>
             <w:pPr>
               <w:pStyle w:val="Compact"/>
@@ -60,6 +76,12 @@
           </w:p>
         </w:tc>
         <w:tc>
+          <w:tcPr>
+            <w:tcBorders>
+              <w:bottom w:val="single"/>
+            </w:tcBorders>
+            <w:vAlign w:val="bottom"/>
+          </w:tcPr>
           <w:p>
             <w:pPr>
               <w:pStyle w:val="Compact"/>
@@ -384,15 +406,15 @@
         </w:tc>
       </w:tr>
     </w:tbl>
-    <w:bookmarkEnd w:id="20"/>
-    <w:bookmarkStart w:id="21" w:name="reg0"/>
     <w:p>
       <w:pPr>
         <w:pStyle w:val="Heading1"/>
       </w:pPr>
+      <w:bookmarkStart w:id="21" w:name="reg0"/>
       <w:r>
         <w:t xml:space="preserve">reg0</w:t>
       </w:r>
+      <w:bookmarkEnd w:id="21"/>
     </w:p>
     <w:p>
       <w:pPr>
@@ -477,8 +499,8 @@
     <w:tbl>
       <w:tblPr>
         <w:tblStyle w:val="Table"/>
-        <w:tblW w:type="pct" w:w="4931"/>
-        <w:tblLook w:firstRow="1" w:lastRow="0" w:firstColumn="0" w:lastColumn="0" w:noHBand="0" w:noVBand="0" w:val="0020"/>
+        <w:tblW w:type="pct" w:w="4930.555555555556"/>
+        <w:tblLook w:firstRow="1"/>
       </w:tblPr>
       <w:tblGrid>
         <w:gridCol w:w="1100"/>
@@ -487,7 +509,16 @@
         <w:gridCol w:w="3960"/>
       </w:tblGrid>
       <w:tr>
-        <w:tc>
+        <w:trPr>
+          <w:cnfStyle w:firstRow="1"/>
+        </w:trPr>
+        <w:tc>
+          <w:tcPr>
+            <w:tcBorders>
+              <w:bottom w:val="single"/>
+            </w:tcBorders>
+            <w:vAlign w:val="bottom"/>
+          </w:tcPr>
           <w:p>
             <w:pPr>
               <w:pStyle w:val="Compact"/>
@@ -499,6 +530,12 @@
           </w:p>
         </w:tc>
         <w:tc>
+          <w:tcPr>
+            <w:tcBorders>
+              <w:bottom w:val="single"/>
+            </w:tcBorders>
+            <w:vAlign w:val="bottom"/>
+          </w:tcPr>
           <w:p>
             <w:pPr>
               <w:pStyle w:val="Compact"/>
@@ -510,6 +547,12 @@
           </w:p>
         </w:tc>
         <w:tc>
+          <w:tcPr>
+            <w:tcBorders>
+              <w:bottom w:val="single"/>
+            </w:tcBorders>
+            <w:vAlign w:val="bottom"/>
+          </w:tcPr>
           <w:p>
             <w:pPr>
               <w:pStyle w:val="Compact"/>
@@ -521,6 +564,12 @@
           </w:p>
         </w:tc>
         <w:tc>
+          <w:tcPr>
+            <w:tcBorders>
+              <w:bottom w:val="single"/>
+            </w:tcBorders>
+            <w:vAlign w:val="bottom"/>
+          </w:tcPr>
           <w:p>
             <w:pPr>
               <w:pStyle w:val="Compact"/>
@@ -717,15 +766,15 @@
         </w:tc>
       </w:tr>
     </w:tbl>
-    <w:bookmarkEnd w:id="21"/>
-    <w:bookmarkStart w:id="22" w:name="reg1"/>
     <w:p>
       <w:pPr>
         <w:pStyle w:val="Heading1"/>
       </w:pPr>
+      <w:bookmarkStart w:id="22" w:name="reg1"/>
       <w:r>
         <w:t xml:space="preserve">reg1</w:t>
       </w:r>
+      <w:bookmarkEnd w:id="22"/>
     </w:p>
     <w:p>
       <w:pPr>
@@ -802,8 +851,8 @@
     <w:tbl>
       <w:tblPr>
         <w:tblStyle w:val="Table"/>
-        <w:tblW w:type="pct" w:w="5000"/>
-        <w:tblLook w:firstRow="1" w:lastRow="0" w:firstColumn="0" w:lastColumn="0" w:noHBand="0" w:noVBand="0" w:val="0020"/>
+        <w:tblW w:type="pct" w:w="5000.0"/>
+        <w:tblLook w:firstRow="1"/>
       </w:tblPr>
       <w:tblGrid>
         <w:gridCol w:w="976"/>
@@ -812,7 +861,16 @@
         <w:gridCol w:w="3905"/>
       </w:tblGrid>
       <w:tr>
-        <w:tc>
+        <w:trPr>
+          <w:cnfStyle w:firstRow="1"/>
+        </w:trPr>
+        <w:tc>
+          <w:tcPr>
+            <w:tcBorders>
+              <w:bottom w:val="single"/>
+            </w:tcBorders>
+            <w:vAlign w:val="bottom"/>
+          </w:tcPr>
           <w:p>
             <w:pPr>
               <w:pStyle w:val="Compact"/>
@@ -824,6 +882,12 @@
           </w:p>
         </w:tc>
         <w:tc>
+          <w:tcPr>
+            <w:tcBorders>
+              <w:bottom w:val="single"/>
+            </w:tcBorders>
+            <w:vAlign w:val="bottom"/>
+          </w:tcPr>
           <w:p>
             <w:pPr>
               <w:pStyle w:val="Compact"/>
@@ -835,6 +899,12 @@
           </w:p>
         </w:tc>
         <w:tc>
+          <w:tcPr>
+            <w:tcBorders>
+              <w:bottom w:val="single"/>
+            </w:tcBorders>
+            <w:vAlign w:val="bottom"/>
+          </w:tcPr>
           <w:p>
             <w:pPr>
               <w:pStyle w:val="Compact"/>
@@ -846,6 +916,12 @@
           </w:p>
         </w:tc>
         <w:tc>
+          <w:tcPr>
+            <w:tcBorders>
+              <w:bottom w:val="single"/>
+            </w:tcBorders>
+            <w:vAlign w:val="bottom"/>
+          </w:tcPr>
           <w:p>
             <w:pPr>
               <w:pStyle w:val="Compact"/>
@@ -904,15 +980,15 @@
         </w:tc>
       </w:tr>
     </w:tbl>
-    <w:bookmarkEnd w:id="22"/>
-    <w:bookmarkStart w:id="25" w:name="reg2"/>
     <w:p>
       <w:pPr>
         <w:pStyle w:val="Heading1"/>
       </w:pPr>
+      <w:bookmarkStart w:id="23" w:name="reg2"/>
       <w:r>
         <w:t xml:space="preserve">reg2</w:t>
       </w:r>
+      <w:bookmarkEnd w:id="23"/>
     </w:p>
     <w:p>
       <w:pPr>
@@ -997,8 +1073,8 @@
     <w:tbl>
       <w:tblPr>
         <w:tblStyle w:val="Table"/>
-        <w:tblW w:type="pct" w:w="5000"/>
-        <w:tblLook w:firstRow="1" w:lastRow="0" w:firstColumn="0" w:lastColumn="0" w:noHBand="0" w:noVBand="0" w:val="0020"/>
+        <w:tblW w:type="pct" w:w="5000.0"/>
+        <w:tblLook w:firstRow="1"/>
       </w:tblPr>
       <w:tblGrid>
         <w:gridCol w:w="937"/>
@@ -1007,7 +1083,16 @@
         <w:gridCol w:w="4376"/>
       </w:tblGrid>
       <w:tr>
-        <w:tc>
+        <w:trPr>
+          <w:cnfStyle w:firstRow="1"/>
+        </w:trPr>
+        <w:tc>
+          <w:tcPr>
+            <w:tcBorders>
+              <w:bottom w:val="single"/>
+            </w:tcBorders>
+            <w:vAlign w:val="bottom"/>
+          </w:tcPr>
           <w:p>
             <w:pPr>
               <w:pStyle w:val="Compact"/>
@@ -1019,6 +1104,12 @@
           </w:p>
         </w:tc>
         <w:tc>
+          <w:tcPr>
+            <w:tcBorders>
+              <w:bottom w:val="single"/>
+            </w:tcBorders>
+            <w:vAlign w:val="bottom"/>
+          </w:tcPr>
           <w:p>
             <w:pPr>
               <w:pStyle w:val="Compact"/>
@@ -1030,6 +1121,12 @@
           </w:p>
         </w:tc>
         <w:tc>
+          <w:tcPr>
+            <w:tcBorders>
+              <w:bottom w:val="single"/>
+            </w:tcBorders>
+            <w:vAlign w:val="bottom"/>
+          </w:tcPr>
           <w:p>
             <w:pPr>
               <w:pStyle w:val="Compact"/>
@@ -1041,6 +1138,12 @@
           </w:p>
         </w:tc>
         <w:tc>
+          <w:tcPr>
+            <w:tcBorders>
+              <w:bottom w:val="single"/>
+            </w:tcBorders>
+            <w:vAlign w:val="bottom"/>
+          </w:tcPr>
           <w:p>
             <w:pPr>
               <w:pStyle w:val="Compact"/>
@@ -1237,20 +1340,21 @@
         </w:tc>
       </w:tr>
     </w:tbl>
-    <w:bookmarkStart w:id="23" w:name="monkey"/>
     <w:p>
       <w:pPr>
         <w:pStyle w:val="Heading2"/>
       </w:pPr>
+      <w:bookmarkStart w:id="24" w:name="monkey"/>
       <w:r>
         <w:t xml:space="preserve">monkey</w:t>
       </w:r>
+      <w:bookmarkEnd w:id="24"/>
     </w:p>
     <w:tbl>
       <w:tblPr>
         <w:tblStyle w:val="Table"/>
-        <w:tblW w:type="pct" w:w="2847"/>
-        <w:tblLook w:firstRow="1" w:lastRow="0" w:firstColumn="0" w:lastColumn="0" w:noHBand="0" w:noVBand="0" w:val="0020"/>
+        <w:tblW w:type="pct" w:w="2847.222222222222"/>
+        <w:tblLook w:firstRow="1"/>
       </w:tblPr>
       <w:tblGrid>
         <w:gridCol w:w="1100"/>
@@ -1258,7 +1362,16 @@
         <w:gridCol w:w="2310"/>
       </w:tblGrid>
       <w:tr>
-        <w:tc>
+        <w:trPr>
+          <w:cnfStyle w:firstRow="1"/>
+        </w:trPr>
+        <w:tc>
+          <w:tcPr>
+            <w:tcBorders>
+              <w:bottom w:val="single"/>
+            </w:tcBorders>
+            <w:vAlign w:val="bottom"/>
+          </w:tcPr>
           <w:p>
             <w:pPr>
               <w:pStyle w:val="Compact"/>
@@ -1270,6 +1383,12 @@
           </w:p>
         </w:tc>
         <w:tc>
+          <w:tcPr>
+            <w:tcBorders>
+              <w:bottom w:val="single"/>
+            </w:tcBorders>
+            <w:vAlign w:val="bottom"/>
+          </w:tcPr>
           <w:p>
             <w:pPr>
               <w:pStyle w:val="Compact"/>
@@ -1281,6 +1400,12 @@
           </w:p>
         </w:tc>
         <w:tc>
+          <w:tcPr>
+            <w:tcBorders>
+              <w:bottom w:val="single"/>
+            </w:tcBorders>
+            <w:vAlign w:val="bottom"/>
+          </w:tcPr>
           <w:p>
             <w:pPr>
               <w:pStyle w:val="Compact"/>
@@ -1390,21 +1515,21 @@
         </w:tc>
       </w:tr>
     </w:tbl>
-    <w:bookmarkEnd w:id="23"/>
-    <w:bookmarkStart w:id="24" w:name="monkey2"/>
     <w:p>
       <w:pPr>
         <w:pStyle w:val="Heading2"/>
       </w:pPr>
+      <w:bookmarkStart w:id="25" w:name="monkey2"/>
       <w:r>
         <w:t xml:space="preserve">monkey2</w:t>
       </w:r>
+      <w:bookmarkEnd w:id="25"/>
     </w:p>
     <w:tbl>
       <w:tblPr>
         <w:tblStyle w:val="Table"/>
-        <w:tblW w:type="pct" w:w="2500"/>
-        <w:tblLook w:firstRow="1" w:lastRow="0" w:firstColumn="0" w:lastColumn="0" w:noHBand="0" w:noVBand="0" w:val="0020"/>
+        <w:tblW w:type="pct" w:w="2500.0"/>
+        <w:tblLook w:firstRow="1"/>
       </w:tblPr>
       <w:tblGrid>
         <w:gridCol w:w="1100"/>
@@ -1412,7 +1537,16 @@
         <w:gridCol w:w="1760"/>
       </w:tblGrid>
       <w:tr>
-        <w:tc>
+        <w:trPr>
+          <w:cnfStyle w:firstRow="1"/>
+        </w:trPr>
+        <w:tc>
+          <w:tcPr>
+            <w:tcBorders>
+              <w:bottom w:val="single"/>
+            </w:tcBorders>
+            <w:vAlign w:val="bottom"/>
+          </w:tcPr>
           <w:p>
             <w:pPr>
               <w:pStyle w:val="Compact"/>
@@ -1424,6 +1558,12 @@
           </w:p>
         </w:tc>
         <w:tc>
+          <w:tcPr>
+            <w:tcBorders>
+              <w:bottom w:val="single"/>
+            </w:tcBorders>
+            <w:vAlign w:val="bottom"/>
+          </w:tcPr>
           <w:p>
             <w:pPr>
               <w:pStyle w:val="Compact"/>
@@ -1435,6 +1575,12 @@
           </w:p>
         </w:tc>
         <w:tc>
+          <w:tcPr>
+            <w:tcBorders>
+              <w:bottom w:val="single"/>
+            </w:tcBorders>
+            <w:vAlign w:val="bottom"/>
+          </w:tcPr>
           <w:p>
             <w:pPr>
               <w:pStyle w:val="Compact"/>
@@ -1528,16 +1674,15 @@
         </w:tc>
       </w:tr>
     </w:tbl>
-    <w:bookmarkEnd w:id="24"/>
-    <w:bookmarkEnd w:id="25"/>
-    <w:bookmarkStart w:id="26" w:name="reg3"/>
     <w:p>
       <w:pPr>
         <w:pStyle w:val="Heading1"/>
       </w:pPr>
+      <w:bookmarkStart w:id="26" w:name="reg3"/>
       <w:r>
         <w:t xml:space="preserve">reg3</w:t>
       </w:r>
+      <w:bookmarkEnd w:id="26"/>
     </w:p>
     <w:p>
       <w:pPr>
@@ -1622,8 +1767,8 @@
     <w:tbl>
       <w:tblPr>
         <w:tblStyle w:val="Table"/>
-        <w:tblW w:type="pct" w:w="5000"/>
-        <w:tblLook w:firstRow="1" w:lastRow="0" w:firstColumn="0" w:lastColumn="0" w:noHBand="0" w:noVBand="0" w:val="0020"/>
+        <w:tblW w:type="pct" w:w="5000.0"/>
+        <w:tblLook w:firstRow="1"/>
       </w:tblPr>
       <w:tblGrid>
         <w:gridCol w:w="976"/>
@@ -1632,7 +1777,16 @@
         <w:gridCol w:w="3905"/>
       </w:tblGrid>
       <w:tr>
-        <w:tc>
+        <w:trPr>
+          <w:cnfStyle w:firstRow="1"/>
+        </w:trPr>
+        <w:tc>
+          <w:tcPr>
+            <w:tcBorders>
+              <w:bottom w:val="single"/>
+            </w:tcBorders>
+            <w:vAlign w:val="bottom"/>
+          </w:tcPr>
           <w:p>
             <w:pPr>
               <w:pStyle w:val="Compact"/>
@@ -1644,6 +1798,12 @@
           </w:p>
         </w:tc>
         <w:tc>
+          <w:tcPr>
+            <w:tcBorders>
+              <w:bottom w:val="single"/>
+            </w:tcBorders>
+            <w:vAlign w:val="bottom"/>
+          </w:tcPr>
           <w:p>
             <w:pPr>
               <w:pStyle w:val="Compact"/>
@@ -1655,6 +1815,12 @@
           </w:p>
         </w:tc>
         <w:tc>
+          <w:tcPr>
+            <w:tcBorders>
+              <w:bottom w:val="single"/>
+            </w:tcBorders>
+            <w:vAlign w:val="bottom"/>
+          </w:tcPr>
           <w:p>
             <w:pPr>
               <w:pStyle w:val="Compact"/>
@@ -1666,6 +1832,12 @@
           </w:p>
         </w:tc>
         <w:tc>
+          <w:tcPr>
+            <w:tcBorders>
+              <w:bottom w:val="single"/>
+            </w:tcBorders>
+            <w:vAlign w:val="bottom"/>
+          </w:tcPr>
           <w:p>
             <w:pPr>
               <w:pStyle w:val="Compact"/>
@@ -1724,15 +1896,15 @@
         </w:tc>
       </w:tr>
     </w:tbl>
-    <w:bookmarkEnd w:id="26"/>
-    <w:bookmarkStart w:id="27" w:name="reg4"/>
     <w:p>
       <w:pPr>
         <w:pStyle w:val="Heading1"/>
       </w:pPr>
+      <w:bookmarkStart w:id="27" w:name="reg4"/>
       <w:r>
         <w:t xml:space="preserve">reg4</w:t>
       </w:r>
+      <w:bookmarkEnd w:id="27"/>
     </w:p>
     <w:p>
       <w:pPr>
@@ -1817,8 +1989,8 @@
     <w:tbl>
       <w:tblPr>
         <w:tblStyle w:val="Table"/>
-        <w:tblW w:type="pct" w:w="3681"/>
-        <w:tblLook w:firstRow="1" w:lastRow="0" w:firstColumn="0" w:lastColumn="0" w:noHBand="0" w:noVBand="0" w:val="0020"/>
+        <w:tblW w:type="pct" w:w="3680.5555555555557"/>
+        <w:tblLook w:firstRow="1"/>
       </w:tblPr>
       <w:tblGrid>
         <w:gridCol w:w="990"/>
@@ -1827,7 +1999,16 @@
         <w:gridCol w:w="1760"/>
       </w:tblGrid>
       <w:tr>
-        <w:tc>
+        <w:trPr>
+          <w:cnfStyle w:firstRow="1"/>
+        </w:trPr>
+        <w:tc>
+          <w:tcPr>
+            <w:tcBorders>
+              <w:bottom w:val="single"/>
+            </w:tcBorders>
+            <w:vAlign w:val="bottom"/>
+          </w:tcPr>
           <w:p>
             <w:pPr>
               <w:pStyle w:val="Compact"/>
@@ -1839,6 +2020,12 @@
           </w:p>
         </w:tc>
         <w:tc>
+          <w:tcPr>
+            <w:tcBorders>
+              <w:bottom w:val="single"/>
+            </w:tcBorders>
+            <w:vAlign w:val="bottom"/>
+          </w:tcPr>
           <w:p>
             <w:pPr>
               <w:pStyle w:val="Compact"/>
@@ -1850,6 +2037,12 @@
           </w:p>
         </w:tc>
         <w:tc>
+          <w:tcPr>
+            <w:tcBorders>
+              <w:bottom w:val="single"/>
+            </w:tcBorders>
+            <w:vAlign w:val="bottom"/>
+          </w:tcPr>
           <w:p>
             <w:pPr>
               <w:pStyle w:val="Compact"/>
@@ -1861,6 +2054,12 @@
           </w:p>
         </w:tc>
         <w:tc>
+          <w:tcPr>
+            <w:tcBorders>
+              <w:bottom w:val="single"/>
+            </w:tcBorders>
+            <w:vAlign w:val="bottom"/>
+          </w:tcPr>
           <w:p>
             <w:pPr>
               <w:pStyle w:val="Compact"/>
@@ -1911,15 +2110,15 @@
         </w:tc>
       </w:tr>
     </w:tbl>
-    <w:bookmarkEnd w:id="27"/>
-    <w:bookmarkStart w:id="28" w:name="reg5"/>
     <w:p>
       <w:pPr>
         <w:pStyle w:val="Heading1"/>
       </w:pPr>
+      <w:bookmarkStart w:id="28" w:name="reg5"/>
       <w:r>
         <w:t xml:space="preserve">reg5</w:t>
       </w:r>
+      <w:bookmarkEnd w:id="28"/>
     </w:p>
     <w:p>
       <w:pPr>
@@ -1988,8 +2187,8 @@
     <w:tbl>
       <w:tblPr>
         <w:tblStyle w:val="Table"/>
-        <w:tblW w:type="pct" w:w="2778"/>
-        <w:tblLook w:firstRow="1" w:lastRow="0" w:firstColumn="0" w:lastColumn="0" w:noHBand="0" w:noVBand="0" w:val="0020"/>
+        <w:tblW w:type="pct" w:w="2777.777777777778"/>
+        <w:tblLook w:firstRow="1"/>
       </w:tblPr>
       <w:tblGrid>
         <w:gridCol w:w="990"/>
@@ -1997,7 +2196,16 @@
         <w:gridCol w:w="1760"/>
       </w:tblGrid>
       <w:tr>
-        <w:tc>
+        <w:trPr>
+          <w:cnfStyle w:firstRow="1"/>
+        </w:trPr>
+        <w:tc>
+          <w:tcPr>
+            <w:tcBorders>
+              <w:bottom w:val="single"/>
+            </w:tcBorders>
+            <w:vAlign w:val="bottom"/>
+          </w:tcPr>
           <w:p>
             <w:pPr>
               <w:pStyle w:val="Compact"/>
@@ -2009,6 +2217,12 @@
           </w:p>
         </w:tc>
         <w:tc>
+          <w:tcPr>
+            <w:tcBorders>
+              <w:bottom w:val="single"/>
+            </w:tcBorders>
+            <w:vAlign w:val="bottom"/>
+          </w:tcPr>
           <w:p>
             <w:pPr>
               <w:pStyle w:val="Compact"/>
@@ -2020,6 +2234,12 @@
           </w:p>
         </w:tc>
         <w:tc>
+          <w:tcPr>
+            <w:tcBorders>
+              <w:bottom w:val="single"/>
+            </w:tcBorders>
+            <w:vAlign w:val="bottom"/>
+          </w:tcPr>
           <w:p>
             <w:pPr>
               <w:pStyle w:val="Compact"/>
@@ -2059,15 +2279,15 @@
         </w:tc>
       </w:tr>
     </w:tbl>
-    <w:bookmarkEnd w:id="28"/>
-    <w:bookmarkStart w:id="29" w:name="reg6"/>
     <w:p>
       <w:pPr>
         <w:pStyle w:val="Heading1"/>
       </w:pPr>
+      <w:bookmarkStart w:id="29" w:name="reg6"/>
       <w:r>
         <w:t xml:space="preserve">reg6</w:t>
       </w:r>
+      <w:bookmarkEnd w:id="29"/>
     </w:p>
     <w:p>
       <w:pPr>
@@ -2136,8 +2356,8 @@
     <w:tbl>
       <w:tblPr>
         <w:tblStyle w:val="Table"/>
-        <w:tblW w:type="pct" w:w="2778"/>
-        <w:tblLook w:firstRow="1" w:lastRow="0" w:firstColumn="0" w:lastColumn="0" w:noHBand="0" w:noVBand="0" w:val="0020"/>
+        <w:tblW w:type="pct" w:w="2777.777777777778"/>
+        <w:tblLook w:firstRow="1"/>
       </w:tblPr>
       <w:tblGrid>
         <w:gridCol w:w="990"/>
@@ -2145,7 +2365,16 @@
         <w:gridCol w:w="1760"/>
       </w:tblGrid>
       <w:tr>
-        <w:tc>
+        <w:trPr>
+          <w:cnfStyle w:firstRow="1"/>
+        </w:trPr>
+        <w:tc>
+          <w:tcPr>
+            <w:tcBorders>
+              <w:bottom w:val="single"/>
+            </w:tcBorders>
+            <w:vAlign w:val="bottom"/>
+          </w:tcPr>
           <w:p>
             <w:pPr>
               <w:pStyle w:val="Compact"/>
@@ -2157,6 +2386,12 @@
           </w:p>
         </w:tc>
         <w:tc>
+          <w:tcPr>
+            <w:tcBorders>
+              <w:bottom w:val="single"/>
+            </w:tcBorders>
+            <w:vAlign w:val="bottom"/>
+          </w:tcPr>
           <w:p>
             <w:pPr>
               <w:pStyle w:val="Compact"/>
@@ -2168,6 +2403,12 @@
           </w:p>
         </w:tc>
         <w:tc>
+          <w:tcPr>
+            <w:tcBorders>
+              <w:bottom w:val="single"/>
+            </w:tcBorders>
+            <w:vAlign w:val="bottom"/>
+          </w:tcPr>
           <w:p>
             <w:pPr>
               <w:pStyle w:val="Compact"/>
@@ -2207,15 +2448,15 @@
         </w:tc>
       </w:tr>
     </w:tbl>
-    <w:bookmarkEnd w:id="29"/>
-    <w:bookmarkStart w:id="30" w:name="reg7"/>
     <w:p>
       <w:pPr>
         <w:pStyle w:val="Heading1"/>
       </w:pPr>
+      <w:bookmarkStart w:id="30" w:name="reg7"/>
       <w:r>
         <w:t xml:space="preserve">reg7</w:t>
       </w:r>
+      <w:bookmarkEnd w:id="30"/>
     </w:p>
     <w:p>
       <w:pPr>
@@ -2300,8 +2541,8 @@
     <w:tbl>
       <w:tblPr>
         <w:tblStyle w:val="Table"/>
-        <w:tblW w:type="pct" w:w="5000"/>
-        <w:tblLook w:firstRow="1" w:lastRow="0" w:firstColumn="0" w:lastColumn="0" w:noHBand="0" w:noVBand="0" w:val="0020"/>
+        <w:tblW w:type="pct" w:w="5000.0"/>
+        <w:tblLook w:firstRow="1"/>
       </w:tblPr>
       <w:tblGrid>
         <w:gridCol w:w="1100"/>
@@ -2310,7 +2551,16 @@
         <w:gridCol w:w="4069"/>
       </w:tblGrid>
       <w:tr>
-        <w:tc>
+        <w:trPr>
+          <w:cnfStyle w:firstRow="1"/>
+        </w:trPr>
+        <w:tc>
+          <w:tcPr>
+            <w:tcBorders>
+              <w:bottom w:val="single"/>
+            </w:tcBorders>
+            <w:vAlign w:val="bottom"/>
+          </w:tcPr>
           <w:p>
             <w:pPr>
               <w:pStyle w:val="Compact"/>
@@ -2322,6 +2572,12 @@
           </w:p>
         </w:tc>
         <w:tc>
+          <w:tcPr>
+            <w:tcBorders>
+              <w:bottom w:val="single"/>
+            </w:tcBorders>
+            <w:vAlign w:val="bottom"/>
+          </w:tcPr>
           <w:p>
             <w:pPr>
               <w:pStyle w:val="Compact"/>
@@ -2333,6 +2589,12 @@
           </w:p>
         </w:tc>
         <w:tc>
+          <w:tcPr>
+            <w:tcBorders>
+              <w:bottom w:val="single"/>
+            </w:tcBorders>
+            <w:vAlign w:val="bottom"/>
+          </w:tcPr>
           <w:p>
             <w:pPr>
               <w:pStyle w:val="Compact"/>
@@ -2344,6 +2606,12 @@
           </w:p>
         </w:tc>
         <w:tc>
+          <w:tcPr>
+            <w:tcBorders>
+              <w:bottom w:val="single"/>
+            </w:tcBorders>
+            <w:vAlign w:val="bottom"/>
+          </w:tcPr>
           <w:p>
             <w:pPr>
               <w:pStyle w:val="Compact"/>
@@ -2586,7 +2854,6 @@
         </w:tc>
       </w:tr>
     </w:tbl>
-    <w:bookmarkEnd w:id="30"/>
     <w:sectPr/>
   </w:body>
 </w:document>
@@ -2618,14 +2885,17 @@
 <file path=word/numbering.xml><?xml version="1.0" encoding="utf-8"?>
 <w:numbering xmlns:w="http://schemas.openxmlformats.org/wordprocessingml/2006/main">
   <w:abstractNum w:abstractNumId="990">
-    <w:nsid w:val="A990"/>
+    <w:nsid w:val="170cd2de"/>
     <w:multiLevelType w:val="multilevel"/>
     <w:lvl w:ilvl="0">
       <w:numFmt w:val="bullet"/>
       <w:lvlText w:val=" "/>
       <w:lvlJc w:val="left"/>
       <w:pPr>
-        <w:ind w:left="720" w:hanging="480"/>
+        <w:tabs>
+          <w:tab w:val="num" w:pos="0"/>
+        </w:tabs>
+        <w:ind w:left="480" w:hanging="480"/>
       </w:pPr>
     </w:lvl>
     <w:lvl w:ilvl="1">
@@ -2633,7 +2903,10 @@
       <w:lvlText w:val=" "/>
       <w:lvlJc w:val="left"/>
       <w:pPr>
-        <w:ind w:left="1440" w:hanging="480"/>
+        <w:tabs>
+          <w:tab w:val="num" w:pos="720"/>
+        </w:tabs>
+        <w:ind w:left="1200" w:hanging="480"/>
       </w:pPr>
     </w:lvl>
     <w:lvl w:ilvl="2">
@@ -2641,7 +2914,10 @@
       <w:lvlText w:val=" "/>
       <w:lvlJc w:val="left"/>
       <w:pPr>
-        <w:ind w:left="2160" w:hanging="480"/>
+        <w:tabs>
+          <w:tab w:val="num" w:pos="1440"/>
+        </w:tabs>
+        <w:ind w:left="1920" w:hanging="480"/>
       </w:pPr>
     </w:lvl>
     <w:lvl w:ilvl="3">
@@ -2649,7 +2925,10 @@
       <w:lvlText w:val=" "/>
       <w:lvlJc w:val="left"/>
       <w:pPr>
-        <w:ind w:left="2880" w:hanging="480"/>
+        <w:tabs>
+          <w:tab w:val="num" w:pos="2160"/>
+        </w:tabs>
+        <w:ind w:left="2640" w:hanging="480"/>
       </w:pPr>
     </w:lvl>
     <w:lvl w:ilvl="4">
@@ -2657,7 +2936,10 @@
       <w:lvlText w:val=" "/>
       <w:lvlJc w:val="left"/>
       <w:pPr>
-        <w:ind w:left="3600" w:hanging="480"/>
+        <w:tabs>
+          <w:tab w:val="num" w:pos="2880"/>
+        </w:tabs>
+        <w:ind w:left="3360" w:hanging="480"/>
       </w:pPr>
     </w:lvl>
     <w:lvl w:ilvl="5">
@@ -2665,7 +2947,10 @@
       <w:lvlText w:val=" "/>
       <w:lvlJc w:val="left"/>
       <w:pPr>
-        <w:ind w:left="4320" w:hanging="480"/>
+        <w:tabs>
+          <w:tab w:val="num" w:pos="3600"/>
+        </w:tabs>
+        <w:ind w:left="4080" w:hanging="480"/>
       </w:pPr>
     </w:lvl>
     <w:lvl w:ilvl="6">
@@ -2673,7 +2958,10 @@
       <w:lvlText w:val=" "/>
       <w:lvlJc w:val="left"/>
       <w:pPr>
-        <w:ind w:left="5040" w:hanging="480"/>
+        <w:tabs>
+          <w:tab w:val="num" w:pos="4320"/>
+        </w:tabs>
+        <w:ind w:left="4800" w:hanging="480"/>
       </w:pPr>
     </w:lvl>
     <w:lvl w:ilvl="7">
@@ -2681,7 +2969,10 @@
       <w:lvlText w:val=" "/>
       <w:lvlJc w:val="left"/>
       <w:pPr>
-        <w:ind w:left="5760" w:hanging="480"/>
+        <w:tabs>
+          <w:tab w:val="num" w:pos="5040"/>
+        </w:tabs>
+        <w:ind w:left="5520" w:hanging="480"/>
       </w:pPr>
     </w:lvl>
     <w:lvl w:ilvl="8">
@@ -2689,10 +2980,119 @@
       <w:lvlText w:val=" "/>
       <w:lvlJc w:val="left"/>
       <w:pPr>
-        <w:ind w:left="6480" w:hanging="480"/>
+        <w:tabs>
+          <w:tab w:val="num" w:pos="5760"/>
+        </w:tabs>
+        <w:ind w:left="6240" w:hanging="480"/>
       </w:pPr>
     </w:lvl>
   </w:abstractNum>
+  <w:abstractNum w:abstractNumId="990">
+    <w:nsid w:val="2c1ae401"/>
+    <w:multiLevelType w:val="multilevel"/>
+    <w:lvl w:ilvl="0">
+      <w:numFmt w:val="bullet"/>
+      <w:lvlText w:val=" "/>
+      <w:lvlJc w:val="left"/>
+      <w:pPr>
+        <w:tabs>
+          <w:tab w:val="num" w:pos="0"/>
+        </w:tabs>
+        <w:ind w:left="480" w:hanging="480"/>
+      </w:pPr>
+    </w:lvl>
+    <w:lvl w:ilvl="1">
+      <w:numFmt w:val="bullet"/>
+      <w:lvlText w:val=" "/>
+      <w:lvlJc w:val="left"/>
+      <w:pPr>
+        <w:tabs>
+          <w:tab w:val="num" w:pos="720"/>
+        </w:tabs>
+        <w:ind w:left="1200" w:hanging="480"/>
+      </w:pPr>
+    </w:lvl>
+    <w:lvl w:ilvl="2">
+      <w:numFmt w:val="bullet"/>
+      <w:lvlText w:val=" "/>
+      <w:lvlJc w:val="left"/>
+      <w:pPr>
+        <w:tabs>
+          <w:tab w:val="num" w:pos="1440"/>
+        </w:tabs>
+        <w:ind w:left="1920" w:hanging="480"/>
+      </w:pPr>
+    </w:lvl>
+    <w:lvl w:ilvl="3">
+      <w:numFmt w:val="bullet"/>
+      <w:lvlText w:val=" "/>
+      <w:lvlJc w:val="left"/>
+      <w:pPr>
+        <w:tabs>
+          <w:tab w:val="num" w:pos="2160"/>
+        </w:tabs>
+        <w:ind w:left="2640" w:hanging="480"/>
+      </w:pPr>
+    </w:lvl>
+    <w:lvl w:ilvl="4">
+      <w:numFmt w:val="bullet"/>
+      <w:lvlText w:val=" "/>
+      <w:lvlJc w:val="left"/>
+      <w:pPr>
+        <w:tabs>
+          <w:tab w:val="num" w:pos="2880"/>
+        </w:tabs>
+        <w:ind w:left="3360" w:hanging="480"/>
+      </w:pPr>
+    </w:lvl>
+    <w:lvl w:ilvl="5">
+      <w:numFmt w:val="bullet"/>
+      <w:lvlText w:val=" "/>
+      <w:lvlJc w:val="left"/>
+      <w:pPr>
+        <w:tabs>
+          <w:tab w:val="num" w:pos="3600"/>
+        </w:tabs>
+        <w:ind w:left="4080" w:hanging="480"/>
+      </w:pPr>
+    </w:lvl>
+    <w:lvl w:ilvl="6">
+      <w:numFmt w:val="bullet"/>
+      <w:lvlText w:val=" "/>
+      <w:lvlJc w:val="left"/>
+      <w:pPr>
+        <w:tabs>
+          <w:tab w:val="num" w:pos="4320"/>
+        </w:tabs>
+        <w:ind w:left="4800" w:hanging="480"/>
+      </w:pPr>
+    </w:lvl>
+    <w:lvl w:ilvl="7">
+      <w:numFmt w:val="bullet"/>
+      <w:lvlText w:val=" "/>
+      <w:lvlJc w:val="left"/>
+      <w:pPr>
+        <w:tabs>
+          <w:tab w:val="num" w:pos="5040"/>
+        </w:tabs>
+        <w:ind w:left="5520" w:hanging="480"/>
+      </w:pPr>
+    </w:lvl>
+    <w:lvl w:ilvl="8">
+      <w:numFmt w:val="bullet"/>
+      <w:lvlText w:val=" "/>
+      <w:lvlJc w:val="left"/>
+      <w:pPr>
+        <w:tabs>
+          <w:tab w:val="num" w:pos="5760"/>
+        </w:tabs>
+        <w:ind w:left="6240" w:hanging="480"/>
+      </w:pPr>
+    </w:lvl>
+  </w:abstractNum>
+  <w:num w:numId="1000">
+    <w:abstractNumId w:val="990"/>
+  </w:num>
   <w:num w:numId="1000">
     <w:abstractNumId w:val="990"/>
   </w:num>
@@ -2704,10 +3104,10 @@
   <w:docDefaults>
     <w:rPrDefault>
       <w:rPr>
-        <w:rFonts w:asciiTheme="minorHAnsi" w:cstheme="minorBidi" w:eastAsiaTheme="minorHAnsi" w:hAnsiTheme="minorHAnsi"/>
+        <w:rFonts w:asciiTheme="minorHAnsi" w:eastAsiaTheme="minorHAnsi" w:hAnsiTheme="minorHAnsi" w:cstheme="minorBidi"/>
         <w:sz w:val="24"/>
         <w:szCs w:val="24"/>
-        <w:lang w:bidi="ar-SA" w:eastAsia="en-US" w:val="en-US"/>
+        <w:lang w:val="en-US" w:eastAsia="en-US" w:bidi="ar-SA"/>
       </w:rPr>
     </w:rPrDefault>
     <w:pPrDefault>
@@ -2716,35 +3116,35 @@
       </w:pPr>
     </w:pPrDefault>
   </w:docDefaults>
-  <w:latentStyles w:count="276" w:defLockedState="0" w:defQFormat="0" w:defSemiHidden="0" w:defUIPriority="0" w:defUnhideWhenUsed="0"/>
-  <w:style w:default="1" w:styleId="Normal" w:type="paragraph">
+  <w:latentStyles w:defLockedState="0" w:defUIPriority="0" w:defSemiHidden="0" w:defUnhideWhenUsed="0" w:defQFormat="0" w:count="276"/>
+  <w:style w:type="paragraph" w:default="1" w:styleId="Normal">
     <w:name w:val="Normal"/>
     <w:qFormat/>
   </w:style>
-  <w:style w:styleId="BodyText" w:type="paragraph">
+  <w:style w:type="paragraph" w:styleId="BodyText">
     <w:name w:val="Body Text"/>
     <w:basedOn w:val="Normal"/>
     <w:link w:val="BodyTextChar"/>
     <w:pPr>
-      <w:spacing w:after="180" w:before="180"/>
+      <w:spacing w:before="180" w:after="180"/>
     </w:pPr>
     <w:qFormat/>
   </w:style>
-  <w:style w:customStyle="1" w:styleId="FirstParagraph" w:type="paragraph">
+  <w:style w:type="paragraph" w:customStyle="1" w:styleId="FirstParagraph">
     <w:name w:val="First Paragraph"/>
     <w:basedOn w:val="BodyText"/>
     <w:next w:val="BodyText"/>
     <w:qFormat/>
   </w:style>
-  <w:style w:customStyle="1" w:styleId="Compact" w:type="paragraph">
+  <w:style w:type="paragraph" w:customStyle="1" w:styleId="Compact">
     <w:name w:val="Compact"/>
     <w:basedOn w:val="BodyText"/>
     <w:qFormat/>
     <w:pPr>
-      <w:spacing w:after="36" w:before="36"/>
+      <w:spacing w:before="36" w:after="36"/>
     </w:pPr>
   </w:style>
-  <w:style w:styleId="Title" w:type="paragraph">
+  <w:style w:type="paragraph" w:styleId="Title">
     <w:name w:val="Title"/>
     <w:basedOn w:val="Normal"/>
     <w:next w:val="BodyText"/>
@@ -2752,19 +3152,19 @@
     <w:pPr>
       <w:keepNext/>
       <w:keepLines/>
-      <w:spacing w:after="240" w:before="480"/>
+      <w:spacing w:before="480" w:after="240"/>
       <w:jc w:val="center"/>
     </w:pPr>
     <w:rPr>
-      <w:rFonts w:asciiTheme="majorHAnsi" w:cstheme="majorBidi" w:eastAsiaTheme="majorEastAsia" w:hAnsiTheme="majorHAnsi"/>
+      <w:rFonts w:asciiTheme="majorHAnsi" w:eastAsiaTheme="majorEastAsia" w:hAnsiTheme="majorHAnsi" w:cstheme="majorBidi"/>
       <w:b/>
       <w:bCs/>
-      <w:color w:themeColor="accent1" w:themeShade="B5" w:val="345A8A"/>
+      <w:color w:val="345A8A" w:themeColor="accent1" w:themeShade="B5"/>
       <w:sz w:val="36"/>
       <w:szCs w:val="36"/>
     </w:rPr>
   </w:style>
-  <w:style w:styleId="Subtitle" w:type="paragraph">
+  <w:style w:type="paragraph" w:styleId="Subtitle">
     <w:name w:val="Subtitle"/>
     <w:basedOn w:val="Title"/>
     <w:next w:val="BodyText"/>
@@ -2772,7 +3172,7 @@
     <w:pPr>
       <w:keepNext/>
       <w:keepLines/>
-      <w:spacing w:after="240" w:before="240"/>
+      <w:spacing w:before="240" w:after="240"/>
       <w:jc w:val="center"/>
     </w:pPr>
     <w:rPr>
@@ -2780,7 +3180,7 @@
       <w:szCs w:val="30"/>
     </w:rPr>
   </w:style>
-  <w:style w:customStyle="1" w:styleId="Author" w:type="paragraph">
+  <w:style w:type="paragraph" w:customStyle="1" w:styleId="Author">
     <w:name w:val="Author"/>
     <w:next w:val="BodyText"/>
     <w:qFormat/>
@@ -2790,7 +3190,7 @@
       <w:jc w:val="center"/>
     </w:pPr>
   </w:style>
-  <w:style w:styleId="Date" w:type="paragraph">
+  <w:style w:type="paragraph" w:styleId="Date">
     <w:name w:val="Date"/>
     <w:next w:val="BodyText"/>
     <w:qFormat/>
@@ -2800,7 +3200,7 @@
       <w:jc w:val="center"/>
     </w:pPr>
   </w:style>
-  <w:style w:customStyle="1" w:styleId="Abstract" w:type="paragraph">
+  <w:style w:type="paragraph" w:customStyle="1" w:styleId="Abstract">
     <w:name w:val="Abstract"/>
     <w:basedOn w:val="Normal"/>
     <w:next w:val="BodyText"/>
@@ -2808,14 +3208,14 @@
     <w:pPr>
       <w:keepNext/>
       <w:keepLines/>
-      <w:spacing w:after="300" w:before="300"/>
+      <w:spacing w:before="300" w:after="300"/>
     </w:pPr>
     <w:rPr>
       <w:sz w:val="20"/>
       <w:szCs w:val="20"/>
     </w:rPr>
   </w:style>
-  <w:style w:styleId="Bibliography" w:type="paragraph">
+  <w:style w:type="paragraph" w:styleId="Bibliography">
     <w:name w:val="Bibliography"/>
     <w:basedOn w:val="Normal"/>
     <w:next w:val="Bibliography"/>
@@ -2823,7 +3223,7 @@
     <w:pPr/>
     <w:rPr/>
   </w:style>
-  <w:style w:styleId="Heading1" w:type="paragraph">
+  <w:style w:type="paragraph" w:styleId="Heading1">
     <w:name w:val="Heading 1"/>
     <w:basedOn w:val="Normal"/>
     <w:next w:val="BodyText"/>
@@ -2832,19 +3232,19 @@
     <w:pPr>
       <w:keepNext/>
       <w:keepLines/>
-      <w:spacing w:after="0" w:before="480"/>
+      <w:spacing w:before="480" w:after="0"/>
       <w:outlineLvl w:val="0"/>
     </w:pPr>
     <w:rPr>
-      <w:rFonts w:asciiTheme="majorHAnsi" w:cstheme="majorBidi" w:eastAsiaTheme="majorEastAsia" w:hAnsiTheme="majorHAnsi"/>
+      <w:rFonts w:asciiTheme="majorHAnsi" w:eastAsiaTheme="majorEastAsia" w:hAnsiTheme="majorHAnsi" w:cstheme="majorBidi"/>
       <w:b/>
       <w:bCs/>
-      <w:color w:themeColor="accent1" w:val="4F81BD"/>
+      <w:color w:val="345A8A" w:themeColor="accent1" w:themeShade="B5"/>
       <w:sz w:val="32"/>
       <w:szCs w:val="32"/>
     </w:rPr>
   </w:style>
-  <w:style w:styleId="Heading2" w:type="paragraph">
+  <w:style w:type="paragraph" w:styleId="Heading2">
     <w:name w:val="Heading 2"/>
     <w:basedOn w:val="Normal"/>
     <w:next w:val="BodyText"/>
@@ -2854,19 +3254,19 @@
     <w:pPr>
       <w:keepNext/>
       <w:keepLines/>
-      <w:spacing w:after="0" w:before="200"/>
+      <w:spacing w:before="200" w:after="0"/>
       <w:outlineLvl w:val="1"/>
     </w:pPr>
     <w:rPr>
-      <w:rFonts w:asciiTheme="majorHAnsi" w:cstheme="majorBidi" w:eastAsiaTheme="majorEastAsia" w:hAnsiTheme="majorHAnsi"/>
+      <w:rFonts w:asciiTheme="majorHAnsi" w:eastAsiaTheme="majorEastAsia" w:hAnsiTheme="majorHAnsi" w:cstheme="majorBidi"/>
       <w:b/>
       <w:bCs/>
-      <w:color w:themeColor="accent1" w:val="4F81BD"/>
-      <w:sz w:val="28"/>
-      <w:szCs w:val="28"/>
-    </w:rPr>
-  </w:style>
-  <w:style w:styleId="Heading3" w:type="paragraph">
+      <w:color w:val="4F81BD" w:themeColor="accent1"/>
+      <w:sz w:val="32"/>
+      <w:szCs w:val="32"/>
+    </w:rPr>
+  </w:style>
+  <w:style w:type="paragraph" w:styleId="Heading3">
     <w:name w:val="Heading 3"/>
     <w:basedOn w:val="Normal"/>
     <w:next w:val="BodyText"/>
@@ -2876,19 +3276,19 @@
     <w:pPr>
       <w:keepNext/>
       <w:keepLines/>
-      <w:spacing w:after="0" w:before="200"/>
+      <w:spacing w:before="200" w:after="0"/>
       <w:outlineLvl w:val="2"/>
     </w:pPr>
     <w:rPr>
-      <w:rFonts w:asciiTheme="majorHAnsi" w:cstheme="majorBidi" w:eastAsiaTheme="majorEastAsia" w:hAnsiTheme="majorHAnsi"/>
+      <w:rFonts w:asciiTheme="majorHAnsi" w:eastAsiaTheme="majorEastAsia" w:hAnsiTheme="majorHAnsi" w:cstheme="majorBidi"/>
       <w:b/>
       <w:bCs/>
-      <w:color w:themeColor="accent1" w:val="4F81BD"/>
-      <w:sz w:val="24"/>
-      <w:szCs w:val="24"/>
-    </w:rPr>
-  </w:style>
-  <w:style w:styleId="Heading4" w:type="paragraph">
+      <w:color w:val="4F81BD" w:themeColor="accent1"/>
+      <w:sz w:val="28"/>
+      <w:szCs w:val="28"/>
+    </w:rPr>
+  </w:style>
+  <w:style w:type="paragraph" w:styleId="Heading4">
     <w:name w:val="Heading 4"/>
     <w:basedOn w:val="Normal"/>
     <w:next w:val="BodyText"/>
@@ -2898,19 +3298,19 @@
     <w:pPr>
       <w:keepNext/>
       <w:keepLines/>
-      <w:spacing w:after="0" w:before="200"/>
+      <w:spacing w:before="200" w:after="0"/>
       <w:outlineLvl w:val="3"/>
     </w:pPr>
     <w:rPr>
-      <w:rFonts w:asciiTheme="majorHAnsi" w:cstheme="majorBidi" w:eastAsiaTheme="majorEastAsia" w:hAnsiTheme="majorHAnsi"/>
-      <w:i/>
+      <w:rFonts w:asciiTheme="majorHAnsi" w:eastAsiaTheme="majorEastAsia" w:hAnsiTheme="majorHAnsi" w:cstheme="majorBidi"/>
+      <w:b/>
       <w:bCs/>
-      <w:color w:themeColor="accent1" w:val="4F81BD"/>
+      <w:color w:val="4F81BD" w:themeColor="accent1"/>
       <w:sz w:val="24"/>
       <w:szCs w:val="24"/>
     </w:rPr>
   </w:style>
-  <w:style w:styleId="Heading5" w:type="paragraph">
+  <w:style w:type="paragraph" w:styleId="Heading5">
     <w:name w:val="Heading 5"/>
     <w:basedOn w:val="Normal"/>
     <w:next w:val="BodyText"/>
@@ -2920,18 +3320,19 @@
     <w:pPr>
       <w:keepNext/>
       <w:keepLines/>
-      <w:spacing w:after="0" w:before="200"/>
+      <w:spacing w:before="200" w:after="0"/>
       <w:outlineLvl w:val="4"/>
     </w:pPr>
     <w:rPr>
-      <w:rFonts w:asciiTheme="majorHAnsi" w:cstheme="majorBidi" w:eastAsiaTheme="majorEastAsia" w:hAnsiTheme="majorHAnsi"/>
+      <w:rFonts w:asciiTheme="majorHAnsi" w:eastAsiaTheme="majorEastAsia" w:hAnsiTheme="majorHAnsi" w:cstheme="majorBidi"/>
+      <w:i/>
       <w:iCs/>
-      <w:color w:themeColor="accent1" w:val="4F81BD"/>
+      <w:color w:val="4F81BD" w:themeColor="accent1"/>
       <w:sz w:val="24"/>
       <w:szCs w:val="24"/>
     </w:rPr>
   </w:style>
-  <w:style w:styleId="Heading6" w:type="paragraph">
+  <w:style w:type="paragraph" w:styleId="Heading6">
     <w:name w:val="Heading 6"/>
     <w:basedOn w:val="Normal"/>
     <w:next w:val="BodyText"/>
@@ -2941,17 +3342,17 @@
     <w:pPr>
       <w:keepNext/>
       <w:keepLines/>
-      <w:spacing w:after="0" w:before="200"/>
+      <w:spacing w:before="200" w:after="0"/>
       <w:outlineLvl w:val="5"/>
     </w:pPr>
     <w:rPr>
-      <w:rFonts w:asciiTheme="majorHAnsi" w:cstheme="majorBidi" w:eastAsiaTheme="majorEastAsia" w:hAnsiTheme="majorHAnsi"/>
-      <w:color w:themeColor="accent1" w:val="4F81BD"/>
+      <w:rFonts w:asciiTheme="majorHAnsi" w:eastAsiaTheme="majorEastAsia" w:hAnsiTheme="majorHAnsi" w:cstheme="majorBidi"/>
+      <w:color w:val="4F81BD" w:themeColor="accent1"/>
       <w:sz w:val="24"/>
       <w:szCs w:val="24"/>
     </w:rPr>
   </w:style>
-  <w:style w:styleId="Heading7" w:type="paragraph">
+  <w:style w:type="paragraph" w:styleId="Heading7">
     <w:name w:val="Heading 7"/>
     <w:basedOn w:val="Normal"/>
     <w:next w:val="BodyText"/>
@@ -2961,17 +3362,17 @@
     <w:pPr>
       <w:keepNext/>
       <w:keepLines/>
-      <w:spacing w:after="0" w:before="200"/>
+      <w:spacing w:before="200" w:after="0"/>
       <w:outlineLvl w:val="6"/>
     </w:pPr>
     <w:rPr>
-      <w:rFonts w:asciiTheme="majorHAnsi" w:cstheme="majorBidi" w:eastAsiaTheme="majorEastAsia" w:hAnsiTheme="majorHAnsi"/>
-      <w:color w:themeColor="accent1" w:val="4F81BD"/>
+      <w:rFonts w:asciiTheme="majorHAnsi" w:eastAsiaTheme="majorEastAsia" w:hAnsiTheme="majorHAnsi" w:cstheme="majorBidi"/>
+      <w:color w:val="4F81BD" w:themeColor="accent1"/>
       <w:sz w:val="24"/>
       <w:szCs w:val="24"/>
     </w:rPr>
   </w:style>
-  <w:style w:styleId="Heading8" w:type="paragraph">
+  <w:style w:type="paragraph" w:styleId="Heading8">
     <w:name w:val="Heading 8"/>
     <w:basedOn w:val="Normal"/>
     <w:next w:val="BodyText"/>
@@ -2981,17 +3382,17 @@
     <w:pPr>
       <w:keepNext/>
       <w:keepLines/>
-      <w:spacing w:after="0" w:before="200"/>
+      <w:spacing w:before="200" w:after="0"/>
       <w:outlineLvl w:val="7"/>
     </w:pPr>
     <w:rPr>
-      <w:rFonts w:asciiTheme="majorHAnsi" w:cstheme="majorBidi" w:eastAsiaTheme="majorEastAsia" w:hAnsiTheme="majorHAnsi"/>
-      <w:color w:themeColor="accent1" w:val="4F81BD"/>
+      <w:rFonts w:asciiTheme="majorHAnsi" w:eastAsiaTheme="majorEastAsia" w:hAnsiTheme="majorHAnsi" w:cstheme="majorBidi"/>
+      <w:color w:val="4F81BD" w:themeColor="accent1"/>
       <w:sz w:val="24"/>
       <w:szCs w:val="24"/>
     </w:rPr>
   </w:style>
-  <w:style w:styleId="Heading9" w:type="paragraph">
+  <w:style w:type="paragraph" w:styleId="Heading9">
     <w:name w:val="Heading 9"/>
     <w:basedOn w:val="Normal"/>
     <w:next w:val="BodyText"/>
@@ -3001,17 +3402,17 @@
     <w:pPr>
       <w:keepNext/>
       <w:keepLines/>
-      <w:spacing w:after="0" w:before="200"/>
+      <w:spacing w:before="200" w:after="0"/>
       <w:outlineLvl w:val="8"/>
     </w:pPr>
     <w:rPr>
-      <w:rFonts w:asciiTheme="majorHAnsi" w:cstheme="majorBidi" w:eastAsiaTheme="majorEastAsia" w:hAnsiTheme="majorHAnsi"/>
-      <w:color w:themeColor="accent1" w:val="4F81BD"/>
+      <w:rFonts w:asciiTheme="majorHAnsi" w:eastAsiaTheme="majorEastAsia" w:hAnsiTheme="majorHAnsi" w:cstheme="majorBidi"/>
+      <w:color w:val="4F81BD" w:themeColor="accent1"/>
       <w:sz w:val="24"/>
       <w:szCs w:val="24"/>
     </w:rPr>
   </w:style>
-  <w:style w:styleId="BlockText" w:type="paragraph">
+  <w:style w:type="paragraph" w:styleId="BlockText">
     <w:name w:val="Block Text"/>
     <w:basedOn w:val="BodyText"/>
     <w:next w:val="BodyText"/>
@@ -3019,11 +3420,17 @@
     <w:unhideWhenUsed/>
     <w:qFormat/>
     <w:pPr>
-      <w:spacing w:after="100" w:before="100"/>
-      <w:ind w:firstLine="0" w:left="480" w:right="480"/>
+      <w:spacing w:before="100" w:after="100"/>
+      <w:ind w:firstLine="0"/>
     </w:pPr>
-  </w:style>
-  <w:style w:styleId="FootnoteText" w:type="paragraph">
+    <w:rPr>
+      <w:rFonts w:asciiTheme="majorHAnsi" w:eastAsiaTheme="majorEastAsia" w:hAnsiTheme="majorHAnsi" w:cstheme="majorBidi"/>
+      <w:bCs/>
+      <w:sz w:val="20"/>
+      <w:szCs w:val="20"/>
+    </w:rPr>
+  </w:style>
+  <w:style w:type="paragraph" w:styleId="FootnoteText">
     <w:name w:val="Footnote Text"/>
     <w:basedOn w:val="Normal"/>
     <w:next w:val="FootnoteText"/>
@@ -3031,43 +3438,28 @@
     <w:unhideWhenUsed/>
     <w:qFormat/>
   </w:style>
-  <w:style w:default="1" w:styleId="DefaultParagraphFont" w:type="character">
+  <w:style w:type="character" w:default="1" w:styleId="DefaultParagraphFont">
     <w:name w:val="Default Paragraph Font"/>
     <w:semiHidden/>
     <w:unhideWhenUsed/>
   </w:style>
-  <w:style w:default="1" w:styleId="Table" w:type="table">
+  <w:style w:type="table" w:default="1" w:styleId="Table">
     <w:name w:val="Table"/>
     <w:basedOn w:val="TableNormal"/>
     <w:semiHidden/>
     <w:unhideWhenUsed/>
     <w:qFormat/>
     <w:tblPr>
-      <w:tblInd w:type="dxa" w:w="0"/>
+      <w:tblInd w:w="0" w:type="dxa"/>
       <w:tblCellMar>
-        <w:top w:type="dxa" w:w="0"/>
-        <w:left w:type="dxa" w:w="108"/>
-        <w:bottom w:type="dxa" w:w="0"/>
-        <w:right w:type="dxa" w:w="108"/>
+        <w:top w:w="0" w:type="dxa"/>
+        <w:left w:w="108" w:type="dxa"/>
+        <w:bottom w:w="0" w:type="dxa"/>
+        <w:right w:w="108" w:type="dxa"/>
       </w:tblCellMar>
     </w:tblPr>
-    <w:tblStylePr w:type="firstRow">
-      <w:tblPr>
-        <w:jc w:val="left"/>
-        <w:tblInd w:type="dxa" w:w="0"/>
-      </w:tblPr>
-      <w:trPr>
-        <w:jc w:val="left"/>
-      </w:trPr>
-      <w:tcPr>
-        <w:vAlign w:val="bottom"/>
-        <w:tcBorders>
-          <w:bottom w:val="single"/>
-        </w:tcBorders>
-      </w:tcPr>
-    </w:tblStylePr>
-  </w:style>
-  <w:style w:customStyle="1" w:styleId="DefinitionTerm" w:type="paragraph">
+  </w:style>
+  <w:style w:type="paragraph" w:customStyle="1" w:styleId="DefinitionTerm">
     <w:name w:val="Definition Term"/>
     <w:basedOn w:val="Normal"/>
     <w:next w:val="Definition"/>
@@ -3080,49 +3472,49 @@
       <w:b/>
     </w:rPr>
   </w:style>
-  <w:style w:customStyle="1" w:styleId="Definition" w:type="paragraph">
+  <w:style w:type="paragraph" w:customStyle="1" w:styleId="Definition">
     <w:name w:val="Definition"/>
     <w:basedOn w:val="Normal"/>
   </w:style>
-  <w:style w:styleId="Caption" w:type="paragraph">
+  <w:style w:type="paragraph" w:styleId="Caption">
     <w:name w:val="Caption"/>
     <w:basedOn w:val="Normal"/>
     <w:link w:val="BodyTextChar"/>
     <w:pPr>
-      <w:spacing w:after="120" w:before="0"/>
+      <w:spacing w:before="0" w:after="120"/>
     </w:pPr>
     <w:rPr>
       <w:i/>
     </w:rPr>
   </w:style>
-  <w:style w:customStyle="1" w:styleId="TableCaption" w:type="paragraph">
+  <w:style w:type="paragraph" w:customStyle="1" w:styleId="TableCaption">
     <w:name w:val="Table Caption"/>
     <w:basedOn w:val="Caption"/>
     <w:pPr>
       <w:keepNext/>
     </w:pPr>
   </w:style>
-  <w:style w:customStyle="1" w:styleId="ImageCaption" w:type="paragraph">
+  <w:style w:type="paragraph" w:customStyle="1" w:styleId="ImageCaption">
     <w:name w:val="Image Caption"/>
     <w:basedOn w:val="Caption"/>
   </w:style>
-  <w:style w:customStyle="1" w:styleId="Figure" w:type="paragraph">
+  <w:style w:type="paragraph" w:customStyle="1" w:styleId="Figure">
     <w:name w:val="Figure"/>
     <w:basedOn w:val="Normal"/>
   </w:style>
-  <w:style w:customStyle="1" w:styleId="CaptionedFigure" w:type="paragraph">
+  <w:style w:type="paragraph" w:customStyle="1" w:styleId="CaptionedFigure">
     <w:name w:val="Captioned Figure"/>
     <w:basedOn w:val="Figure"/>
     <w:pPr>
       <w:keepNext/>
     </w:pPr>
   </w:style>
-  <w:style w:customStyle="1" w:styleId="BodyTextChar" w:type="character">
+  <w:style w:type="character" w:customStyle="1" w:styleId="BodyTextChar">
     <w:name w:val="Body Text Char"/>
     <w:basedOn w:val="DefaultParagraphFont"/>
     <w:link w:val="BodyText"/>
   </w:style>
-  <w:style w:customStyle="1" w:styleId="VerbatimChar" w:type="character">
+  <w:style w:type="character" w:customStyle="1" w:styleId="VerbatimChar">
     <w:name w:val="Verbatim Char"/>
     <w:basedOn w:val="BodyTextChar"/>
     <w:rPr>
@@ -3130,25 +3522,21 @@
       <w:sz w:val="22"/>
     </w:rPr>
   </w:style>
-  <w:style w:customStyle="1" w:styleId="SectionNumber" w:type="character">
-    <w:name w:val="Section Number"/>
-    <w:basedOn w:val="BodyTextChar"/>
-  </w:style>
-  <w:style w:styleId="FootnoteReference" w:type="character">
+  <w:style w:type="character" w:styleId="FootnoteReference">
     <w:name w:val="Footnote Reference"/>
     <w:basedOn w:val="BodyTextChar"/>
     <w:rPr>
       <w:vertAlign w:val="superscript"/>
     </w:rPr>
   </w:style>
-  <w:style w:styleId="Hyperlink" w:type="character">
+  <w:style w:type="character" w:styleId="Hyperlink">
     <w:name w:val="Hyperlink"/>
     <w:basedOn w:val="BodyTextChar"/>
     <w:rPr>
-      <w:color w:themeColor="accent1" w:val="4F81BD"/>
-    </w:rPr>
-  </w:style>
-  <w:style w:styleId="TOCHeading" w:type="paragraph">
+      <w:color w:val="4F81BD" w:themeColor="accent1"/>
+    </w:rPr>
+  </w:style>
+  <w:style w:type="paragraph" w:styleId="TOCHeading">
     <w:name w:val="TOC Heading"/>
     <w:basedOn w:val="Heading1"/>
     <w:next w:val="BodyText"/>
@@ -3160,10 +3548,10 @@
       <w:outlineLvl w:val="9"/>
     </w:pPr>
     <w:rPr>
-      <w:rFonts w:asciiTheme="majorHAnsi" w:cstheme="majorBidi" w:eastAsiaTheme="majorEastAsia" w:hAnsiTheme="majorHAnsi"/>
+      <w:rFonts w:asciiTheme="majorHAnsi" w:eastAsiaTheme="majorEastAsia" w:hAnsiTheme="majorHAnsi" w:cstheme="majorBidi"/>
       <w:b w:val="0"/>
       <w:bCs w:val="0"/>
-      <w:color w:themeColor="accent1" w:themeShade="BF" w:val="365F91"/>
+      <w:color w:val="365F91" w:themeColor="accent1" w:themeShade="BF"/>
     </w:rPr>
   </w:style>
   <w:style w:type="paragraph" w:customStyle="1" w:styleId="SourceCode">

</xml_diff>

<commit_message>
Update of the golden reference files
Signed-off-by: Jan Vermaete <jan.vermaete@gmail.com>
</commit_message>
<xml_diff>
--- a/example/output/example.docx
+++ b/example/output/example.docx
@@ -401,6 +401,46 @@
             </w:pPr>
             <w:r>
               <w:t xml:space="preserve">write something useful for reg7</w:t>
+            </w:r>
+          </w:p>
+        </w:tc>
+      </w:tr>
+      <w:tr>
+        <w:tc>
+          <w:p>
+            <w:pPr>
+              <w:pStyle w:val="Compact"/>
+              <w:jc w:val="left"/>
+            </w:pPr>
+            <w:r>
+              <w:t xml:space="preserve">0x08</w:t>
+            </w:r>
+          </w:p>
+        </w:tc>
+        <w:tc>
+          <w:p>
+            <w:pPr>
+              <w:pStyle w:val="Compact"/>
+              <w:jc w:val="left"/>
+            </w:pPr>
+            <w:hyperlink w:anchor="reg8">
+              <w:r>
+                <w:rPr>
+                  <w:rStyle w:val="Hyperlink"/>
+                </w:rPr>
+                <w:t xml:space="preserve">reg8</w:t>
+              </w:r>
+            </w:hyperlink>
+          </w:p>
+        </w:tc>
+        <w:tc>
+          <w:p>
+            <w:pPr>
+              <w:pStyle w:val="Compact"/>
+              <w:jc w:val="left"/>
+            </w:pPr>
+            <w:r>
+              <w:t xml:space="preserve">register with empty and no descriptions of the fields</w:t>
             </w:r>
           </w:p>
         </w:tc>
@@ -2851,6 +2891,304 @@
               <w:t xml:space="preserve">write something useful for nibble0</w:t>
             </w:r>
           </w:p>
+        </w:tc>
+      </w:tr>
+    </w:tbl>
+    <w:p>
+      <w:pPr>
+        <w:pStyle w:val="Heading1"/>
+      </w:pPr>
+      <w:bookmarkStart w:id="31" w:name="reg8"/>
+      <w:r>
+        <w:t xml:space="preserve">reg8</w:t>
+      </w:r>
+      <w:bookmarkEnd w:id="31"/>
+    </w:p>
+    <w:p>
+      <w:pPr>
+        <w:pStyle w:val="DefinitionTerm"/>
+      </w:pPr>
+      <w:r>
+        <w:t xml:space="preserve">Name</w:t>
+      </w:r>
+    </w:p>
+    <w:p>
+      <w:pPr>
+        <w:pStyle w:val="Definition"/>
+      </w:pPr>
+      <w:r>
+        <w:t xml:space="preserve">reg8</w:t>
+      </w:r>
+    </w:p>
+    <w:p>
+      <w:pPr>
+        <w:pStyle w:val="DefinitionTerm"/>
+      </w:pPr>
+      <w:r>
+        <w:t xml:space="preserve">Address</w:t>
+      </w:r>
+    </w:p>
+    <w:p>
+      <w:pPr>
+        <w:pStyle w:val="Definition"/>
+      </w:pPr>
+      <w:r>
+        <w:t xml:space="preserve">0x8</w:t>
+      </w:r>
+    </w:p>
+    <w:p>
+      <w:pPr>
+        <w:pStyle w:val="DefinitionTerm"/>
+      </w:pPr>
+      <w:r>
+        <w:t xml:space="preserve">Reset Value</w:t>
+      </w:r>
+    </w:p>
+    <w:p>
+      <w:pPr>
+        <w:pStyle w:val="Definition"/>
+      </w:pPr>
+      <w:r>
+        <w:t xml:space="preserve">0x00000000</w:t>
+      </w:r>
+    </w:p>
+    <w:p>
+      <w:pPr>
+        <w:pStyle w:val="DefinitionTerm"/>
+      </w:pPr>
+      <w:r>
+        <w:t xml:space="preserve">Access</w:t>
+      </w:r>
+    </w:p>
+    <w:p>
+      <w:pPr>
+        <w:pStyle w:val="Definition"/>
+      </w:pPr>
+      <w:r>
+        <w:t xml:space="preserve">read-write</w:t>
+      </w:r>
+    </w:p>
+    <w:p>
+      <w:pPr>
+        <w:pStyle w:val="DefinitionTerm"/>
+      </w:pPr>
+      <w:r>
+        <w:t xml:space="preserve">Description</w:t>
+      </w:r>
+    </w:p>
+    <w:p>
+      <w:pPr>
+        <w:pStyle w:val="Definition"/>
+      </w:pPr>
+      <w:r>
+        <w:t xml:space="preserve">register with empty and no descriptions of the fields</w:t>
+      </w:r>
+    </w:p>
+    <w:tbl>
+      <w:tblPr>
+        <w:tblStyle w:val="Table"/>
+        <w:tblW w:type="pct" w:w="3472.222222222222"/>
+        <w:tblLook w:firstRow="1"/>
+      </w:tblPr>
+      <w:tblGrid>
+        <w:gridCol w:w="990"/>
+        <w:gridCol w:w="1650"/>
+        <w:gridCol w:w="1100"/>
+        <w:gridCol w:w="1760"/>
+      </w:tblGrid>
+      <w:tr>
+        <w:trPr>
+          <w:cnfStyle w:firstRow="1"/>
+        </w:trPr>
+        <w:tc>
+          <w:tcPr>
+            <w:tcBorders>
+              <w:bottom w:val="single"/>
+            </w:tcBorders>
+            <w:vAlign w:val="bottom"/>
+          </w:tcPr>
+          <w:p>
+            <w:pPr>
+              <w:pStyle w:val="Compact"/>
+              <w:jc w:val="left"/>
+            </w:pPr>
+            <w:r>
+              <w:t xml:space="preserve">Bits</w:t>
+            </w:r>
+          </w:p>
+        </w:tc>
+        <w:tc>
+          <w:tcPr>
+            <w:tcBorders>
+              <w:bottom w:val="single"/>
+            </w:tcBorders>
+            <w:vAlign w:val="bottom"/>
+          </w:tcPr>
+          <w:p>
+            <w:pPr>
+              <w:pStyle w:val="Compact"/>
+              <w:jc w:val="left"/>
+            </w:pPr>
+            <w:r>
+              <w:t xml:space="preserve">Field name</w:t>
+            </w:r>
+          </w:p>
+        </w:tc>
+        <w:tc>
+          <w:tcPr>
+            <w:tcBorders>
+              <w:bottom w:val="single"/>
+            </w:tcBorders>
+            <w:vAlign w:val="bottom"/>
+          </w:tcPr>
+          <w:p>
+            <w:pPr>
+              <w:pStyle w:val="Compact"/>
+              <w:jc w:val="left"/>
+            </w:pPr>
+            <w:r>
+              <w:t xml:space="preserve">Reset</w:t>
+            </w:r>
+          </w:p>
+        </w:tc>
+        <w:tc>
+          <w:tcPr>
+            <w:tcBorders>
+              <w:bottom w:val="single"/>
+            </w:tcBorders>
+            <w:vAlign w:val="bottom"/>
+          </w:tcPr>
+          <w:p>
+            <w:pPr>
+              <w:pStyle w:val="Compact"/>
+              <w:jc w:val="left"/>
+            </w:pPr>
+            <w:r>
+              <w:t xml:space="preserve">Description</w:t>
+            </w:r>
+          </w:p>
+        </w:tc>
+      </w:tr>
+      <w:tr>
+        <w:tc>
+          <w:p>
+            <w:pPr>
+              <w:pStyle w:val="Compact"/>
+              <w:jc w:val="left"/>
+            </w:pPr>
+            <w:r>
+              <w:t xml:space="preserve">[11:8]</w:t>
+            </w:r>
+          </w:p>
+        </w:tc>
+        <w:tc>
+          <w:p>
+            <w:pPr>
+              <w:pStyle w:val="Compact"/>
+              <w:jc w:val="left"/>
+            </w:pPr>
+            <w:r>
+              <w:t xml:space="preserve">nibble1</w:t>
+            </w:r>
+          </w:p>
+        </w:tc>
+        <w:tc>
+          <w:p>
+            <w:pPr>
+              <w:pStyle w:val="Compact"/>
+              <w:jc w:val="left"/>
+            </w:pPr>
+            <w:r>
+              <w:t xml:space="preserve">0x0</w:t>
+            </w:r>
+          </w:p>
+        </w:tc>
+        <w:tc>
+          <w:p/>
+        </w:tc>
+      </w:tr>
+      <w:tr>
+        <w:tc>
+          <w:p>
+            <w:pPr>
+              <w:pStyle w:val="Compact"/>
+              <w:jc w:val="left"/>
+            </w:pPr>
+            <w:r>
+              <w:t xml:space="preserve">[7:4]</w:t>
+            </w:r>
+          </w:p>
+        </w:tc>
+        <w:tc>
+          <w:p>
+            <w:pPr>
+              <w:pStyle w:val="Compact"/>
+              <w:jc w:val="left"/>
+            </w:pPr>
+            <w:r>
+              <w:t xml:space="preserve">unused0</w:t>
+            </w:r>
+          </w:p>
+        </w:tc>
+        <w:tc>
+          <w:p>
+            <w:pPr>
+              <w:pStyle w:val="Compact"/>
+              <w:jc w:val="left"/>
+            </w:pPr>
+            <w:r>
+              <w:t xml:space="preserve">0x0</w:t>
+            </w:r>
+          </w:p>
+        </w:tc>
+        <w:tc>
+          <w:p>
+            <w:pPr>
+              <w:pStyle w:val="Compact"/>
+              <w:jc w:val="left"/>
+            </w:pPr>
+            <w:r>
+              <w:t xml:space="preserve">unused</w:t>
+            </w:r>
+          </w:p>
+        </w:tc>
+      </w:tr>
+      <w:tr>
+        <w:tc>
+          <w:p>
+            <w:pPr>
+              <w:pStyle w:val="Compact"/>
+              <w:jc w:val="left"/>
+            </w:pPr>
+            <w:r>
+              <w:t xml:space="preserve">[3:0]</w:t>
+            </w:r>
+          </w:p>
+        </w:tc>
+        <w:tc>
+          <w:p>
+            <w:pPr>
+              <w:pStyle w:val="Compact"/>
+              <w:jc w:val="left"/>
+            </w:pPr>
+            <w:r>
+              <w:t xml:space="preserve">nibble0</w:t>
+            </w:r>
+          </w:p>
+        </w:tc>
+        <w:tc>
+          <w:p>
+            <w:pPr>
+              <w:pStyle w:val="Compact"/>
+              <w:jc w:val="left"/>
+            </w:pPr>
+            <w:r>
+              <w:t xml:space="preserve">0x0</w:t>
+            </w:r>
+          </w:p>
+        </w:tc>
+        <w:tc>
+          <w:p/>
         </w:tc>
       </w:tr>
     </w:tbl>
@@ -2885,109 +3223,6 @@
 <file path=word/numbering.xml><?xml version="1.0" encoding="utf-8"?>
 <w:numbering xmlns:w="http://schemas.openxmlformats.org/wordprocessingml/2006/main">
   <w:abstractNum w:abstractNumId="990">
-    <w:nsid w:val="170cd2de"/>
-    <w:multiLevelType w:val="multilevel"/>
-    <w:lvl w:ilvl="0">
-      <w:numFmt w:val="bullet"/>
-      <w:lvlText w:val=" "/>
-      <w:lvlJc w:val="left"/>
-      <w:pPr>
-        <w:tabs>
-          <w:tab w:val="num" w:pos="0"/>
-        </w:tabs>
-        <w:ind w:left="480" w:hanging="480"/>
-      </w:pPr>
-    </w:lvl>
-    <w:lvl w:ilvl="1">
-      <w:numFmt w:val="bullet"/>
-      <w:lvlText w:val=" "/>
-      <w:lvlJc w:val="left"/>
-      <w:pPr>
-        <w:tabs>
-          <w:tab w:val="num" w:pos="720"/>
-        </w:tabs>
-        <w:ind w:left="1200" w:hanging="480"/>
-      </w:pPr>
-    </w:lvl>
-    <w:lvl w:ilvl="2">
-      <w:numFmt w:val="bullet"/>
-      <w:lvlText w:val=" "/>
-      <w:lvlJc w:val="left"/>
-      <w:pPr>
-        <w:tabs>
-          <w:tab w:val="num" w:pos="1440"/>
-        </w:tabs>
-        <w:ind w:left="1920" w:hanging="480"/>
-      </w:pPr>
-    </w:lvl>
-    <w:lvl w:ilvl="3">
-      <w:numFmt w:val="bullet"/>
-      <w:lvlText w:val=" "/>
-      <w:lvlJc w:val="left"/>
-      <w:pPr>
-        <w:tabs>
-          <w:tab w:val="num" w:pos="2160"/>
-        </w:tabs>
-        <w:ind w:left="2640" w:hanging="480"/>
-      </w:pPr>
-    </w:lvl>
-    <w:lvl w:ilvl="4">
-      <w:numFmt w:val="bullet"/>
-      <w:lvlText w:val=" "/>
-      <w:lvlJc w:val="left"/>
-      <w:pPr>
-        <w:tabs>
-          <w:tab w:val="num" w:pos="2880"/>
-        </w:tabs>
-        <w:ind w:left="3360" w:hanging="480"/>
-      </w:pPr>
-    </w:lvl>
-    <w:lvl w:ilvl="5">
-      <w:numFmt w:val="bullet"/>
-      <w:lvlText w:val=" "/>
-      <w:lvlJc w:val="left"/>
-      <w:pPr>
-        <w:tabs>
-          <w:tab w:val="num" w:pos="3600"/>
-        </w:tabs>
-        <w:ind w:left="4080" w:hanging="480"/>
-      </w:pPr>
-    </w:lvl>
-    <w:lvl w:ilvl="6">
-      <w:numFmt w:val="bullet"/>
-      <w:lvlText w:val=" "/>
-      <w:lvlJc w:val="left"/>
-      <w:pPr>
-        <w:tabs>
-          <w:tab w:val="num" w:pos="4320"/>
-        </w:tabs>
-        <w:ind w:left="4800" w:hanging="480"/>
-      </w:pPr>
-    </w:lvl>
-    <w:lvl w:ilvl="7">
-      <w:numFmt w:val="bullet"/>
-      <w:lvlText w:val=" "/>
-      <w:lvlJc w:val="left"/>
-      <w:pPr>
-        <w:tabs>
-          <w:tab w:val="num" w:pos="5040"/>
-        </w:tabs>
-        <w:ind w:left="5520" w:hanging="480"/>
-      </w:pPr>
-    </w:lvl>
-    <w:lvl w:ilvl="8">
-      <w:numFmt w:val="bullet"/>
-      <w:lvlText w:val=" "/>
-      <w:lvlJc w:val="left"/>
-      <w:pPr>
-        <w:tabs>
-          <w:tab w:val="num" w:pos="5760"/>
-        </w:tabs>
-        <w:ind w:left="6240" w:hanging="480"/>
-      </w:pPr>
-    </w:lvl>
-  </w:abstractNum>
-  <w:abstractNum w:abstractNumId="990">
     <w:nsid w:val="2c1ae401"/>
     <w:multiLevelType w:val="multilevel"/>
     <w:lvl w:ilvl="0">
@@ -3090,9 +3325,6 @@
       </w:pPr>
     </w:lvl>
   </w:abstractNum>
-  <w:num w:numId="1000">
-    <w:abstractNumId w:val="990"/>
-  </w:num>
   <w:num w:numId="1000">
     <w:abstractNumId w:val="990"/>
   </w:num>
@@ -3239,7 +3471,7 @@
       <w:rFonts w:asciiTheme="majorHAnsi" w:eastAsiaTheme="majorEastAsia" w:hAnsiTheme="majorHAnsi" w:cstheme="majorBidi"/>
       <w:b/>
       <w:bCs/>
-      <w:color w:val="345A8A" w:themeColor="accent1" w:themeShade="B5"/>
+      <w:color w:val="4F81BD" w:themeColor="accent1"/>
       <w:sz w:val="32"/>
       <w:szCs w:val="32"/>
     </w:rPr>
@@ -3262,8 +3494,8 @@
       <w:b/>
       <w:bCs/>
       <w:color w:val="4F81BD" w:themeColor="accent1"/>
-      <w:sz w:val="32"/>
-      <w:szCs w:val="32"/>
+      <w:sz w:val="28"/>
+      <w:szCs w:val="28"/>
     </w:rPr>
   </w:style>
   <w:style w:type="paragraph" w:styleId="Heading3">
@@ -3284,8 +3516,8 @@
       <w:b/>
       <w:bCs/>
       <w:color w:val="4F81BD" w:themeColor="accent1"/>
-      <w:sz w:val="28"/>
-      <w:szCs w:val="28"/>
+      <w:sz w:val="24"/>
+      <w:szCs w:val="24"/>
     </w:rPr>
   </w:style>
   <w:style w:type="paragraph" w:styleId="Heading4">
@@ -3303,7 +3535,7 @@
     </w:pPr>
     <w:rPr>
       <w:rFonts w:asciiTheme="majorHAnsi" w:eastAsiaTheme="majorEastAsia" w:hAnsiTheme="majorHAnsi" w:cstheme="majorBidi"/>
-      <w:b/>
+      <w:i/>
       <w:bCs/>
       <w:color w:val="4F81BD" w:themeColor="accent1"/>
       <w:sz w:val="24"/>
@@ -3325,7 +3557,6 @@
     </w:pPr>
     <w:rPr>
       <w:rFonts w:asciiTheme="majorHAnsi" w:eastAsiaTheme="majorEastAsia" w:hAnsiTheme="majorHAnsi" w:cstheme="majorBidi"/>
-      <w:i/>
       <w:iCs/>
       <w:color w:val="4F81BD" w:themeColor="accent1"/>
       <w:sz w:val="24"/>
@@ -3421,14 +3652,8 @@
     <w:qFormat/>
     <w:pPr>
       <w:spacing w:before="100" w:after="100"/>
-      <w:ind w:firstLine="0"/>
+      <w:ind w:firstLine="0" w:left="480" w:right="480"/>
     </w:pPr>
-    <w:rPr>
-      <w:rFonts w:asciiTheme="majorHAnsi" w:eastAsiaTheme="majorEastAsia" w:hAnsiTheme="majorHAnsi" w:cstheme="majorBidi"/>
-      <w:bCs/>
-      <w:sz w:val="20"/>
-      <w:szCs w:val="20"/>
-    </w:rPr>
   </w:style>
   <w:style w:type="paragraph" w:styleId="FootnoteText">
     <w:name w:val="Footnote Text"/>

</xml_diff>